<commit_message>
ML code added to methodology report
ML code added to methodology report
</commit_message>
<xml_diff>
--- a/write up 18.8.23.docx
+++ b/write up 18.8.23.docx
@@ -1825,6 +1825,85 @@
         </w:rPr>
         <w:t xml:space="preserve"> will be set out in the following format as seen in fig x. below.</w:t>
       </w:r>
+      <w:r>
+        <w:rPr>
+          <w:rFonts w:ascii="Arial" w:hAnsi="Arial" w:cs="Arial"/>
+          <w:lang w:val="en-US"/>
+        </w:rPr>
+        <w:t xml:space="preserve"> This methodology will describe the </w:t>
+      </w:r>
+      <w:r>
+        <w:rPr>
+          <w:rFonts w:ascii="Arial" w:hAnsi="Arial" w:cs="Arial"/>
+          <w:lang w:val="en-US"/>
+        </w:rPr>
+        <w:t xml:space="preserve">initial dataset, the </w:t>
+      </w:r>
+      <w:r>
+        <w:rPr>
+          <w:rFonts w:ascii="Arial" w:hAnsi="Arial" w:cs="Arial"/>
+          <w:lang w:val="en-US"/>
+        </w:rPr>
+        <w:t>EDA, exploratory data analysis</w:t>
+      </w:r>
+      <w:r>
+        <w:rPr>
+          <w:rFonts w:ascii="Arial" w:hAnsi="Arial" w:cs="Arial"/>
+          <w:lang w:val="en-US"/>
+        </w:rPr>
+        <w:t xml:space="preserve"> that was performed</w:t>
+      </w:r>
+      <w:r>
+        <w:rPr>
+          <w:rFonts w:ascii="Arial" w:hAnsi="Arial" w:cs="Arial"/>
+          <w:lang w:val="en-US"/>
+        </w:rPr>
+        <w:t>, the</w:t>
+      </w:r>
+      <w:r>
+        <w:rPr>
+          <w:rFonts w:ascii="Arial" w:hAnsi="Arial" w:cs="Arial"/>
+          <w:lang w:val="en-US"/>
+        </w:rPr>
+        <w:t xml:space="preserve"> preprocessing necessary for this dataset</w:t>
+      </w:r>
+      <w:r>
+        <w:rPr>
+          <w:rFonts w:ascii="Arial" w:hAnsi="Arial" w:cs="Arial"/>
+          <w:lang w:val="en-US"/>
+        </w:rPr>
+        <w:t xml:space="preserve">, the </w:t>
+      </w:r>
+      <w:proofErr w:type="gramStart"/>
+      <w:r>
+        <w:rPr>
+          <w:rFonts w:ascii="Arial" w:hAnsi="Arial" w:cs="Arial"/>
+          <w:lang w:val="en-US"/>
+        </w:rPr>
+        <w:t>rules based</w:t>
+      </w:r>
+      <w:proofErr w:type="gramEnd"/>
+      <w:r>
+        <w:rPr>
+          <w:rFonts w:ascii="Arial" w:hAnsi="Arial" w:cs="Arial"/>
+          <w:lang w:val="en-US"/>
+        </w:rPr>
+        <w:t xml:space="preserve"> classification system </w:t>
+      </w:r>
+      <w:r>
+        <w:rPr>
+          <w:rFonts w:ascii="Arial" w:hAnsi="Arial" w:cs="Arial"/>
+          <w:lang w:val="en-US"/>
+        </w:rPr>
+        <w:t xml:space="preserve">based on predefined </w:t>
+      </w:r>
+      <w:r>
+        <w:rPr>
+          <w:rFonts w:ascii="Arial" w:hAnsi="Arial" w:cs="Arial"/>
+          <w:lang w:val="en-US"/>
+        </w:rPr>
+        <w:t xml:space="preserve">NLP methods and a comparison to an alternative machine learning method. </w:t>
+      </w:r>
     </w:p>
     <w:p>
       <w:pPr>
@@ -1862,1253 +1941,51 @@
     </w:p>
     <w:p>
       <w:pPr>
-        <w:rPr>
-          <w:rFonts w:ascii="Arial" w:hAnsi="Arial" w:cs="Arial"/>
-          <w:lang w:val="en-US"/>
-        </w:rPr>
-      </w:pPr>
-    </w:p>
-    <w:p>
-      <w:pPr>
-        <w:rPr>
-          <w:rFonts w:ascii="Arial" w:hAnsi="Arial" w:cs="Arial"/>
-          <w:lang w:val="en-US"/>
-        </w:rPr>
-      </w:pPr>
-      <w:r>
-        <w:rPr>
-          <w:rFonts w:ascii="Arial" w:hAnsi="Arial" w:cs="Arial"/>
-          <w:lang w:val="en-US"/>
-        </w:rPr>
-        <w:t>Algorithm: Data Preprocessing Steps</w:t>
-      </w:r>
-    </w:p>
-    <w:p>
-      <w:pPr>
-        <w:rPr>
-          <w:rFonts w:ascii="Arial" w:hAnsi="Arial" w:cs="Arial"/>
-          <w:lang w:val="en-US"/>
-        </w:rPr>
-      </w:pPr>
-    </w:p>
-    <w:p>
-      <w:pPr>
-        <w:spacing w:line="240" w:lineRule="auto"/>
-        <w:rPr>
-          <w:rFonts w:ascii="Arial" w:hAnsi="Arial" w:cs="Arial"/>
-          <w:b/>
-          <w:bCs/>
-          <w:i/>
-          <w:iCs/>
-          <w:sz w:val="16"/>
-          <w:szCs w:val="16"/>
-          <w:lang w:val="en-US"/>
-        </w:rPr>
-      </w:pPr>
-      <w:r>
-        <w:rPr>
-          <w:rFonts w:ascii="Arial" w:hAnsi="Arial" w:cs="Arial"/>
-          <w:b/>
-          <w:bCs/>
-          <w:i/>
-          <w:iCs/>
-          <w:sz w:val="16"/>
-          <w:szCs w:val="16"/>
-          <w:lang w:val="en-US"/>
-        </w:rPr>
-        <w:t>Step 1: Import Libraries</w:t>
-      </w:r>
-    </w:p>
-    <w:p>
-      <w:pPr>
-        <w:spacing w:line="240" w:lineRule="auto"/>
-        <w:rPr>
-          <w:rFonts w:ascii="Arial" w:hAnsi="Arial" w:cs="Arial"/>
-          <w:b/>
-          <w:bCs/>
-          <w:i/>
-          <w:iCs/>
-          <w:sz w:val="16"/>
-          <w:szCs w:val="16"/>
-          <w:lang w:val="en-US"/>
-        </w:rPr>
-      </w:pPr>
-      <w:r>
-        <w:rPr>
-          <w:rFonts w:ascii="Arial" w:hAnsi="Arial" w:cs="Arial"/>
-          <w:b/>
-          <w:bCs/>
-          <w:i/>
-          <w:iCs/>
-          <w:sz w:val="16"/>
-          <w:szCs w:val="16"/>
-          <w:lang w:val="en-US"/>
-        </w:rPr>
-        <w:t xml:space="preserve">    Import pandas as pd</w:t>
-      </w:r>
-    </w:p>
-    <w:p>
-      <w:pPr>
-        <w:spacing w:line="240" w:lineRule="auto"/>
-        <w:rPr>
-          <w:rFonts w:ascii="Arial" w:hAnsi="Arial" w:cs="Arial"/>
-          <w:b/>
-          <w:bCs/>
-          <w:i/>
-          <w:iCs/>
-          <w:sz w:val="16"/>
-          <w:szCs w:val="16"/>
-          <w:lang w:val="en-US"/>
-        </w:rPr>
-      </w:pPr>
-      <w:r>
-        <w:rPr>
-          <w:rFonts w:ascii="Arial" w:hAnsi="Arial" w:cs="Arial"/>
-          <w:b/>
-          <w:bCs/>
-          <w:i/>
-          <w:iCs/>
-          <w:sz w:val="16"/>
-          <w:szCs w:val="16"/>
-          <w:lang w:val="en-US"/>
-        </w:rPr>
-        <w:t xml:space="preserve">    Import </w:t>
-      </w:r>
-      <w:proofErr w:type="spellStart"/>
-      <w:r>
-        <w:rPr>
-          <w:rFonts w:ascii="Arial" w:hAnsi="Arial" w:cs="Arial"/>
-          <w:b/>
-          <w:bCs/>
-          <w:i/>
-          <w:iCs/>
-          <w:sz w:val="16"/>
-          <w:szCs w:val="16"/>
-          <w:lang w:val="en-US"/>
-        </w:rPr>
-        <w:t>outscraper</w:t>
-      </w:r>
-      <w:proofErr w:type="spellEnd"/>
-      <w:r>
-        <w:rPr>
-          <w:rFonts w:ascii="Arial" w:hAnsi="Arial" w:cs="Arial"/>
-          <w:b/>
-          <w:bCs/>
-          <w:i/>
-          <w:iCs/>
-          <w:sz w:val="16"/>
-          <w:szCs w:val="16"/>
-          <w:lang w:val="en-US"/>
-        </w:rPr>
-        <w:t xml:space="preserve"> library</w:t>
-      </w:r>
-    </w:p>
-    <w:p>
-      <w:pPr>
-        <w:spacing w:line="240" w:lineRule="auto"/>
-        <w:rPr>
-          <w:rFonts w:ascii="Arial" w:hAnsi="Arial" w:cs="Arial"/>
-          <w:b/>
-          <w:bCs/>
-          <w:i/>
-          <w:iCs/>
-          <w:sz w:val="16"/>
-          <w:szCs w:val="16"/>
-          <w:lang w:val="en-US"/>
-        </w:rPr>
-      </w:pPr>
-    </w:p>
-    <w:p>
-      <w:pPr>
-        <w:spacing w:line="240" w:lineRule="auto"/>
-        <w:rPr>
-          <w:rFonts w:ascii="Arial" w:hAnsi="Arial" w:cs="Arial"/>
-          <w:b/>
-          <w:bCs/>
-          <w:i/>
-          <w:iCs/>
-          <w:sz w:val="16"/>
-          <w:szCs w:val="16"/>
-          <w:lang w:val="en-US"/>
-        </w:rPr>
-      </w:pPr>
-      <w:r>
-        <w:rPr>
-          <w:rFonts w:ascii="Arial" w:hAnsi="Arial" w:cs="Arial"/>
-          <w:b/>
-          <w:bCs/>
-          <w:i/>
-          <w:iCs/>
-          <w:sz w:val="16"/>
-          <w:szCs w:val="16"/>
-          <w:lang w:val="en-US"/>
-        </w:rPr>
-        <w:t>Step 2: Load Dataset</w:t>
-      </w:r>
-    </w:p>
-    <w:p>
-      <w:pPr>
-        <w:spacing w:line="240" w:lineRule="auto"/>
-        <w:rPr>
-          <w:rFonts w:ascii="Arial" w:hAnsi="Arial" w:cs="Arial"/>
-          <w:b/>
-          <w:bCs/>
-          <w:i/>
-          <w:iCs/>
-          <w:sz w:val="16"/>
-          <w:szCs w:val="16"/>
-          <w:lang w:val="en-US"/>
-        </w:rPr>
-      </w:pPr>
-      <w:r>
-        <w:rPr>
-          <w:rFonts w:ascii="Arial" w:hAnsi="Arial" w:cs="Arial"/>
-          <w:b/>
-          <w:bCs/>
-          <w:i/>
-          <w:iCs/>
-          <w:sz w:val="16"/>
-          <w:szCs w:val="16"/>
-          <w:lang w:val="en-US"/>
-        </w:rPr>
-        <w:t xml:space="preserve">    datafile = </w:t>
-      </w:r>
-      <w:proofErr w:type="spellStart"/>
-      <w:proofErr w:type="gramStart"/>
-      <w:r>
-        <w:rPr>
-          <w:rFonts w:ascii="Arial" w:hAnsi="Arial" w:cs="Arial"/>
-          <w:b/>
-          <w:bCs/>
-          <w:i/>
-          <w:iCs/>
-          <w:sz w:val="16"/>
-          <w:szCs w:val="16"/>
-          <w:lang w:val="en-US"/>
-        </w:rPr>
-        <w:t>outscraper.load</w:t>
-      </w:r>
-      <w:proofErr w:type="gramEnd"/>
-      <w:r>
-        <w:rPr>
-          <w:rFonts w:ascii="Arial" w:hAnsi="Arial" w:cs="Arial"/>
-          <w:b/>
-          <w:bCs/>
-          <w:i/>
-          <w:iCs/>
-          <w:sz w:val="16"/>
-          <w:szCs w:val="16"/>
-          <w:lang w:val="en-US"/>
-        </w:rPr>
-        <w:t>_dataset</w:t>
-      </w:r>
-      <w:proofErr w:type="spellEnd"/>
-      <w:r>
-        <w:rPr>
-          <w:rFonts w:ascii="Arial" w:hAnsi="Arial" w:cs="Arial"/>
-          <w:b/>
-          <w:bCs/>
-          <w:i/>
-          <w:iCs/>
-          <w:sz w:val="16"/>
-          <w:szCs w:val="16"/>
-          <w:lang w:val="en-US"/>
-        </w:rPr>
-        <w:t>()</w:t>
-      </w:r>
-    </w:p>
-    <w:p>
-      <w:pPr>
-        <w:spacing w:line="240" w:lineRule="auto"/>
-        <w:rPr>
-          <w:rFonts w:ascii="Arial" w:hAnsi="Arial" w:cs="Arial"/>
-          <w:b/>
-          <w:bCs/>
-          <w:i/>
-          <w:iCs/>
-          <w:sz w:val="16"/>
-          <w:szCs w:val="16"/>
-          <w:lang w:val="en-US"/>
-        </w:rPr>
-      </w:pPr>
-      <w:r>
-        <w:rPr>
-          <w:rFonts w:ascii="Arial" w:hAnsi="Arial" w:cs="Arial"/>
-          <w:b/>
-          <w:bCs/>
-          <w:i/>
-          <w:iCs/>
-          <w:sz w:val="16"/>
-          <w:szCs w:val="16"/>
-          <w:lang w:val="en-US"/>
-        </w:rPr>
-        <w:t xml:space="preserve">    dataset = </w:t>
-      </w:r>
-      <w:proofErr w:type="spellStart"/>
-      <w:proofErr w:type="gramStart"/>
-      <w:r>
-        <w:rPr>
-          <w:rFonts w:ascii="Arial" w:hAnsi="Arial" w:cs="Arial"/>
-          <w:b/>
-          <w:bCs/>
-          <w:i/>
-          <w:iCs/>
-          <w:sz w:val="16"/>
-          <w:szCs w:val="16"/>
-          <w:lang w:val="en-US"/>
-        </w:rPr>
-        <w:t>pd.DataFrame</w:t>
-      </w:r>
-      <w:proofErr w:type="spellEnd"/>
-      <w:proofErr w:type="gramEnd"/>
-      <w:r>
-        <w:rPr>
-          <w:rFonts w:ascii="Arial" w:hAnsi="Arial" w:cs="Arial"/>
-          <w:b/>
-          <w:bCs/>
-          <w:i/>
-          <w:iCs/>
-          <w:sz w:val="16"/>
-          <w:szCs w:val="16"/>
-          <w:lang w:val="en-US"/>
-        </w:rPr>
-        <w:t>(datafile)</w:t>
-      </w:r>
-    </w:p>
-    <w:p>
-      <w:pPr>
-        <w:spacing w:line="240" w:lineRule="auto"/>
-        <w:rPr>
-          <w:rFonts w:ascii="Arial" w:hAnsi="Arial" w:cs="Arial"/>
-          <w:b/>
-          <w:bCs/>
-          <w:i/>
-          <w:iCs/>
-          <w:sz w:val="16"/>
-          <w:szCs w:val="16"/>
-          <w:lang w:val="en-US"/>
-        </w:rPr>
-      </w:pPr>
-    </w:p>
-    <w:p>
-      <w:pPr>
-        <w:spacing w:line="240" w:lineRule="auto"/>
-        <w:rPr>
-          <w:rFonts w:ascii="Arial" w:hAnsi="Arial" w:cs="Arial"/>
-          <w:b/>
-          <w:bCs/>
-          <w:i/>
-          <w:iCs/>
-          <w:sz w:val="16"/>
-          <w:szCs w:val="16"/>
-          <w:lang w:val="en-US"/>
-        </w:rPr>
-      </w:pPr>
-      <w:r>
-        <w:rPr>
-          <w:rFonts w:ascii="Arial" w:hAnsi="Arial" w:cs="Arial"/>
-          <w:b/>
-          <w:bCs/>
-          <w:i/>
-          <w:iCs/>
-          <w:sz w:val="16"/>
-          <w:szCs w:val="16"/>
-          <w:lang w:val="en-US"/>
-        </w:rPr>
-        <w:t>Step 3: Drop Unnecessary Columns</w:t>
-      </w:r>
-    </w:p>
-    <w:p>
-      <w:pPr>
-        <w:spacing w:line="240" w:lineRule="auto"/>
-        <w:rPr>
-          <w:rFonts w:ascii="Arial" w:hAnsi="Arial" w:cs="Arial"/>
-          <w:b/>
-          <w:bCs/>
-          <w:i/>
-          <w:iCs/>
-          <w:sz w:val="16"/>
-          <w:szCs w:val="16"/>
-          <w:lang w:val="en-US"/>
-        </w:rPr>
-      </w:pPr>
-      <w:r>
-        <w:rPr>
-          <w:rFonts w:ascii="Arial" w:hAnsi="Arial" w:cs="Arial"/>
-          <w:b/>
-          <w:bCs/>
-          <w:i/>
-          <w:iCs/>
-          <w:sz w:val="16"/>
-          <w:szCs w:val="16"/>
-          <w:lang w:val="en-US"/>
-        </w:rPr>
-        <w:t xml:space="preserve">    Define </w:t>
-      </w:r>
-      <w:proofErr w:type="spellStart"/>
-      <w:r>
-        <w:rPr>
-          <w:rFonts w:ascii="Arial" w:hAnsi="Arial" w:cs="Arial"/>
-          <w:b/>
-          <w:bCs/>
-          <w:i/>
-          <w:iCs/>
-          <w:sz w:val="16"/>
-          <w:szCs w:val="16"/>
-          <w:lang w:val="en-US"/>
-        </w:rPr>
-        <w:t>columns_to_drop</w:t>
-      </w:r>
-      <w:proofErr w:type="spellEnd"/>
-      <w:r>
-        <w:rPr>
-          <w:rFonts w:ascii="Arial" w:hAnsi="Arial" w:cs="Arial"/>
-          <w:b/>
-          <w:bCs/>
-          <w:i/>
-          <w:iCs/>
-          <w:sz w:val="16"/>
-          <w:szCs w:val="16"/>
-          <w:lang w:val="en-US"/>
-        </w:rPr>
-        <w:t xml:space="preserve"> as a list of unnecessary column names</w:t>
-      </w:r>
-    </w:p>
-    <w:p>
-      <w:pPr>
-        <w:spacing w:line="240" w:lineRule="auto"/>
-        <w:rPr>
-          <w:rFonts w:ascii="Arial" w:hAnsi="Arial" w:cs="Arial"/>
-          <w:b/>
-          <w:bCs/>
-          <w:i/>
-          <w:iCs/>
-          <w:sz w:val="16"/>
-          <w:szCs w:val="16"/>
-          <w:lang w:val="en-US"/>
-        </w:rPr>
-      </w:pPr>
-      <w:r>
-        <w:rPr>
-          <w:rFonts w:ascii="Arial" w:hAnsi="Arial" w:cs="Arial"/>
-          <w:b/>
-          <w:bCs/>
-          <w:i/>
-          <w:iCs/>
-          <w:sz w:val="16"/>
-          <w:szCs w:val="16"/>
-          <w:lang w:val="en-US"/>
-        </w:rPr>
-        <w:t xml:space="preserve">    For each column in </w:t>
-      </w:r>
-      <w:proofErr w:type="spellStart"/>
-      <w:r>
-        <w:rPr>
-          <w:rFonts w:ascii="Arial" w:hAnsi="Arial" w:cs="Arial"/>
-          <w:b/>
-          <w:bCs/>
-          <w:i/>
-          <w:iCs/>
-          <w:sz w:val="16"/>
-          <w:szCs w:val="16"/>
-          <w:lang w:val="en-US"/>
-        </w:rPr>
-        <w:t>columns_to_drop</w:t>
-      </w:r>
-      <w:proofErr w:type="spellEnd"/>
-    </w:p>
-    <w:p>
-      <w:pPr>
-        <w:spacing w:line="240" w:lineRule="auto"/>
-        <w:rPr>
-          <w:rFonts w:ascii="Arial" w:hAnsi="Arial" w:cs="Arial"/>
-          <w:b/>
-          <w:bCs/>
-          <w:i/>
-          <w:iCs/>
-          <w:sz w:val="16"/>
-          <w:szCs w:val="16"/>
-          <w:lang w:val="en-US"/>
-        </w:rPr>
-      </w:pPr>
-      <w:r>
-        <w:rPr>
-          <w:rFonts w:ascii="Arial" w:hAnsi="Arial" w:cs="Arial"/>
-          <w:b/>
-          <w:bCs/>
-          <w:i/>
-          <w:iCs/>
-          <w:sz w:val="16"/>
-          <w:szCs w:val="16"/>
-          <w:lang w:val="en-US"/>
-        </w:rPr>
-        <w:t xml:space="preserve">        Drop the column from the dataset in place</w:t>
-      </w:r>
-    </w:p>
-    <w:p>
-      <w:pPr>
-        <w:spacing w:line="240" w:lineRule="auto"/>
-        <w:rPr>
-          <w:rFonts w:ascii="Arial" w:hAnsi="Arial" w:cs="Arial"/>
-          <w:b/>
-          <w:bCs/>
-          <w:i/>
-          <w:iCs/>
-          <w:sz w:val="16"/>
-          <w:szCs w:val="16"/>
-          <w:lang w:val="en-US"/>
-        </w:rPr>
-      </w:pPr>
-    </w:p>
-    <w:p>
-      <w:pPr>
-        <w:spacing w:line="240" w:lineRule="auto"/>
-        <w:rPr>
-          <w:rFonts w:ascii="Arial" w:hAnsi="Arial" w:cs="Arial"/>
-          <w:b/>
-          <w:bCs/>
-          <w:i/>
-          <w:iCs/>
-          <w:sz w:val="16"/>
-          <w:szCs w:val="16"/>
-          <w:lang w:val="en-US"/>
-        </w:rPr>
-      </w:pPr>
-      <w:r>
-        <w:rPr>
-          <w:rFonts w:ascii="Arial" w:hAnsi="Arial" w:cs="Arial"/>
-          <w:b/>
-          <w:bCs/>
-          <w:i/>
-          <w:iCs/>
-          <w:sz w:val="16"/>
-          <w:szCs w:val="16"/>
-          <w:lang w:val="en-US"/>
-        </w:rPr>
-        <w:t>Step 4: Check for Missing Values</w:t>
-      </w:r>
-    </w:p>
-    <w:p>
-      <w:pPr>
-        <w:spacing w:line="240" w:lineRule="auto"/>
-        <w:rPr>
-          <w:rFonts w:ascii="Arial" w:hAnsi="Arial" w:cs="Arial"/>
-          <w:b/>
-          <w:bCs/>
-          <w:i/>
-          <w:iCs/>
-          <w:sz w:val="16"/>
-          <w:szCs w:val="16"/>
-          <w:lang w:val="en-US"/>
-        </w:rPr>
-      </w:pPr>
-      <w:r>
-        <w:rPr>
-          <w:rFonts w:ascii="Arial" w:hAnsi="Arial" w:cs="Arial"/>
-          <w:b/>
-          <w:bCs/>
-          <w:i/>
-          <w:iCs/>
-          <w:sz w:val="16"/>
-          <w:szCs w:val="16"/>
-          <w:lang w:val="en-US"/>
-        </w:rPr>
-        <w:t xml:space="preserve">    Compute the sum of missing values for each column in the dataset</w:t>
-      </w:r>
-    </w:p>
-    <w:p>
-      <w:pPr>
-        <w:spacing w:line="240" w:lineRule="auto"/>
-        <w:rPr>
-          <w:rFonts w:ascii="Arial" w:hAnsi="Arial" w:cs="Arial"/>
-          <w:b/>
-          <w:bCs/>
-          <w:i/>
-          <w:iCs/>
-          <w:sz w:val="16"/>
-          <w:szCs w:val="16"/>
-          <w:lang w:val="en-US"/>
-        </w:rPr>
-      </w:pPr>
-      <w:r>
-        <w:rPr>
-          <w:rFonts w:ascii="Arial" w:hAnsi="Arial" w:cs="Arial"/>
-          <w:b/>
-          <w:bCs/>
-          <w:i/>
-          <w:iCs/>
-          <w:sz w:val="16"/>
-          <w:szCs w:val="16"/>
-          <w:lang w:val="en-US"/>
-        </w:rPr>
-        <w:t xml:space="preserve">    Store the missing values count in the </w:t>
-      </w:r>
-      <w:proofErr w:type="spellStart"/>
-      <w:r>
-        <w:rPr>
-          <w:rFonts w:ascii="Arial" w:hAnsi="Arial" w:cs="Arial"/>
-          <w:b/>
-          <w:bCs/>
-          <w:i/>
-          <w:iCs/>
-          <w:sz w:val="16"/>
-          <w:szCs w:val="16"/>
-          <w:lang w:val="en-US"/>
-        </w:rPr>
-        <w:t>missing_values</w:t>
-      </w:r>
-      <w:proofErr w:type="spellEnd"/>
-      <w:r>
-        <w:rPr>
-          <w:rFonts w:ascii="Arial" w:hAnsi="Arial" w:cs="Arial"/>
-          <w:b/>
-          <w:bCs/>
-          <w:i/>
-          <w:iCs/>
-          <w:sz w:val="16"/>
-          <w:szCs w:val="16"/>
-          <w:lang w:val="en-US"/>
-        </w:rPr>
-        <w:t xml:space="preserve"> variable</w:t>
-      </w:r>
-    </w:p>
-    <w:p>
-      <w:pPr>
-        <w:spacing w:line="240" w:lineRule="auto"/>
-        <w:rPr>
-          <w:rFonts w:ascii="Arial" w:hAnsi="Arial" w:cs="Arial"/>
-          <w:b/>
-          <w:bCs/>
-          <w:i/>
-          <w:iCs/>
-          <w:sz w:val="16"/>
-          <w:szCs w:val="16"/>
-          <w:lang w:val="en-US"/>
-        </w:rPr>
-      </w:pPr>
-    </w:p>
-    <w:p>
-      <w:pPr>
-        <w:spacing w:line="240" w:lineRule="auto"/>
-        <w:rPr>
-          <w:rFonts w:ascii="Arial" w:hAnsi="Arial" w:cs="Arial"/>
-          <w:b/>
-          <w:bCs/>
-          <w:i/>
-          <w:iCs/>
-          <w:sz w:val="16"/>
-          <w:szCs w:val="16"/>
-          <w:lang w:val="en-US"/>
-        </w:rPr>
-      </w:pPr>
-      <w:r>
-        <w:rPr>
-          <w:rFonts w:ascii="Arial" w:hAnsi="Arial" w:cs="Arial"/>
-          <w:b/>
-          <w:bCs/>
-          <w:i/>
-          <w:iCs/>
-          <w:sz w:val="16"/>
-          <w:szCs w:val="16"/>
-          <w:lang w:val="en-US"/>
-        </w:rPr>
-        <w:t>Step 5: Check Dataset Shape</w:t>
-      </w:r>
-    </w:p>
-    <w:p>
-      <w:pPr>
-        <w:spacing w:line="240" w:lineRule="auto"/>
-        <w:rPr>
-          <w:rFonts w:ascii="Arial" w:hAnsi="Arial" w:cs="Arial"/>
-          <w:b/>
-          <w:bCs/>
-          <w:i/>
-          <w:iCs/>
-          <w:sz w:val="16"/>
-          <w:szCs w:val="16"/>
-          <w:lang w:val="en-US"/>
-        </w:rPr>
-      </w:pPr>
-      <w:r>
-        <w:rPr>
-          <w:rFonts w:ascii="Arial" w:hAnsi="Arial" w:cs="Arial"/>
-          <w:b/>
-          <w:bCs/>
-          <w:i/>
-          <w:iCs/>
-          <w:sz w:val="16"/>
-          <w:szCs w:val="16"/>
-          <w:lang w:val="en-US"/>
-        </w:rPr>
-        <w:t xml:space="preserve">    Get the number of rows (</w:t>
-      </w:r>
-      <w:proofErr w:type="spellStart"/>
-      <w:r>
-        <w:rPr>
-          <w:rFonts w:ascii="Arial" w:hAnsi="Arial" w:cs="Arial"/>
-          <w:b/>
-          <w:bCs/>
-          <w:i/>
-          <w:iCs/>
-          <w:sz w:val="16"/>
-          <w:szCs w:val="16"/>
-          <w:lang w:val="en-US"/>
-        </w:rPr>
-        <w:t>num_rows</w:t>
-      </w:r>
-      <w:proofErr w:type="spellEnd"/>
-      <w:r>
-        <w:rPr>
-          <w:rFonts w:ascii="Arial" w:hAnsi="Arial" w:cs="Arial"/>
-          <w:b/>
-          <w:bCs/>
-          <w:i/>
-          <w:iCs/>
-          <w:sz w:val="16"/>
-          <w:szCs w:val="16"/>
-          <w:lang w:val="en-US"/>
-        </w:rPr>
-        <w:t>) and columns (</w:t>
-      </w:r>
-      <w:proofErr w:type="spellStart"/>
-      <w:r>
-        <w:rPr>
-          <w:rFonts w:ascii="Arial" w:hAnsi="Arial" w:cs="Arial"/>
-          <w:b/>
-          <w:bCs/>
-          <w:i/>
-          <w:iCs/>
-          <w:sz w:val="16"/>
-          <w:szCs w:val="16"/>
-          <w:lang w:val="en-US"/>
-        </w:rPr>
-        <w:t>num_columns</w:t>
-      </w:r>
-      <w:proofErr w:type="spellEnd"/>
-      <w:r>
-        <w:rPr>
-          <w:rFonts w:ascii="Arial" w:hAnsi="Arial" w:cs="Arial"/>
-          <w:b/>
-          <w:bCs/>
-          <w:i/>
-          <w:iCs/>
-          <w:sz w:val="16"/>
-          <w:szCs w:val="16"/>
-          <w:lang w:val="en-US"/>
-        </w:rPr>
-        <w:t>) in the dataset</w:t>
-      </w:r>
-    </w:p>
-    <w:p>
-      <w:pPr>
-        <w:spacing w:line="240" w:lineRule="auto"/>
-        <w:rPr>
-          <w:rFonts w:ascii="Arial" w:hAnsi="Arial" w:cs="Arial"/>
-          <w:b/>
-          <w:bCs/>
-          <w:i/>
-          <w:iCs/>
-          <w:sz w:val="16"/>
-          <w:szCs w:val="16"/>
-          <w:lang w:val="en-US"/>
-        </w:rPr>
-      </w:pPr>
-    </w:p>
-    <w:p>
-      <w:pPr>
-        <w:spacing w:line="240" w:lineRule="auto"/>
-        <w:rPr>
-          <w:rFonts w:ascii="Arial" w:hAnsi="Arial" w:cs="Arial"/>
-          <w:b/>
-          <w:bCs/>
-          <w:i/>
-          <w:iCs/>
-          <w:sz w:val="16"/>
-          <w:szCs w:val="16"/>
-          <w:lang w:val="en-US"/>
-        </w:rPr>
-      </w:pPr>
-      <w:r>
-        <w:rPr>
-          <w:rFonts w:ascii="Arial" w:hAnsi="Arial" w:cs="Arial"/>
-          <w:b/>
-          <w:bCs/>
-          <w:i/>
-          <w:iCs/>
-          <w:sz w:val="16"/>
-          <w:szCs w:val="16"/>
-          <w:lang w:val="en-US"/>
-        </w:rPr>
-        <w:lastRenderedPageBreak/>
-        <w:t>Step 6: Check Data Types</w:t>
-      </w:r>
-    </w:p>
-    <w:p>
-      <w:pPr>
-        <w:spacing w:line="240" w:lineRule="auto"/>
-        <w:rPr>
-          <w:rFonts w:ascii="Arial" w:hAnsi="Arial" w:cs="Arial"/>
-          <w:b/>
-          <w:bCs/>
-          <w:i/>
-          <w:iCs/>
-          <w:sz w:val="16"/>
-          <w:szCs w:val="16"/>
-          <w:lang w:val="en-US"/>
-        </w:rPr>
-      </w:pPr>
-      <w:r>
-        <w:rPr>
-          <w:rFonts w:ascii="Arial" w:hAnsi="Arial" w:cs="Arial"/>
-          <w:b/>
-          <w:bCs/>
-          <w:i/>
-          <w:iCs/>
-          <w:sz w:val="16"/>
-          <w:szCs w:val="16"/>
-          <w:lang w:val="en-US"/>
-        </w:rPr>
-        <w:t xml:space="preserve">    Get the data types of each column in the dataset</w:t>
-      </w:r>
-    </w:p>
-    <w:p>
-      <w:pPr>
-        <w:spacing w:line="240" w:lineRule="auto"/>
-        <w:rPr>
-          <w:rFonts w:ascii="Arial" w:hAnsi="Arial" w:cs="Arial"/>
-          <w:b/>
-          <w:bCs/>
-          <w:i/>
-          <w:iCs/>
-          <w:sz w:val="16"/>
-          <w:szCs w:val="16"/>
-          <w:lang w:val="en-US"/>
-        </w:rPr>
-      </w:pPr>
-      <w:r>
-        <w:rPr>
-          <w:rFonts w:ascii="Arial" w:hAnsi="Arial" w:cs="Arial"/>
-          <w:b/>
-          <w:bCs/>
-          <w:i/>
-          <w:iCs/>
-          <w:sz w:val="16"/>
-          <w:szCs w:val="16"/>
-          <w:lang w:val="en-US"/>
-        </w:rPr>
-        <w:t xml:space="preserve">    Store the data types in the </w:t>
-      </w:r>
-      <w:proofErr w:type="spellStart"/>
-      <w:r>
-        <w:rPr>
-          <w:rFonts w:ascii="Arial" w:hAnsi="Arial" w:cs="Arial"/>
-          <w:b/>
-          <w:bCs/>
-          <w:i/>
-          <w:iCs/>
-          <w:sz w:val="16"/>
-          <w:szCs w:val="16"/>
-          <w:lang w:val="en-US"/>
-        </w:rPr>
-        <w:t>data_types</w:t>
-      </w:r>
-      <w:proofErr w:type="spellEnd"/>
-      <w:r>
-        <w:rPr>
-          <w:rFonts w:ascii="Arial" w:hAnsi="Arial" w:cs="Arial"/>
-          <w:b/>
-          <w:bCs/>
-          <w:i/>
-          <w:iCs/>
-          <w:sz w:val="16"/>
-          <w:szCs w:val="16"/>
-          <w:lang w:val="en-US"/>
-        </w:rPr>
-        <w:t xml:space="preserve"> variable</w:t>
-      </w:r>
-    </w:p>
-    <w:p>
-      <w:pPr>
-        <w:spacing w:line="240" w:lineRule="auto"/>
-        <w:rPr>
-          <w:rFonts w:ascii="Arial" w:hAnsi="Arial" w:cs="Arial"/>
-          <w:b/>
-          <w:bCs/>
-          <w:i/>
-          <w:iCs/>
-          <w:sz w:val="16"/>
-          <w:szCs w:val="16"/>
-          <w:lang w:val="en-US"/>
-        </w:rPr>
-      </w:pPr>
-    </w:p>
-    <w:p>
-      <w:pPr>
-        <w:spacing w:line="240" w:lineRule="auto"/>
-        <w:rPr>
-          <w:rFonts w:ascii="Arial" w:hAnsi="Arial" w:cs="Arial"/>
-          <w:b/>
-          <w:bCs/>
-          <w:i/>
-          <w:iCs/>
-          <w:sz w:val="16"/>
-          <w:szCs w:val="16"/>
-          <w:lang w:val="en-US"/>
-        </w:rPr>
-      </w:pPr>
-      <w:r>
-        <w:rPr>
-          <w:rFonts w:ascii="Arial" w:hAnsi="Arial" w:cs="Arial"/>
-          <w:b/>
-          <w:bCs/>
-          <w:i/>
-          <w:iCs/>
-          <w:sz w:val="16"/>
-          <w:szCs w:val="16"/>
-          <w:lang w:val="en-US"/>
-        </w:rPr>
-        <w:t>Step 7: Display Results</w:t>
-      </w:r>
-    </w:p>
-    <w:p>
-      <w:pPr>
-        <w:spacing w:line="240" w:lineRule="auto"/>
-        <w:rPr>
-          <w:rFonts w:ascii="Arial" w:hAnsi="Arial" w:cs="Arial"/>
-          <w:b/>
-          <w:bCs/>
-          <w:i/>
-          <w:iCs/>
-          <w:sz w:val="16"/>
-          <w:szCs w:val="16"/>
-          <w:lang w:val="en-US"/>
-        </w:rPr>
-      </w:pPr>
-      <w:r>
-        <w:rPr>
-          <w:rFonts w:ascii="Arial" w:hAnsi="Arial" w:cs="Arial"/>
-          <w:b/>
-          <w:bCs/>
-          <w:i/>
-          <w:iCs/>
-          <w:sz w:val="16"/>
-          <w:szCs w:val="16"/>
-          <w:lang w:val="en-US"/>
-        </w:rPr>
-        <w:t xml:space="preserve">    Print "Missing Values:"</w:t>
-      </w:r>
-    </w:p>
-    <w:p>
-      <w:pPr>
-        <w:spacing w:line="240" w:lineRule="auto"/>
-        <w:rPr>
-          <w:rFonts w:ascii="Arial" w:hAnsi="Arial" w:cs="Arial"/>
-          <w:b/>
-          <w:bCs/>
-          <w:i/>
-          <w:iCs/>
-          <w:sz w:val="16"/>
-          <w:szCs w:val="16"/>
-          <w:lang w:val="en-US"/>
-        </w:rPr>
-      </w:pPr>
-      <w:r>
-        <w:rPr>
-          <w:rFonts w:ascii="Arial" w:hAnsi="Arial" w:cs="Arial"/>
-          <w:b/>
-          <w:bCs/>
-          <w:i/>
-          <w:iCs/>
-          <w:sz w:val="16"/>
-          <w:szCs w:val="16"/>
-          <w:lang w:val="en-US"/>
-        </w:rPr>
-        <w:t xml:space="preserve">    For each column in </w:t>
-      </w:r>
-      <w:proofErr w:type="spellStart"/>
-      <w:r>
-        <w:rPr>
-          <w:rFonts w:ascii="Arial" w:hAnsi="Arial" w:cs="Arial"/>
-          <w:b/>
-          <w:bCs/>
-          <w:i/>
-          <w:iCs/>
-          <w:sz w:val="16"/>
-          <w:szCs w:val="16"/>
-          <w:lang w:val="en-US"/>
-        </w:rPr>
-        <w:t>missing_values</w:t>
-      </w:r>
-      <w:proofErr w:type="spellEnd"/>
-    </w:p>
-    <w:p>
-      <w:pPr>
-        <w:spacing w:line="240" w:lineRule="auto"/>
-        <w:rPr>
-          <w:rFonts w:ascii="Arial" w:hAnsi="Arial" w:cs="Arial"/>
-          <w:b/>
-          <w:bCs/>
-          <w:i/>
-          <w:iCs/>
-          <w:sz w:val="16"/>
-          <w:szCs w:val="16"/>
-          <w:lang w:val="en-US"/>
-        </w:rPr>
-      </w:pPr>
-      <w:r>
-        <w:rPr>
-          <w:rFonts w:ascii="Arial" w:hAnsi="Arial" w:cs="Arial"/>
-          <w:b/>
-          <w:bCs/>
-          <w:i/>
-          <w:iCs/>
-          <w:sz w:val="16"/>
-          <w:szCs w:val="16"/>
-          <w:lang w:val="en-US"/>
-        </w:rPr>
-        <w:t xml:space="preserve">        Print column name and its corresponding missing value count</w:t>
-      </w:r>
-    </w:p>
-    <w:p>
-      <w:pPr>
-        <w:spacing w:line="240" w:lineRule="auto"/>
-        <w:rPr>
-          <w:rFonts w:ascii="Arial" w:hAnsi="Arial" w:cs="Arial"/>
-          <w:b/>
-          <w:bCs/>
-          <w:i/>
-          <w:iCs/>
-          <w:sz w:val="16"/>
-          <w:szCs w:val="16"/>
-          <w:lang w:val="en-US"/>
-        </w:rPr>
-      </w:pPr>
-      <w:r>
-        <w:rPr>
-          <w:rFonts w:ascii="Arial" w:hAnsi="Arial" w:cs="Arial"/>
-          <w:b/>
-          <w:bCs/>
-          <w:i/>
-          <w:iCs/>
-          <w:sz w:val="16"/>
-          <w:szCs w:val="16"/>
-          <w:lang w:val="en-US"/>
-        </w:rPr>
-        <w:t xml:space="preserve">    Print "Dataset Shape:"</w:t>
-      </w:r>
-    </w:p>
-    <w:p>
-      <w:pPr>
-        <w:spacing w:line="240" w:lineRule="auto"/>
-        <w:rPr>
-          <w:rFonts w:ascii="Arial" w:hAnsi="Arial" w:cs="Arial"/>
-          <w:b/>
-          <w:bCs/>
-          <w:i/>
-          <w:iCs/>
-          <w:sz w:val="16"/>
-          <w:szCs w:val="16"/>
-          <w:lang w:val="en-US"/>
-        </w:rPr>
-      </w:pPr>
-      <w:r>
-        <w:rPr>
-          <w:rFonts w:ascii="Arial" w:hAnsi="Arial" w:cs="Arial"/>
-          <w:b/>
-          <w:bCs/>
-          <w:i/>
-          <w:iCs/>
-          <w:sz w:val="16"/>
-          <w:szCs w:val="16"/>
-          <w:lang w:val="en-US"/>
-        </w:rPr>
-        <w:t xml:space="preserve">    Print "Rows:" followed by </w:t>
-      </w:r>
-      <w:proofErr w:type="spellStart"/>
-      <w:r>
-        <w:rPr>
-          <w:rFonts w:ascii="Arial" w:hAnsi="Arial" w:cs="Arial"/>
-          <w:b/>
-          <w:bCs/>
-          <w:i/>
-          <w:iCs/>
-          <w:sz w:val="16"/>
-          <w:szCs w:val="16"/>
-          <w:lang w:val="en-US"/>
-        </w:rPr>
-        <w:t>num_rows</w:t>
-      </w:r>
-      <w:proofErr w:type="spellEnd"/>
-      <w:r>
-        <w:rPr>
-          <w:rFonts w:ascii="Arial" w:hAnsi="Arial" w:cs="Arial"/>
-          <w:b/>
-          <w:bCs/>
-          <w:i/>
-          <w:iCs/>
-          <w:sz w:val="16"/>
-          <w:szCs w:val="16"/>
-          <w:lang w:val="en-US"/>
-        </w:rPr>
-        <w:t xml:space="preserve"> and "Columns:" followed by </w:t>
-      </w:r>
-      <w:proofErr w:type="spellStart"/>
-      <w:r>
-        <w:rPr>
-          <w:rFonts w:ascii="Arial" w:hAnsi="Arial" w:cs="Arial"/>
-          <w:b/>
-          <w:bCs/>
-          <w:i/>
-          <w:iCs/>
-          <w:sz w:val="16"/>
-          <w:szCs w:val="16"/>
-          <w:lang w:val="en-US"/>
-        </w:rPr>
-        <w:t>num_columns</w:t>
-      </w:r>
-      <w:proofErr w:type="spellEnd"/>
-    </w:p>
-    <w:p>
-      <w:pPr>
-        <w:spacing w:line="240" w:lineRule="auto"/>
-        <w:rPr>
-          <w:rFonts w:ascii="Arial" w:hAnsi="Arial" w:cs="Arial"/>
-          <w:b/>
-          <w:bCs/>
-          <w:i/>
-          <w:iCs/>
-          <w:sz w:val="16"/>
-          <w:szCs w:val="16"/>
-          <w:lang w:val="en-US"/>
-        </w:rPr>
-      </w:pPr>
-      <w:r>
-        <w:rPr>
-          <w:rFonts w:ascii="Arial" w:hAnsi="Arial" w:cs="Arial"/>
-          <w:b/>
-          <w:bCs/>
-          <w:i/>
-          <w:iCs/>
-          <w:sz w:val="16"/>
-          <w:szCs w:val="16"/>
-          <w:lang w:val="en-US"/>
-        </w:rPr>
-        <w:t xml:space="preserve">    Print "Data Types:"</w:t>
-      </w:r>
-    </w:p>
-    <w:p>
-      <w:pPr>
-        <w:spacing w:line="240" w:lineRule="auto"/>
-        <w:rPr>
-          <w:rFonts w:ascii="Arial" w:hAnsi="Arial" w:cs="Arial"/>
-          <w:b/>
-          <w:bCs/>
-          <w:i/>
-          <w:iCs/>
-          <w:sz w:val="16"/>
-          <w:szCs w:val="16"/>
-          <w:lang w:val="en-US"/>
-        </w:rPr>
-      </w:pPr>
-      <w:r>
-        <w:rPr>
-          <w:rFonts w:ascii="Arial" w:hAnsi="Arial" w:cs="Arial"/>
-          <w:b/>
-          <w:bCs/>
-          <w:i/>
-          <w:iCs/>
-          <w:sz w:val="16"/>
-          <w:szCs w:val="16"/>
-          <w:lang w:val="en-US"/>
-        </w:rPr>
-        <w:t xml:space="preserve">    For each column in </w:t>
-      </w:r>
-      <w:proofErr w:type="spellStart"/>
-      <w:r>
-        <w:rPr>
-          <w:rFonts w:ascii="Arial" w:hAnsi="Arial" w:cs="Arial"/>
-          <w:b/>
-          <w:bCs/>
-          <w:i/>
-          <w:iCs/>
-          <w:sz w:val="16"/>
-          <w:szCs w:val="16"/>
-          <w:lang w:val="en-US"/>
-        </w:rPr>
-        <w:t>data_types</w:t>
-      </w:r>
-      <w:proofErr w:type="spellEnd"/>
-    </w:p>
-    <w:p>
-      <w:pPr>
-        <w:spacing w:line="240" w:lineRule="auto"/>
-        <w:rPr>
-          <w:rFonts w:ascii="Arial" w:hAnsi="Arial" w:cs="Arial"/>
-          <w:b/>
-          <w:bCs/>
-          <w:i/>
-          <w:iCs/>
-          <w:sz w:val="16"/>
-          <w:szCs w:val="16"/>
-          <w:lang w:val="en-US"/>
-        </w:rPr>
-      </w:pPr>
-      <w:r>
-        <w:rPr>
-          <w:rFonts w:ascii="Arial" w:hAnsi="Arial" w:cs="Arial"/>
-          <w:b/>
-          <w:bCs/>
-          <w:i/>
-          <w:iCs/>
-          <w:sz w:val="16"/>
-          <w:szCs w:val="16"/>
-          <w:lang w:val="en-US"/>
-        </w:rPr>
-        <w:t xml:space="preserve">        Print column name and its corresponding data type</w:t>
-      </w:r>
-    </w:p>
-    <w:p>
-      <w:pPr>
-        <w:rPr>
-          <w:rFonts w:ascii="Arial" w:hAnsi="Arial" w:cs="Arial"/>
-          <w:lang w:val="en-US"/>
-        </w:rPr>
-      </w:pPr>
-    </w:p>
-    <w:p>
-      <w:pPr>
-        <w:rPr>
-          <w:rFonts w:ascii="Arial" w:hAnsi="Arial" w:cs="Arial"/>
-          <w:lang w:val="en-US"/>
-        </w:rPr>
-      </w:pPr>
-    </w:p>
-    <w:p>
-      <w:pPr>
-        <w:rPr>
-          <w:rFonts w:ascii="Arial" w:hAnsi="Arial" w:cs="Arial"/>
-          <w:lang w:val="en-US"/>
-        </w:rPr>
-      </w:pPr>
-    </w:p>
-    <w:p>
-      <w:pPr>
-        <w:rPr>
-          <w:rFonts w:ascii="Arial" w:hAnsi="Arial" w:cs="Arial"/>
-          <w:lang w:val="en-US"/>
-        </w:rPr>
-      </w:pPr>
-    </w:p>
-    <w:p>
-      <w:pPr>
-        <w:rPr>
-          <w:rFonts w:ascii="Arial" w:hAnsi="Arial" w:cs="Arial"/>
-          <w:lang w:val="en-US"/>
-        </w:rPr>
-      </w:pPr>
-      <w:r>
-        <w:rPr>
-          <w:rFonts w:ascii="Arial" w:hAnsi="Arial" w:cs="Arial"/>
+        <w:pStyle w:val="Heading2"/>
+        <w:rPr>
+          <w:lang w:val="en-US"/>
+        </w:rPr>
+      </w:pPr>
+      <w:r>
+        <w:rPr>
+          <w:lang w:val="en-US"/>
+        </w:rPr>
+        <w:t>Dataset description</w:t>
+      </w:r>
+    </w:p>
+    <w:p>
+      <w:pPr>
+        <w:rPr>
+          <w:rFonts w:ascii="Arial" w:hAnsi="Arial" w:cs="Arial"/>
+          <w:lang w:val="en-US"/>
+        </w:rPr>
+      </w:pPr>
+    </w:p>
+    <w:p>
+      <w:pPr>
+        <w:rPr>
+          <w:rFonts w:ascii="Arial" w:hAnsi="Arial" w:cs="Arial"/>
+          <w:lang w:val="en-US"/>
+        </w:rPr>
+      </w:pPr>
+    </w:p>
+    <w:p>
+      <w:pPr>
+        <w:rPr>
+          <w:rFonts w:ascii="Arial" w:hAnsi="Arial" w:cs="Arial"/>
+          <w:lang w:val="en-US"/>
+        </w:rPr>
+      </w:pPr>
+    </w:p>
+    <w:p>
+      <w:pPr>
+        <w:pStyle w:val="Heading3"/>
+        <w:rPr>
+          <w:lang w:val="en-US"/>
+        </w:rPr>
+      </w:pPr>
+      <w:r>
+        <w:rPr>
           <w:lang w:val="en-US"/>
         </w:rPr>
         <w:t>Libraries</w:t>
@@ -3295,7 +2172,7 @@
     </w:p>
     <w:p>
       <w:pPr>
-        <w:pStyle w:val="Heading2"/>
+        <w:pStyle w:val="Heading3"/>
         <w:rPr>
           <w:lang w:val="en-US"/>
         </w:rPr>
@@ -3625,6 +2502,7 @@
           <w:rFonts w:ascii="Arial" w:hAnsi="Arial" w:cs="Arial"/>
           <w:lang w:val="en-US"/>
         </w:rPr>
+        <w:lastRenderedPageBreak/>
         <w:t>‘</w:t>
       </w:r>
       <w:proofErr w:type="spellStart"/>
@@ -3895,7 +2773,6 @@
           <w:rFonts w:ascii="Arial" w:hAnsi="Arial" w:cs="Arial"/>
           <w:lang w:val="en-US"/>
         </w:rPr>
-        <w:lastRenderedPageBreak/>
         <w:t xml:space="preserve"> </w:t>
       </w:r>
       <w:r>
@@ -5335,14 +4212,8 @@
     <w:p>
       <w:pPr>
         <w:pStyle w:val="Heading2"/>
-        <w:rPr>
-          <w:lang w:val="en-US"/>
-        </w:rPr>
-      </w:pPr>
-      <w:r>
-        <w:rPr>
-          <w:lang w:val="en-US"/>
-        </w:rPr>
+      </w:pPr>
+      <w:r>
         <w:t>Exploratory data analysis</w:t>
       </w:r>
     </w:p>
@@ -5865,10 +4736,18 @@
         </w:rPr>
         <w:lastRenderedPageBreak/>
         <w:drawing>
-          <wp:inline distT="0" distB="0" distL="0" distR="0" wp14:anchorId="70B7D904" wp14:editId="580D6F1B">
-            <wp:extent cx="5286375" cy="4295775"/>
-            <wp:effectExtent l="0" t="0" r="9525" b="9525"/>
-            <wp:docPr id="1442581016" name="Picture 1"/>
+          <wp:anchor distT="0" distB="0" distL="114300" distR="114300" simplePos="0" relativeHeight="251661312" behindDoc="0" locked="0" layoutInCell="1" allowOverlap="1" wp14:anchorId="3B3757CB" wp14:editId="0FE38E55">
+            <wp:simplePos x="0" y="0"/>
+            <wp:positionH relativeFrom="column">
+              <wp:posOffset>3414491</wp:posOffset>
+            </wp:positionH>
+            <wp:positionV relativeFrom="paragraph">
+              <wp:posOffset>4831</wp:posOffset>
+            </wp:positionV>
+            <wp:extent cx="3037910" cy="3501663"/>
+            <wp:effectExtent l="0" t="0" r="0" b="3810"/>
+            <wp:wrapNone/>
+            <wp:docPr id="1118347209" name="Picture 1"/>
             <wp:cNvGraphicFramePr>
               <a:graphicFrameLocks xmlns:a="http://schemas.openxmlformats.org/drawingml/2006/main" noChangeAspect="1"/>
             </wp:cNvGraphicFramePr>
@@ -5876,11 +4755,17 @@
               <a:graphicData uri="http://schemas.openxmlformats.org/drawingml/2006/picture">
                 <pic:pic xmlns:pic="http://schemas.openxmlformats.org/drawingml/2006/picture">
                   <pic:nvPicPr>
-                    <pic:cNvPr id="1442581016" name=""/>
+                    <pic:cNvPr id="1118347209" name=""/>
                     <pic:cNvPicPr/>
                   </pic:nvPicPr>
                   <pic:blipFill>
-                    <a:blip r:embed="rId17"/>
+                    <a:blip r:embed="rId17">
+                      <a:extLst>
+                        <a:ext uri="{28A0092B-C50C-407E-A947-70E740481C1C}">
+                          <a14:useLocalDpi xmlns:a14="http://schemas.microsoft.com/office/drawing/2010/main" val="0"/>
+                        </a:ext>
+                      </a:extLst>
+                    </a:blip>
                     <a:stretch>
                       <a:fillRect/>
                     </a:stretch>
@@ -5888,7 +4773,53 @@
                   <pic:spPr>
                     <a:xfrm>
                       <a:off x="0" y="0"/>
-                      <a:ext cx="5286375" cy="4295775"/>
+                      <a:ext cx="3037910" cy="3501663"/>
+                    </a:xfrm>
+                    <a:prstGeom prst="rect">
+                      <a:avLst/>
+                    </a:prstGeom>
+                  </pic:spPr>
+                </pic:pic>
+              </a:graphicData>
+            </a:graphic>
+            <wp14:sizeRelH relativeFrom="margin">
+              <wp14:pctWidth>0</wp14:pctWidth>
+            </wp14:sizeRelH>
+            <wp14:sizeRelV relativeFrom="margin">
+              <wp14:pctHeight>0</wp14:pctHeight>
+            </wp14:sizeRelV>
+          </wp:anchor>
+        </w:drawing>
+      </w:r>
+      <w:r>
+        <w:rPr>
+          <w:noProof/>
+        </w:rPr>
+        <w:drawing>
+          <wp:inline distT="0" distB="0" distL="0" distR="0" wp14:anchorId="6AB80988" wp14:editId="178B0D31">
+            <wp:extent cx="3284598" cy="3648890"/>
+            <wp:effectExtent l="0" t="0" r="0" b="8890"/>
+            <wp:docPr id="2081388105" name="Picture 1"/>
+            <wp:cNvGraphicFramePr>
+              <a:graphicFrameLocks xmlns:a="http://schemas.openxmlformats.org/drawingml/2006/main" noChangeAspect="1"/>
+            </wp:cNvGraphicFramePr>
+            <a:graphic xmlns:a="http://schemas.openxmlformats.org/drawingml/2006/main">
+              <a:graphicData uri="http://schemas.openxmlformats.org/drawingml/2006/picture">
+                <pic:pic xmlns:pic="http://schemas.openxmlformats.org/drawingml/2006/picture">
+                  <pic:nvPicPr>
+                    <pic:cNvPr id="2081388105" name=""/>
+                    <pic:cNvPicPr/>
+                  </pic:nvPicPr>
+                  <pic:blipFill>
+                    <a:blip r:embed="rId18"/>
+                    <a:stretch>
+                      <a:fillRect/>
+                    </a:stretch>
+                  </pic:blipFill>
+                  <pic:spPr>
+                    <a:xfrm>
+                      <a:off x="0" y="0"/>
+                      <a:ext cx="3297467" cy="3663187"/>
                     </a:xfrm>
                     <a:prstGeom prst="rect">
                       <a:avLst/>
@@ -5900,24 +4831,374 @@
           </wp:inline>
         </w:drawing>
       </w:r>
-    </w:p>
-    <w:p>
-      <w:pPr>
-        <w:rPr>
-          <w:rFonts w:ascii="Arial" w:hAnsi="Arial" w:cs="Arial"/>
+      <w:r>
+        <w:rPr>
           <w:noProof/>
-          <w:sz w:val="20"/>
-          <w:szCs w:val="20"/>
-        </w:rPr>
-      </w:pPr>
-      <w:r>
+        </w:rPr>
+        <w:t xml:space="preserve"> </w:t>
+      </w:r>
+    </w:p>
+    <w:p>
+      <w:pPr>
         <w:rPr>
           <w:rFonts w:ascii="Arial" w:hAnsi="Arial" w:cs="Arial"/>
           <w:noProof/>
           <w:sz w:val="20"/>
           <w:szCs w:val="20"/>
         </w:rPr>
-        <w:t>Correlation heatmap</w:t>
+      </w:pPr>
+      <w:r>
+        <w:rPr>
+          <w:rFonts w:ascii="Arial" w:hAnsi="Arial" w:cs="Arial"/>
+          <w:noProof/>
+          <w:sz w:val="20"/>
+          <w:szCs w:val="20"/>
+        </w:rPr>
+        <w:t>The above c</w:t>
+      </w:r>
+      <w:r>
+        <w:rPr>
+          <w:rFonts w:ascii="Arial" w:hAnsi="Arial" w:cs="Arial"/>
+          <w:noProof/>
+          <w:sz w:val="20"/>
+          <w:szCs w:val="20"/>
+        </w:rPr>
+        <w:t>orrelation heatmap</w:t>
+      </w:r>
+      <w:r>
+        <w:rPr>
+          <w:rFonts w:ascii="Arial" w:hAnsi="Arial" w:cs="Arial"/>
+          <w:noProof/>
+          <w:sz w:val="20"/>
+          <w:szCs w:val="20"/>
+        </w:rPr>
+        <w:t xml:space="preserve"> in blue</w:t>
+      </w:r>
+      <w:r>
+        <w:rPr>
+          <w:rFonts w:ascii="Arial" w:hAnsi="Arial" w:cs="Arial"/>
+          <w:noProof/>
+          <w:sz w:val="20"/>
+          <w:szCs w:val="20"/>
+        </w:rPr>
+        <w:t xml:space="preserve">, </w:t>
+      </w:r>
+      <w:r>
+        <w:rPr>
+          <w:rFonts w:ascii="Arial" w:hAnsi="Arial" w:cs="Arial"/>
+          <w:noProof/>
+          <w:sz w:val="20"/>
+          <w:szCs w:val="20"/>
+          <w:highlight w:val="yellow"/>
+        </w:rPr>
+        <w:t>fig x</w:t>
+      </w:r>
+      <w:r>
+        <w:rPr>
+          <w:rFonts w:ascii="Arial" w:hAnsi="Arial" w:cs="Arial"/>
+          <w:noProof/>
+          <w:sz w:val="20"/>
+          <w:szCs w:val="20"/>
+        </w:rPr>
+        <w:t xml:space="preserve"> </w:t>
+      </w:r>
+      <w:r>
+        <w:rPr>
+          <w:rFonts w:ascii="Arial" w:hAnsi="Arial" w:cs="Arial"/>
+          <w:noProof/>
+          <w:sz w:val="20"/>
+          <w:szCs w:val="20"/>
+        </w:rPr>
+        <w:t>shows each variable  and it’s correlation wit</w:t>
+      </w:r>
+      <w:r>
+        <w:rPr>
+          <w:rFonts w:ascii="Arial" w:hAnsi="Arial" w:cs="Arial"/>
+          <w:noProof/>
+          <w:sz w:val="20"/>
+          <w:szCs w:val="20"/>
+        </w:rPr>
+        <w:t>h</w:t>
+      </w:r>
+      <w:r>
+        <w:rPr>
+          <w:rFonts w:ascii="Arial" w:hAnsi="Arial" w:cs="Arial"/>
+          <w:noProof/>
+          <w:sz w:val="20"/>
+          <w:szCs w:val="20"/>
+        </w:rPr>
+        <w:t xml:space="preserve"> each other</w:t>
+      </w:r>
+      <w:r>
+        <w:rPr>
+          <w:rFonts w:ascii="Arial" w:hAnsi="Arial" w:cs="Arial"/>
+          <w:noProof/>
+          <w:sz w:val="20"/>
+          <w:szCs w:val="20"/>
+        </w:rPr>
+        <w:t xml:space="preserve"> ‘vadar compound’, (sentiment) </w:t>
+      </w:r>
+      <w:r>
+        <w:rPr>
+          <w:rFonts w:ascii="Arial" w:hAnsi="Arial" w:cs="Arial"/>
+          <w:noProof/>
+          <w:sz w:val="20"/>
+          <w:szCs w:val="20"/>
+        </w:rPr>
+        <w:t>. Review rating is the darkest at 0.66 correlation</w:t>
+      </w:r>
+      <w:r>
+        <w:rPr>
+          <w:rFonts w:ascii="Arial" w:hAnsi="Arial" w:cs="Arial"/>
+          <w:noProof/>
+          <w:sz w:val="20"/>
+          <w:szCs w:val="20"/>
+        </w:rPr>
+        <w:t>, followed by review likes</w:t>
+      </w:r>
+      <w:r>
+        <w:rPr>
+          <w:rFonts w:ascii="Arial" w:hAnsi="Arial" w:cs="Arial"/>
+          <w:noProof/>
+          <w:sz w:val="20"/>
+          <w:szCs w:val="20"/>
+        </w:rPr>
+        <w:t xml:space="preserve">.  </w:t>
+      </w:r>
+      <w:r>
+        <w:rPr>
+          <w:rFonts w:ascii="Arial" w:hAnsi="Arial" w:cs="Arial"/>
+          <w:noProof/>
+          <w:sz w:val="20"/>
+          <w:szCs w:val="20"/>
+          <w:highlight w:val="yellow"/>
+        </w:rPr>
+        <w:t>Fig. x</w:t>
+      </w:r>
+      <w:r>
+        <w:rPr>
+          <w:rFonts w:ascii="Arial" w:hAnsi="Arial" w:cs="Arial"/>
+          <w:noProof/>
+          <w:sz w:val="20"/>
+          <w:szCs w:val="20"/>
+        </w:rPr>
+        <w:t xml:space="preserve"> in cmap ‘Greens’ theme shows each</w:t>
+      </w:r>
+      <w:r>
+        <w:rPr>
+          <w:rFonts w:ascii="Arial" w:hAnsi="Arial" w:cs="Arial"/>
+          <w:noProof/>
+          <w:sz w:val="20"/>
+          <w:szCs w:val="20"/>
+        </w:rPr>
+        <w:t xml:space="preserve"> variable’s level of correlation with </w:t>
+      </w:r>
+      <w:r>
+        <w:rPr>
+          <w:rFonts w:ascii="Arial" w:hAnsi="Arial" w:cs="Arial"/>
+          <w:noProof/>
+          <w:sz w:val="20"/>
+          <w:szCs w:val="20"/>
+        </w:rPr>
+        <w:t xml:space="preserve">‘Review likes’. </w:t>
+      </w:r>
+      <w:r>
+        <w:rPr>
+          <w:rFonts w:ascii="Arial" w:hAnsi="Arial" w:cs="Arial"/>
+          <w:noProof/>
+          <w:sz w:val="20"/>
+          <w:szCs w:val="20"/>
+        </w:rPr>
+        <w:t>‘Check 5</w:t>
+      </w:r>
+      <w:r>
+        <w:rPr>
+          <w:rFonts w:ascii="Arial" w:hAnsi="Arial" w:cs="Arial"/>
+          <w:noProof/>
+          <w:sz w:val="20"/>
+          <w:szCs w:val="20"/>
+        </w:rPr>
+        <w:t>‘</w:t>
+      </w:r>
+      <w:r>
+        <w:rPr>
+          <w:rFonts w:ascii="Arial" w:hAnsi="Arial" w:cs="Arial"/>
+          <w:noProof/>
+          <w:sz w:val="20"/>
+          <w:szCs w:val="20"/>
+        </w:rPr>
+        <w:t xml:space="preserve"> </w:t>
+      </w:r>
+      <w:r>
+        <w:rPr>
+          <w:rFonts w:ascii="Arial" w:hAnsi="Arial" w:cs="Arial"/>
+          <w:noProof/>
+          <w:sz w:val="20"/>
+          <w:szCs w:val="20"/>
+        </w:rPr>
+        <w:t>(</w:t>
+      </w:r>
+      <w:r>
+        <w:rPr>
+          <w:rFonts w:ascii="Arial" w:hAnsi="Arial" w:cs="Arial"/>
+          <w:noProof/>
+          <w:sz w:val="20"/>
+          <w:szCs w:val="20"/>
+        </w:rPr>
+        <w:t>checks if the owner has replied to the re</w:t>
+      </w:r>
+      <w:r>
+        <w:rPr>
+          <w:rFonts w:ascii="Arial" w:hAnsi="Arial" w:cs="Arial"/>
+          <w:noProof/>
+          <w:sz w:val="20"/>
+          <w:szCs w:val="20"/>
+        </w:rPr>
+        <w:t>vi</w:t>
+      </w:r>
+      <w:r>
+        <w:rPr>
+          <w:rFonts w:ascii="Arial" w:hAnsi="Arial" w:cs="Arial"/>
+          <w:noProof/>
+          <w:sz w:val="20"/>
+          <w:szCs w:val="20"/>
+        </w:rPr>
+        <w:t>ew</w:t>
+      </w:r>
+      <w:r>
+        <w:rPr>
+          <w:rFonts w:ascii="Arial" w:hAnsi="Arial" w:cs="Arial"/>
+          <w:noProof/>
+          <w:sz w:val="20"/>
+          <w:szCs w:val="20"/>
+        </w:rPr>
+        <w:t>)</w:t>
+      </w:r>
+      <w:r>
+        <w:rPr>
+          <w:rFonts w:ascii="Arial" w:hAnsi="Arial" w:cs="Arial"/>
+          <w:noProof/>
+          <w:sz w:val="20"/>
+          <w:szCs w:val="20"/>
+        </w:rPr>
+        <w:t xml:space="preserve"> and ‘check </w:t>
+      </w:r>
+      <w:r>
+        <w:rPr>
+          <w:rFonts w:ascii="Arial" w:hAnsi="Arial" w:cs="Arial"/>
+          <w:noProof/>
+          <w:sz w:val="20"/>
+          <w:szCs w:val="20"/>
+        </w:rPr>
+        <w:t>7</w:t>
+      </w:r>
+      <w:r>
+        <w:rPr>
+          <w:rFonts w:ascii="Arial" w:hAnsi="Arial" w:cs="Arial"/>
+          <w:noProof/>
+          <w:sz w:val="20"/>
+          <w:szCs w:val="20"/>
+        </w:rPr>
+        <w:t>‘ (checking number of details)</w:t>
+      </w:r>
+      <w:r>
+        <w:rPr>
+          <w:rFonts w:ascii="Arial" w:hAnsi="Arial" w:cs="Arial"/>
+          <w:noProof/>
+          <w:sz w:val="20"/>
+          <w:szCs w:val="20"/>
+        </w:rPr>
+        <w:t xml:space="preserve"> are negativly correlated at -0.0064 and -0.19</w:t>
+      </w:r>
+      <w:r>
+        <w:rPr>
+          <w:rFonts w:ascii="Arial" w:hAnsi="Arial" w:cs="Arial"/>
+          <w:noProof/>
+          <w:sz w:val="20"/>
+          <w:szCs w:val="20"/>
+        </w:rPr>
+        <w:t xml:space="preserve">. This indicates that </w:t>
+      </w:r>
+      <w:r>
+        <w:rPr>
+          <w:rFonts w:ascii="Arial" w:hAnsi="Arial" w:cs="Arial"/>
+          <w:noProof/>
+          <w:sz w:val="20"/>
+          <w:szCs w:val="20"/>
+        </w:rPr>
+        <w:t>the polarity of a review has no effect on whether or not the owner of the buisness engages with the re</w:t>
+      </w:r>
+      <w:r>
+        <w:rPr>
+          <w:rFonts w:ascii="Arial" w:hAnsi="Arial" w:cs="Arial"/>
+          <w:noProof/>
+          <w:sz w:val="20"/>
+          <w:szCs w:val="20"/>
+        </w:rPr>
+        <w:t>vi</w:t>
+      </w:r>
+      <w:r>
+        <w:rPr>
+          <w:rFonts w:ascii="Arial" w:hAnsi="Arial" w:cs="Arial"/>
+          <w:noProof/>
+          <w:sz w:val="20"/>
+          <w:szCs w:val="20"/>
+        </w:rPr>
+        <w:t>ew</w:t>
+      </w:r>
+      <w:r>
+        <w:rPr>
+          <w:rFonts w:ascii="Arial" w:hAnsi="Arial" w:cs="Arial"/>
+          <w:noProof/>
+          <w:sz w:val="20"/>
+          <w:szCs w:val="20"/>
+        </w:rPr>
+        <w:t xml:space="preserve"> or is related to the number of details they have included in their </w:t>
+      </w:r>
+      <w:r>
+        <w:rPr>
+          <w:rFonts w:ascii="Arial" w:hAnsi="Arial" w:cs="Arial"/>
+          <w:noProof/>
+          <w:sz w:val="20"/>
+          <w:szCs w:val="20"/>
+        </w:rPr>
+        <w:t xml:space="preserve">review. </w:t>
+      </w:r>
+      <w:r>
+        <w:rPr>
+          <w:rFonts w:ascii="Arial" w:hAnsi="Arial" w:cs="Arial"/>
+          <w:noProof/>
+          <w:sz w:val="20"/>
+          <w:szCs w:val="20"/>
+        </w:rPr>
+        <w:t xml:space="preserve">Review length and </w:t>
+      </w:r>
+      <w:r>
+        <w:rPr>
+          <w:rFonts w:ascii="Arial" w:hAnsi="Arial" w:cs="Arial"/>
+          <w:noProof/>
+          <w:sz w:val="20"/>
+          <w:szCs w:val="20"/>
+        </w:rPr>
+        <w:t>punctuation count are similarly correlated at</w:t>
+      </w:r>
+      <w:r>
+        <w:rPr>
+          <w:rFonts w:ascii="Arial" w:hAnsi="Arial" w:cs="Arial"/>
+          <w:noProof/>
+          <w:sz w:val="20"/>
+          <w:szCs w:val="20"/>
+        </w:rPr>
+        <w:t xml:space="preserve"> 0.24 and 0.22 respectivly. This indicates that other reviewers appreciate a longer review with more detail</w:t>
+      </w:r>
+      <w:r>
+        <w:rPr>
+          <w:rFonts w:ascii="Arial" w:hAnsi="Arial" w:cs="Arial"/>
+          <w:noProof/>
+          <w:sz w:val="20"/>
+          <w:szCs w:val="20"/>
+        </w:rPr>
+        <w:t xml:space="preserve">. </w:t>
       </w:r>
     </w:p>
     <w:p>
@@ -5950,7 +5231,7 @@
                     <pic:cNvPicPr/>
                   </pic:nvPicPr>
                   <pic:blipFill>
-                    <a:blip r:embed="rId18"/>
+                    <a:blip r:embed="rId19"/>
                     <a:stretch>
                       <a:fillRect/>
                     </a:stretch>
@@ -6109,7 +5390,7 @@
                     <pic:cNvPicPr/>
                   </pic:nvPicPr>
                   <pic:blipFill>
-                    <a:blip r:embed="rId19"/>
+                    <a:blip r:embed="rId20"/>
                     <a:stretch>
                       <a:fillRect/>
                     </a:stretch>
@@ -6149,31 +5430,1505 @@
     </w:p>
     <w:p>
       <w:pPr>
-        <w:rPr>
-          <w:rFonts w:ascii="Arial" w:hAnsi="Arial" w:cs="Arial"/>
-          <w:color w:val="FF0000"/>
-          <w:lang w:val="en-US"/>
-        </w:rPr>
-      </w:pPr>
-    </w:p>
-    <w:p>
-      <w:pPr>
-        <w:rPr>
-          <w:rFonts w:ascii="Arial" w:hAnsi="Arial" w:cs="Arial"/>
-          <w:b/>
-          <w:bCs/>
-          <w:lang w:val="en-US"/>
-        </w:rPr>
-      </w:pPr>
-      <w:r>
-        <w:rPr>
-          <w:rFonts w:ascii="Arial" w:hAnsi="Arial" w:cs="Arial"/>
-          <w:b/>
-          <w:bCs/>
-          <w:lang w:val="en-US"/>
-        </w:rPr>
-        <w:t>Data cleaning consisted of:</w:t>
-      </w:r>
+        <w:pStyle w:val="Heading2"/>
+        <w:rPr>
+          <w:lang w:val="en-US"/>
+        </w:rPr>
+      </w:pPr>
+    </w:p>
+    <w:p>
+      <w:pPr>
+        <w:pStyle w:val="Heading2"/>
+      </w:pPr>
+      <w:r>
+        <w:t xml:space="preserve">Data </w:t>
+      </w:r>
+      <w:r>
+        <w:t>preprocessing</w:t>
+      </w:r>
+    </w:p>
+    <w:p>
+      <w:pPr>
+        <w:spacing w:line="240" w:lineRule="auto"/>
+        <w:rPr>
+          <w:lang w:val="en-US"/>
+        </w:rPr>
+      </w:pPr>
+    </w:p>
+    <w:p>
+      <w:pPr>
+        <w:spacing w:line="240" w:lineRule="auto"/>
+        <w:rPr>
+          <w:rFonts w:ascii="Arial" w:hAnsi="Arial" w:cs="Arial"/>
+          <w:lang w:val="en-US"/>
+        </w:rPr>
+      </w:pPr>
+      <w:r>
+        <w:rPr>
+          <w:rFonts w:ascii="Arial" w:hAnsi="Arial" w:cs="Arial"/>
+          <w:lang w:val="en-US"/>
+        </w:rPr>
+        <w:t>Algorithm: Data Preprocessing Steps</w:t>
+      </w:r>
+    </w:p>
+    <w:p>
+      <w:pPr>
+        <w:pBdr>
+          <w:top w:val="single" w:sz="4" w:space="1" w:color="auto"/>
+          <w:left w:val="single" w:sz="4" w:space="4" w:color="auto"/>
+          <w:bottom w:val="single" w:sz="4" w:space="1" w:color="auto"/>
+          <w:right w:val="single" w:sz="4" w:space="4" w:color="auto"/>
+        </w:pBdr>
+        <w:spacing w:line="160" w:lineRule="exact"/>
+        <w:jc w:val="center"/>
+        <w:rPr>
+          <w:rFonts w:ascii="Arial" w:hAnsi="Arial" w:cs="Arial"/>
+          <w:lang w:val="en-US"/>
+        </w:rPr>
+      </w:pPr>
+    </w:p>
+    <w:p>
+      <w:pPr>
+        <w:pBdr>
+          <w:top w:val="single" w:sz="4" w:space="1" w:color="auto"/>
+          <w:left w:val="single" w:sz="4" w:space="4" w:color="auto"/>
+          <w:bottom w:val="single" w:sz="4" w:space="1" w:color="auto"/>
+          <w:right w:val="single" w:sz="4" w:space="4" w:color="auto"/>
+        </w:pBdr>
+        <w:spacing w:line="160" w:lineRule="exact"/>
+        <w:jc w:val="center"/>
+        <w:rPr>
+          <w:rFonts w:ascii="Arial" w:hAnsi="Arial" w:cs="Arial"/>
+          <w:b/>
+          <w:bCs/>
+          <w:i/>
+          <w:iCs/>
+          <w:sz w:val="16"/>
+          <w:szCs w:val="16"/>
+          <w:lang w:val="en-US"/>
+        </w:rPr>
+      </w:pPr>
+      <w:r>
+        <w:rPr>
+          <w:rFonts w:ascii="Arial" w:hAnsi="Arial" w:cs="Arial"/>
+          <w:b/>
+          <w:bCs/>
+          <w:i/>
+          <w:iCs/>
+          <w:sz w:val="16"/>
+          <w:szCs w:val="16"/>
+          <w:lang w:val="en-US"/>
+        </w:rPr>
+        <w:t>Step 1: Import Libraries</w:t>
+      </w:r>
+    </w:p>
+    <w:p>
+      <w:pPr>
+        <w:pBdr>
+          <w:top w:val="single" w:sz="4" w:space="1" w:color="auto"/>
+          <w:left w:val="single" w:sz="4" w:space="4" w:color="auto"/>
+          <w:bottom w:val="single" w:sz="4" w:space="1" w:color="auto"/>
+          <w:right w:val="single" w:sz="4" w:space="4" w:color="auto"/>
+        </w:pBdr>
+        <w:spacing w:line="160" w:lineRule="exact"/>
+        <w:jc w:val="center"/>
+        <w:rPr>
+          <w:rFonts w:ascii="Arial" w:hAnsi="Arial" w:cs="Arial"/>
+          <w:b/>
+          <w:bCs/>
+          <w:i/>
+          <w:iCs/>
+          <w:sz w:val="16"/>
+          <w:szCs w:val="16"/>
+          <w:lang w:val="en-US"/>
+        </w:rPr>
+      </w:pPr>
+      <w:r>
+        <w:rPr>
+          <w:rFonts w:ascii="Arial" w:hAnsi="Arial" w:cs="Arial"/>
+          <w:b/>
+          <w:bCs/>
+          <w:i/>
+          <w:iCs/>
+          <w:sz w:val="16"/>
+          <w:szCs w:val="16"/>
+          <w:lang w:val="en-US"/>
+        </w:rPr>
+        <w:t>Import pandas as pd</w:t>
+      </w:r>
+    </w:p>
+    <w:p>
+      <w:pPr>
+        <w:pBdr>
+          <w:top w:val="single" w:sz="4" w:space="1" w:color="auto"/>
+          <w:left w:val="single" w:sz="4" w:space="4" w:color="auto"/>
+          <w:bottom w:val="single" w:sz="4" w:space="1" w:color="auto"/>
+          <w:right w:val="single" w:sz="4" w:space="4" w:color="auto"/>
+        </w:pBdr>
+        <w:spacing w:line="160" w:lineRule="exact"/>
+        <w:jc w:val="center"/>
+        <w:rPr>
+          <w:rFonts w:ascii="Arial" w:hAnsi="Arial" w:cs="Arial"/>
+          <w:b/>
+          <w:bCs/>
+          <w:i/>
+          <w:iCs/>
+          <w:sz w:val="16"/>
+          <w:szCs w:val="16"/>
+          <w:lang w:val="en-US"/>
+        </w:rPr>
+      </w:pPr>
+      <w:r>
+        <w:rPr>
+          <w:rFonts w:ascii="Arial" w:hAnsi="Arial" w:cs="Arial"/>
+          <w:b/>
+          <w:bCs/>
+          <w:i/>
+          <w:iCs/>
+          <w:sz w:val="16"/>
+          <w:szCs w:val="16"/>
+          <w:lang w:val="en-US"/>
+        </w:rPr>
+        <w:t xml:space="preserve">Import </w:t>
+      </w:r>
+      <w:proofErr w:type="spellStart"/>
+      <w:r>
+        <w:rPr>
+          <w:rFonts w:ascii="Arial" w:hAnsi="Arial" w:cs="Arial"/>
+          <w:b/>
+          <w:bCs/>
+          <w:i/>
+          <w:iCs/>
+          <w:sz w:val="16"/>
+          <w:szCs w:val="16"/>
+          <w:lang w:val="en-US"/>
+        </w:rPr>
+        <w:t>outscraper</w:t>
+      </w:r>
+      <w:proofErr w:type="spellEnd"/>
+      <w:r>
+        <w:rPr>
+          <w:rFonts w:ascii="Arial" w:hAnsi="Arial" w:cs="Arial"/>
+          <w:b/>
+          <w:bCs/>
+          <w:i/>
+          <w:iCs/>
+          <w:sz w:val="16"/>
+          <w:szCs w:val="16"/>
+          <w:lang w:val="en-US"/>
+        </w:rPr>
+        <w:t xml:space="preserve"> library</w:t>
+      </w:r>
+    </w:p>
+    <w:p>
+      <w:pPr>
+        <w:pBdr>
+          <w:top w:val="single" w:sz="4" w:space="1" w:color="auto"/>
+          <w:left w:val="single" w:sz="4" w:space="4" w:color="auto"/>
+          <w:bottom w:val="single" w:sz="4" w:space="1" w:color="auto"/>
+          <w:right w:val="single" w:sz="4" w:space="4" w:color="auto"/>
+        </w:pBdr>
+        <w:spacing w:line="160" w:lineRule="exact"/>
+        <w:jc w:val="center"/>
+        <w:rPr>
+          <w:rFonts w:ascii="Arial" w:hAnsi="Arial" w:cs="Arial"/>
+          <w:b/>
+          <w:bCs/>
+          <w:i/>
+          <w:iCs/>
+          <w:sz w:val="16"/>
+          <w:szCs w:val="16"/>
+          <w:lang w:val="en-US"/>
+        </w:rPr>
+      </w:pPr>
+    </w:p>
+    <w:p>
+      <w:pPr>
+        <w:pBdr>
+          <w:top w:val="single" w:sz="4" w:space="1" w:color="auto"/>
+          <w:left w:val="single" w:sz="4" w:space="4" w:color="auto"/>
+          <w:bottom w:val="single" w:sz="4" w:space="1" w:color="auto"/>
+          <w:right w:val="single" w:sz="4" w:space="4" w:color="auto"/>
+        </w:pBdr>
+        <w:spacing w:line="160" w:lineRule="exact"/>
+        <w:jc w:val="center"/>
+        <w:rPr>
+          <w:rFonts w:ascii="Arial" w:hAnsi="Arial" w:cs="Arial"/>
+          <w:b/>
+          <w:bCs/>
+          <w:i/>
+          <w:iCs/>
+          <w:sz w:val="16"/>
+          <w:szCs w:val="16"/>
+          <w:lang w:val="en-US"/>
+        </w:rPr>
+      </w:pPr>
+      <w:r>
+        <w:rPr>
+          <w:rFonts w:ascii="Arial" w:hAnsi="Arial" w:cs="Arial"/>
+          <w:b/>
+          <w:bCs/>
+          <w:i/>
+          <w:iCs/>
+          <w:sz w:val="16"/>
+          <w:szCs w:val="16"/>
+          <w:lang w:val="en-US"/>
+        </w:rPr>
+        <w:t>Step 2: Load Dataset</w:t>
+      </w:r>
+    </w:p>
+    <w:p>
+      <w:pPr>
+        <w:pBdr>
+          <w:top w:val="single" w:sz="4" w:space="1" w:color="auto"/>
+          <w:left w:val="single" w:sz="4" w:space="4" w:color="auto"/>
+          <w:bottom w:val="single" w:sz="4" w:space="1" w:color="auto"/>
+          <w:right w:val="single" w:sz="4" w:space="4" w:color="auto"/>
+        </w:pBdr>
+        <w:spacing w:line="160" w:lineRule="exact"/>
+        <w:jc w:val="center"/>
+        <w:rPr>
+          <w:rFonts w:ascii="Arial" w:hAnsi="Arial" w:cs="Arial"/>
+          <w:b/>
+          <w:bCs/>
+          <w:i/>
+          <w:iCs/>
+          <w:sz w:val="16"/>
+          <w:szCs w:val="16"/>
+          <w:lang w:val="en-US"/>
+        </w:rPr>
+      </w:pPr>
+      <w:r>
+        <w:rPr>
+          <w:rFonts w:ascii="Arial" w:hAnsi="Arial" w:cs="Arial"/>
+          <w:b/>
+          <w:bCs/>
+          <w:i/>
+          <w:iCs/>
+          <w:sz w:val="16"/>
+          <w:szCs w:val="16"/>
+          <w:lang w:val="en-US"/>
+        </w:rPr>
+        <w:t xml:space="preserve">datafile = </w:t>
+      </w:r>
+      <w:proofErr w:type="spellStart"/>
+      <w:proofErr w:type="gramStart"/>
+      <w:r>
+        <w:rPr>
+          <w:rFonts w:ascii="Arial" w:hAnsi="Arial" w:cs="Arial"/>
+          <w:b/>
+          <w:bCs/>
+          <w:i/>
+          <w:iCs/>
+          <w:sz w:val="16"/>
+          <w:szCs w:val="16"/>
+          <w:lang w:val="en-US"/>
+        </w:rPr>
+        <w:t>outscraper.load</w:t>
+      </w:r>
+      <w:proofErr w:type="gramEnd"/>
+      <w:r>
+        <w:rPr>
+          <w:rFonts w:ascii="Arial" w:hAnsi="Arial" w:cs="Arial"/>
+          <w:b/>
+          <w:bCs/>
+          <w:i/>
+          <w:iCs/>
+          <w:sz w:val="16"/>
+          <w:szCs w:val="16"/>
+          <w:lang w:val="en-US"/>
+        </w:rPr>
+        <w:t>_dataset</w:t>
+      </w:r>
+      <w:proofErr w:type="spellEnd"/>
+      <w:r>
+        <w:rPr>
+          <w:rFonts w:ascii="Arial" w:hAnsi="Arial" w:cs="Arial"/>
+          <w:b/>
+          <w:bCs/>
+          <w:i/>
+          <w:iCs/>
+          <w:sz w:val="16"/>
+          <w:szCs w:val="16"/>
+          <w:lang w:val="en-US"/>
+        </w:rPr>
+        <w:t>()</w:t>
+      </w:r>
+    </w:p>
+    <w:p>
+      <w:pPr>
+        <w:pBdr>
+          <w:top w:val="single" w:sz="4" w:space="1" w:color="auto"/>
+          <w:left w:val="single" w:sz="4" w:space="4" w:color="auto"/>
+          <w:bottom w:val="single" w:sz="4" w:space="1" w:color="auto"/>
+          <w:right w:val="single" w:sz="4" w:space="4" w:color="auto"/>
+        </w:pBdr>
+        <w:spacing w:line="160" w:lineRule="exact"/>
+        <w:jc w:val="center"/>
+        <w:rPr>
+          <w:rFonts w:ascii="Arial" w:hAnsi="Arial" w:cs="Arial"/>
+          <w:b/>
+          <w:bCs/>
+          <w:i/>
+          <w:iCs/>
+          <w:sz w:val="16"/>
+          <w:szCs w:val="16"/>
+          <w:lang w:val="en-US"/>
+        </w:rPr>
+      </w:pPr>
+      <w:r>
+        <w:rPr>
+          <w:rFonts w:ascii="Arial" w:hAnsi="Arial" w:cs="Arial"/>
+          <w:b/>
+          <w:bCs/>
+          <w:i/>
+          <w:iCs/>
+          <w:sz w:val="16"/>
+          <w:szCs w:val="16"/>
+          <w:lang w:val="en-US"/>
+        </w:rPr>
+        <w:t xml:space="preserve">dataset = </w:t>
+      </w:r>
+      <w:proofErr w:type="spellStart"/>
+      <w:proofErr w:type="gramStart"/>
+      <w:r>
+        <w:rPr>
+          <w:rFonts w:ascii="Arial" w:hAnsi="Arial" w:cs="Arial"/>
+          <w:b/>
+          <w:bCs/>
+          <w:i/>
+          <w:iCs/>
+          <w:sz w:val="16"/>
+          <w:szCs w:val="16"/>
+          <w:lang w:val="en-US"/>
+        </w:rPr>
+        <w:t>pd.DataFrame</w:t>
+      </w:r>
+      <w:proofErr w:type="spellEnd"/>
+      <w:proofErr w:type="gramEnd"/>
+      <w:r>
+        <w:rPr>
+          <w:rFonts w:ascii="Arial" w:hAnsi="Arial" w:cs="Arial"/>
+          <w:b/>
+          <w:bCs/>
+          <w:i/>
+          <w:iCs/>
+          <w:sz w:val="16"/>
+          <w:szCs w:val="16"/>
+          <w:lang w:val="en-US"/>
+        </w:rPr>
+        <w:t>(datafile)</w:t>
+      </w:r>
+    </w:p>
+    <w:p>
+      <w:pPr>
+        <w:pBdr>
+          <w:top w:val="single" w:sz="4" w:space="1" w:color="auto"/>
+          <w:left w:val="single" w:sz="4" w:space="4" w:color="auto"/>
+          <w:bottom w:val="single" w:sz="4" w:space="1" w:color="auto"/>
+          <w:right w:val="single" w:sz="4" w:space="4" w:color="auto"/>
+        </w:pBdr>
+        <w:spacing w:line="160" w:lineRule="exact"/>
+        <w:jc w:val="center"/>
+        <w:rPr>
+          <w:rFonts w:ascii="Arial" w:hAnsi="Arial" w:cs="Arial"/>
+          <w:b/>
+          <w:bCs/>
+          <w:i/>
+          <w:iCs/>
+          <w:sz w:val="16"/>
+          <w:szCs w:val="16"/>
+          <w:lang w:val="en-US"/>
+        </w:rPr>
+      </w:pPr>
+    </w:p>
+    <w:p>
+      <w:pPr>
+        <w:pBdr>
+          <w:top w:val="single" w:sz="4" w:space="1" w:color="auto"/>
+          <w:left w:val="single" w:sz="4" w:space="4" w:color="auto"/>
+          <w:bottom w:val="single" w:sz="4" w:space="1" w:color="auto"/>
+          <w:right w:val="single" w:sz="4" w:space="4" w:color="auto"/>
+        </w:pBdr>
+        <w:spacing w:line="160" w:lineRule="exact"/>
+        <w:jc w:val="center"/>
+        <w:rPr>
+          <w:rFonts w:ascii="Arial" w:hAnsi="Arial" w:cs="Arial"/>
+          <w:b/>
+          <w:bCs/>
+          <w:i/>
+          <w:iCs/>
+          <w:sz w:val="16"/>
+          <w:szCs w:val="16"/>
+          <w:lang w:val="en-US"/>
+        </w:rPr>
+      </w:pPr>
+      <w:r>
+        <w:rPr>
+          <w:rFonts w:ascii="Arial" w:hAnsi="Arial" w:cs="Arial"/>
+          <w:b/>
+          <w:bCs/>
+          <w:i/>
+          <w:iCs/>
+          <w:sz w:val="16"/>
+          <w:szCs w:val="16"/>
+          <w:lang w:val="en-US"/>
+        </w:rPr>
+        <w:t>Step 3: Drop Unnecessary Columns</w:t>
+      </w:r>
+    </w:p>
+    <w:p>
+      <w:pPr>
+        <w:pBdr>
+          <w:top w:val="single" w:sz="4" w:space="1" w:color="auto"/>
+          <w:left w:val="single" w:sz="4" w:space="4" w:color="auto"/>
+          <w:bottom w:val="single" w:sz="4" w:space="1" w:color="auto"/>
+          <w:right w:val="single" w:sz="4" w:space="4" w:color="auto"/>
+        </w:pBdr>
+        <w:spacing w:line="160" w:lineRule="exact"/>
+        <w:jc w:val="center"/>
+        <w:rPr>
+          <w:rFonts w:ascii="Arial" w:hAnsi="Arial" w:cs="Arial"/>
+          <w:b/>
+          <w:bCs/>
+          <w:i/>
+          <w:iCs/>
+          <w:sz w:val="16"/>
+          <w:szCs w:val="16"/>
+          <w:lang w:val="en-US"/>
+        </w:rPr>
+      </w:pPr>
+      <w:r>
+        <w:rPr>
+          <w:rFonts w:ascii="Arial" w:hAnsi="Arial" w:cs="Arial"/>
+          <w:b/>
+          <w:bCs/>
+          <w:i/>
+          <w:iCs/>
+          <w:sz w:val="16"/>
+          <w:szCs w:val="16"/>
+          <w:lang w:val="en-US"/>
+        </w:rPr>
+        <w:t xml:space="preserve">Define </w:t>
+      </w:r>
+      <w:proofErr w:type="spellStart"/>
+      <w:r>
+        <w:rPr>
+          <w:rFonts w:ascii="Arial" w:hAnsi="Arial" w:cs="Arial"/>
+          <w:b/>
+          <w:bCs/>
+          <w:i/>
+          <w:iCs/>
+          <w:sz w:val="16"/>
+          <w:szCs w:val="16"/>
+          <w:lang w:val="en-US"/>
+        </w:rPr>
+        <w:t>columns_to_drop</w:t>
+      </w:r>
+      <w:proofErr w:type="spellEnd"/>
+      <w:r>
+        <w:rPr>
+          <w:rFonts w:ascii="Arial" w:hAnsi="Arial" w:cs="Arial"/>
+          <w:b/>
+          <w:bCs/>
+          <w:i/>
+          <w:iCs/>
+          <w:sz w:val="16"/>
+          <w:szCs w:val="16"/>
+          <w:lang w:val="en-US"/>
+        </w:rPr>
+        <w:t xml:space="preserve"> as a list of unnecessary column names</w:t>
+      </w:r>
+    </w:p>
+    <w:p>
+      <w:pPr>
+        <w:pBdr>
+          <w:top w:val="single" w:sz="4" w:space="1" w:color="auto"/>
+          <w:left w:val="single" w:sz="4" w:space="4" w:color="auto"/>
+          <w:bottom w:val="single" w:sz="4" w:space="1" w:color="auto"/>
+          <w:right w:val="single" w:sz="4" w:space="4" w:color="auto"/>
+        </w:pBdr>
+        <w:spacing w:line="160" w:lineRule="exact"/>
+        <w:jc w:val="center"/>
+        <w:rPr>
+          <w:rFonts w:ascii="Arial" w:hAnsi="Arial" w:cs="Arial"/>
+          <w:b/>
+          <w:bCs/>
+          <w:i/>
+          <w:iCs/>
+          <w:sz w:val="16"/>
+          <w:szCs w:val="16"/>
+          <w:lang w:val="en-US"/>
+        </w:rPr>
+      </w:pPr>
+      <w:r>
+        <w:rPr>
+          <w:rFonts w:ascii="Arial" w:hAnsi="Arial" w:cs="Arial"/>
+          <w:b/>
+          <w:bCs/>
+          <w:i/>
+          <w:iCs/>
+          <w:sz w:val="16"/>
+          <w:szCs w:val="16"/>
+          <w:lang w:val="en-US"/>
+        </w:rPr>
+        <w:t xml:space="preserve">For each column in </w:t>
+      </w:r>
+      <w:proofErr w:type="spellStart"/>
+      <w:r>
+        <w:rPr>
+          <w:rFonts w:ascii="Arial" w:hAnsi="Arial" w:cs="Arial"/>
+          <w:b/>
+          <w:bCs/>
+          <w:i/>
+          <w:iCs/>
+          <w:sz w:val="16"/>
+          <w:szCs w:val="16"/>
+          <w:lang w:val="en-US"/>
+        </w:rPr>
+        <w:t>columns_to_drop</w:t>
+      </w:r>
+      <w:proofErr w:type="spellEnd"/>
+    </w:p>
+    <w:p>
+      <w:pPr>
+        <w:pBdr>
+          <w:top w:val="single" w:sz="4" w:space="1" w:color="auto"/>
+          <w:left w:val="single" w:sz="4" w:space="4" w:color="auto"/>
+          <w:bottom w:val="single" w:sz="4" w:space="1" w:color="auto"/>
+          <w:right w:val="single" w:sz="4" w:space="4" w:color="auto"/>
+        </w:pBdr>
+        <w:spacing w:line="160" w:lineRule="exact"/>
+        <w:jc w:val="center"/>
+        <w:rPr>
+          <w:rFonts w:ascii="Arial" w:hAnsi="Arial" w:cs="Arial"/>
+          <w:b/>
+          <w:bCs/>
+          <w:i/>
+          <w:iCs/>
+          <w:sz w:val="16"/>
+          <w:szCs w:val="16"/>
+          <w:lang w:val="en-US"/>
+        </w:rPr>
+      </w:pPr>
+      <w:r>
+        <w:rPr>
+          <w:rFonts w:ascii="Arial" w:hAnsi="Arial" w:cs="Arial"/>
+          <w:b/>
+          <w:bCs/>
+          <w:i/>
+          <w:iCs/>
+          <w:sz w:val="16"/>
+          <w:szCs w:val="16"/>
+          <w:lang w:val="en-US"/>
+        </w:rPr>
+        <w:t>Drop the column from the dataset in place</w:t>
+      </w:r>
+    </w:p>
+    <w:p>
+      <w:pPr>
+        <w:pBdr>
+          <w:top w:val="single" w:sz="4" w:space="1" w:color="auto"/>
+          <w:left w:val="single" w:sz="4" w:space="4" w:color="auto"/>
+          <w:bottom w:val="single" w:sz="4" w:space="1" w:color="auto"/>
+          <w:right w:val="single" w:sz="4" w:space="4" w:color="auto"/>
+        </w:pBdr>
+        <w:spacing w:line="160" w:lineRule="exact"/>
+        <w:jc w:val="center"/>
+        <w:rPr>
+          <w:rFonts w:ascii="Arial" w:hAnsi="Arial" w:cs="Arial"/>
+          <w:b/>
+          <w:bCs/>
+          <w:i/>
+          <w:iCs/>
+          <w:sz w:val="16"/>
+          <w:szCs w:val="16"/>
+          <w:lang w:val="en-US"/>
+        </w:rPr>
+      </w:pPr>
+    </w:p>
+    <w:p>
+      <w:pPr>
+        <w:pBdr>
+          <w:top w:val="single" w:sz="4" w:space="1" w:color="auto"/>
+          <w:left w:val="single" w:sz="4" w:space="4" w:color="auto"/>
+          <w:bottom w:val="single" w:sz="4" w:space="1" w:color="auto"/>
+          <w:right w:val="single" w:sz="4" w:space="4" w:color="auto"/>
+        </w:pBdr>
+        <w:spacing w:line="160" w:lineRule="exact"/>
+        <w:jc w:val="center"/>
+        <w:rPr>
+          <w:rFonts w:ascii="Arial" w:hAnsi="Arial" w:cs="Arial"/>
+          <w:b/>
+          <w:bCs/>
+          <w:i/>
+          <w:iCs/>
+          <w:sz w:val="16"/>
+          <w:szCs w:val="16"/>
+          <w:lang w:val="en-US"/>
+        </w:rPr>
+      </w:pPr>
+      <w:r>
+        <w:rPr>
+          <w:rFonts w:ascii="Arial" w:hAnsi="Arial" w:cs="Arial"/>
+          <w:b/>
+          <w:bCs/>
+          <w:i/>
+          <w:iCs/>
+          <w:sz w:val="16"/>
+          <w:szCs w:val="16"/>
+          <w:lang w:val="en-US"/>
+        </w:rPr>
+        <w:t>Step 4: Check for Missing Values</w:t>
+      </w:r>
+    </w:p>
+    <w:p>
+      <w:pPr>
+        <w:pBdr>
+          <w:top w:val="single" w:sz="4" w:space="1" w:color="auto"/>
+          <w:left w:val="single" w:sz="4" w:space="4" w:color="auto"/>
+          <w:bottom w:val="single" w:sz="4" w:space="1" w:color="auto"/>
+          <w:right w:val="single" w:sz="4" w:space="4" w:color="auto"/>
+        </w:pBdr>
+        <w:spacing w:line="160" w:lineRule="exact"/>
+        <w:jc w:val="center"/>
+        <w:rPr>
+          <w:rFonts w:ascii="Arial" w:hAnsi="Arial" w:cs="Arial"/>
+          <w:b/>
+          <w:bCs/>
+          <w:i/>
+          <w:iCs/>
+          <w:sz w:val="16"/>
+          <w:szCs w:val="16"/>
+          <w:lang w:val="en-US"/>
+        </w:rPr>
+      </w:pPr>
+      <w:r>
+        <w:rPr>
+          <w:rFonts w:ascii="Arial" w:hAnsi="Arial" w:cs="Arial"/>
+          <w:b/>
+          <w:bCs/>
+          <w:i/>
+          <w:iCs/>
+          <w:sz w:val="16"/>
+          <w:szCs w:val="16"/>
+          <w:lang w:val="en-US"/>
+        </w:rPr>
+        <w:t>Compute the sum of missing values for each column in the dataset</w:t>
+      </w:r>
+    </w:p>
+    <w:p>
+      <w:pPr>
+        <w:pBdr>
+          <w:top w:val="single" w:sz="4" w:space="1" w:color="auto"/>
+          <w:left w:val="single" w:sz="4" w:space="4" w:color="auto"/>
+          <w:bottom w:val="single" w:sz="4" w:space="1" w:color="auto"/>
+          <w:right w:val="single" w:sz="4" w:space="4" w:color="auto"/>
+        </w:pBdr>
+        <w:spacing w:line="160" w:lineRule="exact"/>
+        <w:jc w:val="center"/>
+        <w:rPr>
+          <w:rFonts w:ascii="Arial" w:hAnsi="Arial" w:cs="Arial"/>
+          <w:b/>
+          <w:bCs/>
+          <w:i/>
+          <w:iCs/>
+          <w:sz w:val="16"/>
+          <w:szCs w:val="16"/>
+          <w:lang w:val="en-US"/>
+        </w:rPr>
+      </w:pPr>
+      <w:r>
+        <w:rPr>
+          <w:rFonts w:ascii="Arial" w:hAnsi="Arial" w:cs="Arial"/>
+          <w:b/>
+          <w:bCs/>
+          <w:i/>
+          <w:iCs/>
+          <w:sz w:val="16"/>
+          <w:szCs w:val="16"/>
+          <w:lang w:val="en-US"/>
+        </w:rPr>
+        <w:t xml:space="preserve">Store the missing values count in the </w:t>
+      </w:r>
+      <w:proofErr w:type="spellStart"/>
+      <w:r>
+        <w:rPr>
+          <w:rFonts w:ascii="Arial" w:hAnsi="Arial" w:cs="Arial"/>
+          <w:b/>
+          <w:bCs/>
+          <w:i/>
+          <w:iCs/>
+          <w:sz w:val="16"/>
+          <w:szCs w:val="16"/>
+          <w:lang w:val="en-US"/>
+        </w:rPr>
+        <w:t>missing_values</w:t>
+      </w:r>
+      <w:proofErr w:type="spellEnd"/>
+      <w:r>
+        <w:rPr>
+          <w:rFonts w:ascii="Arial" w:hAnsi="Arial" w:cs="Arial"/>
+          <w:b/>
+          <w:bCs/>
+          <w:i/>
+          <w:iCs/>
+          <w:sz w:val="16"/>
+          <w:szCs w:val="16"/>
+          <w:lang w:val="en-US"/>
+        </w:rPr>
+        <w:t xml:space="preserve"> variable</w:t>
+      </w:r>
+    </w:p>
+    <w:p>
+      <w:pPr>
+        <w:pBdr>
+          <w:top w:val="single" w:sz="4" w:space="1" w:color="auto"/>
+          <w:left w:val="single" w:sz="4" w:space="4" w:color="auto"/>
+          <w:bottom w:val="single" w:sz="4" w:space="1" w:color="auto"/>
+          <w:right w:val="single" w:sz="4" w:space="4" w:color="auto"/>
+        </w:pBdr>
+        <w:spacing w:line="160" w:lineRule="exact"/>
+        <w:jc w:val="center"/>
+        <w:rPr>
+          <w:rFonts w:ascii="Arial" w:hAnsi="Arial" w:cs="Arial"/>
+          <w:b/>
+          <w:bCs/>
+          <w:i/>
+          <w:iCs/>
+          <w:sz w:val="16"/>
+          <w:szCs w:val="16"/>
+          <w:lang w:val="en-US"/>
+        </w:rPr>
+      </w:pPr>
+    </w:p>
+    <w:p>
+      <w:pPr>
+        <w:pBdr>
+          <w:top w:val="single" w:sz="4" w:space="1" w:color="auto"/>
+          <w:left w:val="single" w:sz="4" w:space="4" w:color="auto"/>
+          <w:bottom w:val="single" w:sz="4" w:space="1" w:color="auto"/>
+          <w:right w:val="single" w:sz="4" w:space="4" w:color="auto"/>
+        </w:pBdr>
+        <w:spacing w:line="160" w:lineRule="exact"/>
+        <w:jc w:val="center"/>
+        <w:rPr>
+          <w:rFonts w:ascii="Arial" w:hAnsi="Arial" w:cs="Arial"/>
+          <w:b/>
+          <w:bCs/>
+          <w:i/>
+          <w:iCs/>
+          <w:sz w:val="16"/>
+          <w:szCs w:val="16"/>
+          <w:lang w:val="en-US"/>
+        </w:rPr>
+      </w:pPr>
+      <w:r>
+        <w:rPr>
+          <w:rFonts w:ascii="Arial" w:hAnsi="Arial" w:cs="Arial"/>
+          <w:b/>
+          <w:bCs/>
+          <w:i/>
+          <w:iCs/>
+          <w:sz w:val="16"/>
+          <w:szCs w:val="16"/>
+          <w:lang w:val="en-US"/>
+        </w:rPr>
+        <w:t>Step 5: Check Dataset Shape</w:t>
+      </w:r>
+    </w:p>
+    <w:p>
+      <w:pPr>
+        <w:pBdr>
+          <w:top w:val="single" w:sz="4" w:space="1" w:color="auto"/>
+          <w:left w:val="single" w:sz="4" w:space="4" w:color="auto"/>
+          <w:bottom w:val="single" w:sz="4" w:space="1" w:color="auto"/>
+          <w:right w:val="single" w:sz="4" w:space="4" w:color="auto"/>
+        </w:pBdr>
+        <w:spacing w:line="160" w:lineRule="exact"/>
+        <w:jc w:val="center"/>
+        <w:rPr>
+          <w:rFonts w:ascii="Arial" w:hAnsi="Arial" w:cs="Arial"/>
+          <w:b/>
+          <w:bCs/>
+          <w:i/>
+          <w:iCs/>
+          <w:sz w:val="16"/>
+          <w:szCs w:val="16"/>
+          <w:lang w:val="en-US"/>
+        </w:rPr>
+      </w:pPr>
+      <w:r>
+        <w:rPr>
+          <w:rFonts w:ascii="Arial" w:hAnsi="Arial" w:cs="Arial"/>
+          <w:b/>
+          <w:bCs/>
+          <w:i/>
+          <w:iCs/>
+          <w:sz w:val="16"/>
+          <w:szCs w:val="16"/>
+          <w:lang w:val="en-US"/>
+        </w:rPr>
+        <w:t>Get the number of rows (</w:t>
+      </w:r>
+      <w:proofErr w:type="spellStart"/>
+      <w:r>
+        <w:rPr>
+          <w:rFonts w:ascii="Arial" w:hAnsi="Arial" w:cs="Arial"/>
+          <w:b/>
+          <w:bCs/>
+          <w:i/>
+          <w:iCs/>
+          <w:sz w:val="16"/>
+          <w:szCs w:val="16"/>
+          <w:lang w:val="en-US"/>
+        </w:rPr>
+        <w:t>num_rows</w:t>
+      </w:r>
+      <w:proofErr w:type="spellEnd"/>
+      <w:r>
+        <w:rPr>
+          <w:rFonts w:ascii="Arial" w:hAnsi="Arial" w:cs="Arial"/>
+          <w:b/>
+          <w:bCs/>
+          <w:i/>
+          <w:iCs/>
+          <w:sz w:val="16"/>
+          <w:szCs w:val="16"/>
+          <w:lang w:val="en-US"/>
+        </w:rPr>
+        <w:t>) and columns (</w:t>
+      </w:r>
+      <w:proofErr w:type="spellStart"/>
+      <w:r>
+        <w:rPr>
+          <w:rFonts w:ascii="Arial" w:hAnsi="Arial" w:cs="Arial"/>
+          <w:b/>
+          <w:bCs/>
+          <w:i/>
+          <w:iCs/>
+          <w:sz w:val="16"/>
+          <w:szCs w:val="16"/>
+          <w:lang w:val="en-US"/>
+        </w:rPr>
+        <w:t>num_columns</w:t>
+      </w:r>
+      <w:proofErr w:type="spellEnd"/>
+      <w:r>
+        <w:rPr>
+          <w:rFonts w:ascii="Arial" w:hAnsi="Arial" w:cs="Arial"/>
+          <w:b/>
+          <w:bCs/>
+          <w:i/>
+          <w:iCs/>
+          <w:sz w:val="16"/>
+          <w:szCs w:val="16"/>
+          <w:lang w:val="en-US"/>
+        </w:rPr>
+        <w:t>) in the dataset</w:t>
+      </w:r>
+    </w:p>
+    <w:p>
+      <w:pPr>
+        <w:pBdr>
+          <w:top w:val="single" w:sz="4" w:space="1" w:color="auto"/>
+          <w:left w:val="single" w:sz="4" w:space="4" w:color="auto"/>
+          <w:bottom w:val="single" w:sz="4" w:space="1" w:color="auto"/>
+          <w:right w:val="single" w:sz="4" w:space="4" w:color="auto"/>
+        </w:pBdr>
+        <w:spacing w:line="160" w:lineRule="exact"/>
+        <w:jc w:val="center"/>
+        <w:rPr>
+          <w:rFonts w:ascii="Arial" w:hAnsi="Arial" w:cs="Arial"/>
+          <w:b/>
+          <w:bCs/>
+          <w:i/>
+          <w:iCs/>
+          <w:sz w:val="16"/>
+          <w:szCs w:val="16"/>
+          <w:lang w:val="en-US"/>
+        </w:rPr>
+      </w:pPr>
+    </w:p>
+    <w:p>
+      <w:pPr>
+        <w:pBdr>
+          <w:top w:val="single" w:sz="4" w:space="1" w:color="auto"/>
+          <w:left w:val="single" w:sz="4" w:space="4" w:color="auto"/>
+          <w:bottom w:val="single" w:sz="4" w:space="1" w:color="auto"/>
+          <w:right w:val="single" w:sz="4" w:space="4" w:color="auto"/>
+        </w:pBdr>
+        <w:spacing w:line="160" w:lineRule="exact"/>
+        <w:jc w:val="center"/>
+        <w:rPr>
+          <w:rFonts w:ascii="Arial" w:hAnsi="Arial" w:cs="Arial"/>
+          <w:b/>
+          <w:bCs/>
+          <w:i/>
+          <w:iCs/>
+          <w:sz w:val="16"/>
+          <w:szCs w:val="16"/>
+          <w:lang w:val="en-US"/>
+        </w:rPr>
+      </w:pPr>
+      <w:r>
+        <w:rPr>
+          <w:rFonts w:ascii="Arial" w:hAnsi="Arial" w:cs="Arial"/>
+          <w:b/>
+          <w:bCs/>
+          <w:i/>
+          <w:iCs/>
+          <w:sz w:val="16"/>
+          <w:szCs w:val="16"/>
+          <w:lang w:val="en-US"/>
+        </w:rPr>
+        <w:t>Step 6: Check Data Types</w:t>
+      </w:r>
+    </w:p>
+    <w:p>
+      <w:pPr>
+        <w:pBdr>
+          <w:top w:val="single" w:sz="4" w:space="1" w:color="auto"/>
+          <w:left w:val="single" w:sz="4" w:space="4" w:color="auto"/>
+          <w:bottom w:val="single" w:sz="4" w:space="1" w:color="auto"/>
+          <w:right w:val="single" w:sz="4" w:space="4" w:color="auto"/>
+        </w:pBdr>
+        <w:spacing w:line="160" w:lineRule="exact"/>
+        <w:jc w:val="center"/>
+        <w:rPr>
+          <w:rFonts w:ascii="Arial" w:hAnsi="Arial" w:cs="Arial"/>
+          <w:b/>
+          <w:bCs/>
+          <w:i/>
+          <w:iCs/>
+          <w:sz w:val="16"/>
+          <w:szCs w:val="16"/>
+          <w:lang w:val="en-US"/>
+        </w:rPr>
+      </w:pPr>
+      <w:r>
+        <w:rPr>
+          <w:rFonts w:ascii="Arial" w:hAnsi="Arial" w:cs="Arial"/>
+          <w:b/>
+          <w:bCs/>
+          <w:i/>
+          <w:iCs/>
+          <w:sz w:val="16"/>
+          <w:szCs w:val="16"/>
+          <w:lang w:val="en-US"/>
+        </w:rPr>
+        <w:t>Get the data types of each column in the dataset</w:t>
+      </w:r>
+    </w:p>
+    <w:p>
+      <w:pPr>
+        <w:pBdr>
+          <w:top w:val="single" w:sz="4" w:space="1" w:color="auto"/>
+          <w:left w:val="single" w:sz="4" w:space="4" w:color="auto"/>
+          <w:bottom w:val="single" w:sz="4" w:space="1" w:color="auto"/>
+          <w:right w:val="single" w:sz="4" w:space="4" w:color="auto"/>
+        </w:pBdr>
+        <w:spacing w:line="160" w:lineRule="exact"/>
+        <w:jc w:val="center"/>
+        <w:rPr>
+          <w:rFonts w:ascii="Arial" w:hAnsi="Arial" w:cs="Arial"/>
+          <w:b/>
+          <w:bCs/>
+          <w:i/>
+          <w:iCs/>
+          <w:sz w:val="16"/>
+          <w:szCs w:val="16"/>
+          <w:lang w:val="en-US"/>
+        </w:rPr>
+      </w:pPr>
+      <w:r>
+        <w:rPr>
+          <w:rFonts w:ascii="Arial" w:hAnsi="Arial" w:cs="Arial"/>
+          <w:b/>
+          <w:bCs/>
+          <w:i/>
+          <w:iCs/>
+          <w:sz w:val="16"/>
+          <w:szCs w:val="16"/>
+          <w:lang w:val="en-US"/>
+        </w:rPr>
+        <w:t xml:space="preserve">Store the data types in the </w:t>
+      </w:r>
+      <w:proofErr w:type="spellStart"/>
+      <w:r>
+        <w:rPr>
+          <w:rFonts w:ascii="Arial" w:hAnsi="Arial" w:cs="Arial"/>
+          <w:b/>
+          <w:bCs/>
+          <w:i/>
+          <w:iCs/>
+          <w:sz w:val="16"/>
+          <w:szCs w:val="16"/>
+          <w:lang w:val="en-US"/>
+        </w:rPr>
+        <w:t>data_types</w:t>
+      </w:r>
+      <w:proofErr w:type="spellEnd"/>
+      <w:r>
+        <w:rPr>
+          <w:rFonts w:ascii="Arial" w:hAnsi="Arial" w:cs="Arial"/>
+          <w:b/>
+          <w:bCs/>
+          <w:i/>
+          <w:iCs/>
+          <w:sz w:val="16"/>
+          <w:szCs w:val="16"/>
+          <w:lang w:val="en-US"/>
+        </w:rPr>
+        <w:t xml:space="preserve"> variable</w:t>
+      </w:r>
+    </w:p>
+    <w:p>
+      <w:pPr>
+        <w:pBdr>
+          <w:top w:val="single" w:sz="4" w:space="1" w:color="auto"/>
+          <w:left w:val="single" w:sz="4" w:space="4" w:color="auto"/>
+          <w:bottom w:val="single" w:sz="4" w:space="1" w:color="auto"/>
+          <w:right w:val="single" w:sz="4" w:space="4" w:color="auto"/>
+        </w:pBdr>
+        <w:spacing w:line="160" w:lineRule="exact"/>
+        <w:jc w:val="center"/>
+        <w:rPr>
+          <w:rFonts w:ascii="Arial" w:hAnsi="Arial" w:cs="Arial"/>
+          <w:b/>
+          <w:bCs/>
+          <w:i/>
+          <w:iCs/>
+          <w:sz w:val="16"/>
+          <w:szCs w:val="16"/>
+          <w:lang w:val="en-US"/>
+        </w:rPr>
+      </w:pPr>
+    </w:p>
+    <w:p>
+      <w:pPr>
+        <w:pBdr>
+          <w:top w:val="single" w:sz="4" w:space="1" w:color="auto"/>
+          <w:left w:val="single" w:sz="4" w:space="4" w:color="auto"/>
+          <w:bottom w:val="single" w:sz="4" w:space="1" w:color="auto"/>
+          <w:right w:val="single" w:sz="4" w:space="4" w:color="auto"/>
+        </w:pBdr>
+        <w:spacing w:line="160" w:lineRule="exact"/>
+        <w:jc w:val="center"/>
+        <w:rPr>
+          <w:rFonts w:ascii="Arial" w:hAnsi="Arial" w:cs="Arial"/>
+          <w:b/>
+          <w:bCs/>
+          <w:i/>
+          <w:iCs/>
+          <w:sz w:val="16"/>
+          <w:szCs w:val="16"/>
+          <w:lang w:val="en-US"/>
+        </w:rPr>
+      </w:pPr>
+      <w:r>
+        <w:rPr>
+          <w:rFonts w:ascii="Arial" w:hAnsi="Arial" w:cs="Arial"/>
+          <w:b/>
+          <w:bCs/>
+          <w:i/>
+          <w:iCs/>
+          <w:sz w:val="16"/>
+          <w:szCs w:val="16"/>
+          <w:lang w:val="en-US"/>
+        </w:rPr>
+        <w:t>Step 7: Display Results</w:t>
+      </w:r>
+    </w:p>
+    <w:p>
+      <w:pPr>
+        <w:pBdr>
+          <w:top w:val="single" w:sz="4" w:space="1" w:color="auto"/>
+          <w:left w:val="single" w:sz="4" w:space="4" w:color="auto"/>
+          <w:bottom w:val="single" w:sz="4" w:space="1" w:color="auto"/>
+          <w:right w:val="single" w:sz="4" w:space="4" w:color="auto"/>
+        </w:pBdr>
+        <w:spacing w:line="160" w:lineRule="exact"/>
+        <w:jc w:val="center"/>
+        <w:rPr>
+          <w:rFonts w:ascii="Arial" w:hAnsi="Arial" w:cs="Arial"/>
+          <w:b/>
+          <w:bCs/>
+          <w:i/>
+          <w:iCs/>
+          <w:sz w:val="16"/>
+          <w:szCs w:val="16"/>
+          <w:lang w:val="en-US"/>
+        </w:rPr>
+      </w:pPr>
+      <w:r>
+        <w:rPr>
+          <w:rFonts w:ascii="Arial" w:hAnsi="Arial" w:cs="Arial"/>
+          <w:b/>
+          <w:bCs/>
+          <w:i/>
+          <w:iCs/>
+          <w:sz w:val="16"/>
+          <w:szCs w:val="16"/>
+          <w:lang w:val="en-US"/>
+        </w:rPr>
+        <w:t>Print "Missing Values:"</w:t>
+      </w:r>
+    </w:p>
+    <w:p>
+      <w:pPr>
+        <w:pBdr>
+          <w:top w:val="single" w:sz="4" w:space="1" w:color="auto"/>
+          <w:left w:val="single" w:sz="4" w:space="4" w:color="auto"/>
+          <w:bottom w:val="single" w:sz="4" w:space="1" w:color="auto"/>
+          <w:right w:val="single" w:sz="4" w:space="4" w:color="auto"/>
+        </w:pBdr>
+        <w:spacing w:line="160" w:lineRule="exact"/>
+        <w:jc w:val="center"/>
+        <w:rPr>
+          <w:rFonts w:ascii="Arial" w:hAnsi="Arial" w:cs="Arial"/>
+          <w:b/>
+          <w:bCs/>
+          <w:i/>
+          <w:iCs/>
+          <w:sz w:val="16"/>
+          <w:szCs w:val="16"/>
+          <w:lang w:val="en-US"/>
+        </w:rPr>
+      </w:pPr>
+      <w:r>
+        <w:rPr>
+          <w:rFonts w:ascii="Arial" w:hAnsi="Arial" w:cs="Arial"/>
+          <w:b/>
+          <w:bCs/>
+          <w:i/>
+          <w:iCs/>
+          <w:sz w:val="16"/>
+          <w:szCs w:val="16"/>
+          <w:lang w:val="en-US"/>
+        </w:rPr>
+        <w:t xml:space="preserve">For each column in </w:t>
+      </w:r>
+      <w:proofErr w:type="spellStart"/>
+      <w:r>
+        <w:rPr>
+          <w:rFonts w:ascii="Arial" w:hAnsi="Arial" w:cs="Arial"/>
+          <w:b/>
+          <w:bCs/>
+          <w:i/>
+          <w:iCs/>
+          <w:sz w:val="16"/>
+          <w:szCs w:val="16"/>
+          <w:lang w:val="en-US"/>
+        </w:rPr>
+        <w:t>missing_values</w:t>
+      </w:r>
+      <w:proofErr w:type="spellEnd"/>
+    </w:p>
+    <w:p>
+      <w:pPr>
+        <w:pBdr>
+          <w:top w:val="single" w:sz="4" w:space="1" w:color="auto"/>
+          <w:left w:val="single" w:sz="4" w:space="4" w:color="auto"/>
+          <w:bottom w:val="single" w:sz="4" w:space="1" w:color="auto"/>
+          <w:right w:val="single" w:sz="4" w:space="4" w:color="auto"/>
+        </w:pBdr>
+        <w:spacing w:line="160" w:lineRule="exact"/>
+        <w:jc w:val="center"/>
+        <w:rPr>
+          <w:rFonts w:ascii="Arial" w:hAnsi="Arial" w:cs="Arial"/>
+          <w:b/>
+          <w:bCs/>
+          <w:i/>
+          <w:iCs/>
+          <w:sz w:val="16"/>
+          <w:szCs w:val="16"/>
+          <w:lang w:val="en-US"/>
+        </w:rPr>
+      </w:pPr>
+      <w:r>
+        <w:rPr>
+          <w:rFonts w:ascii="Arial" w:hAnsi="Arial" w:cs="Arial"/>
+          <w:b/>
+          <w:bCs/>
+          <w:i/>
+          <w:iCs/>
+          <w:sz w:val="16"/>
+          <w:szCs w:val="16"/>
+          <w:lang w:val="en-US"/>
+        </w:rPr>
+        <w:t>Print column name and its corresponding missing value count</w:t>
+      </w:r>
+    </w:p>
+    <w:p>
+      <w:pPr>
+        <w:pBdr>
+          <w:top w:val="single" w:sz="4" w:space="1" w:color="auto"/>
+          <w:left w:val="single" w:sz="4" w:space="4" w:color="auto"/>
+          <w:bottom w:val="single" w:sz="4" w:space="1" w:color="auto"/>
+          <w:right w:val="single" w:sz="4" w:space="4" w:color="auto"/>
+        </w:pBdr>
+        <w:spacing w:line="160" w:lineRule="exact"/>
+        <w:jc w:val="center"/>
+        <w:rPr>
+          <w:rFonts w:ascii="Arial" w:hAnsi="Arial" w:cs="Arial"/>
+          <w:b/>
+          <w:bCs/>
+          <w:i/>
+          <w:iCs/>
+          <w:sz w:val="16"/>
+          <w:szCs w:val="16"/>
+          <w:lang w:val="en-US"/>
+        </w:rPr>
+      </w:pPr>
+      <w:r>
+        <w:rPr>
+          <w:rFonts w:ascii="Arial" w:hAnsi="Arial" w:cs="Arial"/>
+          <w:b/>
+          <w:bCs/>
+          <w:i/>
+          <w:iCs/>
+          <w:sz w:val="16"/>
+          <w:szCs w:val="16"/>
+          <w:lang w:val="en-US"/>
+        </w:rPr>
+        <w:t>Print "Dataset Shape:"</w:t>
+      </w:r>
+    </w:p>
+    <w:p>
+      <w:pPr>
+        <w:pBdr>
+          <w:top w:val="single" w:sz="4" w:space="1" w:color="auto"/>
+          <w:left w:val="single" w:sz="4" w:space="4" w:color="auto"/>
+          <w:bottom w:val="single" w:sz="4" w:space="1" w:color="auto"/>
+          <w:right w:val="single" w:sz="4" w:space="4" w:color="auto"/>
+        </w:pBdr>
+        <w:spacing w:line="160" w:lineRule="exact"/>
+        <w:jc w:val="center"/>
+        <w:rPr>
+          <w:rFonts w:ascii="Arial" w:hAnsi="Arial" w:cs="Arial"/>
+          <w:b/>
+          <w:bCs/>
+          <w:i/>
+          <w:iCs/>
+          <w:sz w:val="16"/>
+          <w:szCs w:val="16"/>
+          <w:lang w:val="en-US"/>
+        </w:rPr>
+      </w:pPr>
+      <w:r>
+        <w:rPr>
+          <w:rFonts w:ascii="Arial" w:hAnsi="Arial" w:cs="Arial"/>
+          <w:b/>
+          <w:bCs/>
+          <w:i/>
+          <w:iCs/>
+          <w:sz w:val="16"/>
+          <w:szCs w:val="16"/>
+          <w:lang w:val="en-US"/>
+        </w:rPr>
+        <w:t xml:space="preserve">Print "Rows:" followed by </w:t>
+      </w:r>
+      <w:proofErr w:type="spellStart"/>
+      <w:r>
+        <w:rPr>
+          <w:rFonts w:ascii="Arial" w:hAnsi="Arial" w:cs="Arial"/>
+          <w:b/>
+          <w:bCs/>
+          <w:i/>
+          <w:iCs/>
+          <w:sz w:val="16"/>
+          <w:szCs w:val="16"/>
+          <w:lang w:val="en-US"/>
+        </w:rPr>
+        <w:t>num_rows</w:t>
+      </w:r>
+      <w:proofErr w:type="spellEnd"/>
+      <w:r>
+        <w:rPr>
+          <w:rFonts w:ascii="Arial" w:hAnsi="Arial" w:cs="Arial"/>
+          <w:b/>
+          <w:bCs/>
+          <w:i/>
+          <w:iCs/>
+          <w:sz w:val="16"/>
+          <w:szCs w:val="16"/>
+          <w:lang w:val="en-US"/>
+        </w:rPr>
+        <w:t xml:space="preserve"> and "Columns:" followed by </w:t>
+      </w:r>
+      <w:proofErr w:type="spellStart"/>
+      <w:r>
+        <w:rPr>
+          <w:rFonts w:ascii="Arial" w:hAnsi="Arial" w:cs="Arial"/>
+          <w:b/>
+          <w:bCs/>
+          <w:i/>
+          <w:iCs/>
+          <w:sz w:val="16"/>
+          <w:szCs w:val="16"/>
+          <w:lang w:val="en-US"/>
+        </w:rPr>
+        <w:t>num_columns</w:t>
+      </w:r>
+      <w:proofErr w:type="spellEnd"/>
+    </w:p>
+    <w:p>
+      <w:pPr>
+        <w:pBdr>
+          <w:top w:val="single" w:sz="4" w:space="1" w:color="auto"/>
+          <w:left w:val="single" w:sz="4" w:space="4" w:color="auto"/>
+          <w:bottom w:val="single" w:sz="4" w:space="1" w:color="auto"/>
+          <w:right w:val="single" w:sz="4" w:space="4" w:color="auto"/>
+        </w:pBdr>
+        <w:spacing w:line="160" w:lineRule="exact"/>
+        <w:jc w:val="center"/>
+        <w:rPr>
+          <w:rFonts w:ascii="Arial" w:hAnsi="Arial" w:cs="Arial"/>
+          <w:b/>
+          <w:bCs/>
+          <w:i/>
+          <w:iCs/>
+          <w:sz w:val="16"/>
+          <w:szCs w:val="16"/>
+          <w:lang w:val="en-US"/>
+        </w:rPr>
+      </w:pPr>
+      <w:r>
+        <w:rPr>
+          <w:rFonts w:ascii="Arial" w:hAnsi="Arial" w:cs="Arial"/>
+          <w:b/>
+          <w:bCs/>
+          <w:i/>
+          <w:iCs/>
+          <w:sz w:val="16"/>
+          <w:szCs w:val="16"/>
+          <w:lang w:val="en-US"/>
+        </w:rPr>
+        <w:t>Print "Data Types:"</w:t>
+      </w:r>
+    </w:p>
+    <w:p>
+      <w:pPr>
+        <w:pBdr>
+          <w:top w:val="single" w:sz="4" w:space="1" w:color="auto"/>
+          <w:left w:val="single" w:sz="4" w:space="4" w:color="auto"/>
+          <w:bottom w:val="single" w:sz="4" w:space="1" w:color="auto"/>
+          <w:right w:val="single" w:sz="4" w:space="4" w:color="auto"/>
+        </w:pBdr>
+        <w:spacing w:line="160" w:lineRule="exact"/>
+        <w:jc w:val="center"/>
+        <w:rPr>
+          <w:rFonts w:ascii="Arial" w:hAnsi="Arial" w:cs="Arial"/>
+          <w:b/>
+          <w:bCs/>
+          <w:i/>
+          <w:iCs/>
+          <w:sz w:val="16"/>
+          <w:szCs w:val="16"/>
+          <w:lang w:val="en-US"/>
+        </w:rPr>
+      </w:pPr>
+      <w:r>
+        <w:rPr>
+          <w:rFonts w:ascii="Arial" w:hAnsi="Arial" w:cs="Arial"/>
+          <w:b/>
+          <w:bCs/>
+          <w:i/>
+          <w:iCs/>
+          <w:sz w:val="16"/>
+          <w:szCs w:val="16"/>
+          <w:lang w:val="en-US"/>
+        </w:rPr>
+        <w:t xml:space="preserve">For each column in </w:t>
+      </w:r>
+      <w:proofErr w:type="spellStart"/>
+      <w:r>
+        <w:rPr>
+          <w:rFonts w:ascii="Arial" w:hAnsi="Arial" w:cs="Arial"/>
+          <w:b/>
+          <w:bCs/>
+          <w:i/>
+          <w:iCs/>
+          <w:sz w:val="16"/>
+          <w:szCs w:val="16"/>
+          <w:lang w:val="en-US"/>
+        </w:rPr>
+        <w:t>data_types</w:t>
+      </w:r>
+      <w:proofErr w:type="spellEnd"/>
+    </w:p>
+    <w:p>
+      <w:pPr>
+        <w:pBdr>
+          <w:top w:val="single" w:sz="4" w:space="1" w:color="auto"/>
+          <w:left w:val="single" w:sz="4" w:space="4" w:color="auto"/>
+          <w:bottom w:val="single" w:sz="4" w:space="1" w:color="auto"/>
+          <w:right w:val="single" w:sz="4" w:space="4" w:color="auto"/>
+        </w:pBdr>
+        <w:spacing w:line="160" w:lineRule="exact"/>
+        <w:jc w:val="center"/>
+        <w:rPr>
+          <w:rFonts w:ascii="Arial" w:hAnsi="Arial" w:cs="Arial"/>
+          <w:b/>
+          <w:bCs/>
+          <w:i/>
+          <w:iCs/>
+          <w:sz w:val="16"/>
+          <w:szCs w:val="16"/>
+          <w:lang w:val="en-US"/>
+        </w:rPr>
+      </w:pPr>
+      <w:r>
+        <w:rPr>
+          <w:rFonts w:ascii="Arial" w:hAnsi="Arial" w:cs="Arial"/>
+          <w:b/>
+          <w:bCs/>
+          <w:i/>
+          <w:iCs/>
+          <w:sz w:val="16"/>
+          <w:szCs w:val="16"/>
+          <w:lang w:val="en-US"/>
+        </w:rPr>
+        <w:t>Print column name and its corresponding data type</w:t>
+      </w:r>
+    </w:p>
+    <w:p>
+      <w:pPr>
+        <w:pBdr>
+          <w:top w:val="single" w:sz="4" w:space="1" w:color="auto"/>
+          <w:left w:val="single" w:sz="4" w:space="4" w:color="auto"/>
+          <w:bottom w:val="single" w:sz="4" w:space="1" w:color="auto"/>
+          <w:right w:val="single" w:sz="4" w:space="4" w:color="auto"/>
+        </w:pBdr>
+        <w:spacing w:line="160" w:lineRule="exact"/>
+        <w:jc w:val="center"/>
+        <w:rPr>
+          <w:rFonts w:ascii="Arial" w:hAnsi="Arial" w:cs="Arial"/>
+          <w:b/>
+          <w:bCs/>
+          <w:i/>
+          <w:iCs/>
+          <w:sz w:val="16"/>
+          <w:szCs w:val="16"/>
+          <w:lang w:val="en-US"/>
+        </w:rPr>
+      </w:pPr>
+    </w:p>
+    <w:p>
+      <w:pPr>
+        <w:rPr>
+          <w:rFonts w:ascii="Arial" w:hAnsi="Arial" w:cs="Arial"/>
+          <w:lang w:val="en-US"/>
+        </w:rPr>
+      </w:pPr>
+    </w:p>
+    <w:p>
+      <w:pPr>
+        <w:rPr>
+          <w:lang w:val="en-US"/>
+        </w:rPr>
+      </w:pPr>
     </w:p>
     <w:p>
       <w:pPr>
@@ -6190,7 +6945,24 @@
           <w:sz w:val="20"/>
           <w:szCs w:val="20"/>
         </w:rPr>
-        <w:t xml:space="preserve">The text cleaning was completed as part of </w:t>
+        <w:lastRenderedPageBreak/>
+        <w:t xml:space="preserve">The text </w:t>
+      </w:r>
+      <w:r>
+        <w:rPr>
+          <w:rFonts w:ascii="Arial" w:hAnsi="Arial" w:cs="Arial"/>
+          <w:sz w:val="20"/>
+          <w:szCs w:val="20"/>
+        </w:rPr>
+        <w:t>preprocessing</w:t>
+      </w:r>
+      <w:r>
+        <w:rPr>
+          <w:rFonts w:ascii="Arial" w:hAnsi="Arial" w:cs="Arial"/>
+          <w:sz w:val="20"/>
+          <w:szCs w:val="20"/>
+        </w:rPr>
+        <w:t xml:space="preserve"> was completed as part of </w:t>
       </w:r>
       <w:r>
         <w:rPr>
@@ -6946,7 +7718,7 @@
           <w:szCs w:val="20"/>
         </w:rPr>
       </w:pPr>
-      <w:hyperlink r:id="rId20" w:history="1">
+      <w:hyperlink r:id="rId21" w:history="1">
         <w:r>
           <w:rPr>
             <w:rStyle w:val="Hyperlink"/>
@@ -7488,7 +8260,81 @@
           <w:szCs w:val="20"/>
           <w:lang w:val="en-US"/>
         </w:rPr>
-        <w:t xml:space="preserve"> visualizer allows a sentence to </w:t>
+        <w:t xml:space="preserve"> visualizer allows a sentence to be broken up and </w:t>
+      </w:r>
+      <w:proofErr w:type="gramStart"/>
+      <w:r>
+        <w:rPr>
+          <w:rFonts w:ascii="Arial" w:hAnsi="Arial" w:cs="Arial"/>
+          <w:sz w:val="20"/>
+          <w:szCs w:val="20"/>
+          <w:lang w:val="en-US"/>
+        </w:rPr>
+        <w:t>it’s</w:t>
+      </w:r>
+      <w:proofErr w:type="gramEnd"/>
+      <w:r>
+        <w:rPr>
+          <w:rFonts w:ascii="Arial" w:hAnsi="Arial" w:cs="Arial"/>
+          <w:sz w:val="20"/>
+          <w:szCs w:val="20"/>
+          <w:lang w:val="en-US"/>
+        </w:rPr>
+        <w:t xml:space="preserve"> dependencies to be examined. This package was useful is analy</w:t>
+      </w:r>
+      <w:r>
+        <w:rPr>
+          <w:rFonts w:ascii="Arial" w:hAnsi="Arial" w:cs="Arial"/>
+          <w:sz w:val="20"/>
+          <w:szCs w:val="20"/>
+          <w:lang w:val="en-US"/>
+        </w:rPr>
+        <w:t>z</w:t>
+      </w:r>
+      <w:r>
+        <w:rPr>
+          <w:rFonts w:ascii="Arial" w:hAnsi="Arial" w:cs="Arial"/>
+          <w:sz w:val="20"/>
+          <w:szCs w:val="20"/>
+          <w:lang w:val="en-US"/>
+        </w:rPr>
+        <w:t xml:space="preserve">ing the structure of a sentence and to check for specific details such as dates and quantities. Inauthentic reviews will typically lack any information that it </w:t>
+      </w:r>
+      <w:r>
+        <w:rPr>
+          <w:rFonts w:ascii="Arial" w:hAnsi="Arial" w:cs="Arial"/>
+          <w:sz w:val="20"/>
+          <w:szCs w:val="20"/>
+          <w:lang w:val="en-US"/>
+        </w:rPr>
+        <w:t xml:space="preserve">uniquely </w:t>
+      </w:r>
+      <w:r>
+        <w:rPr>
+          <w:rFonts w:ascii="Arial" w:hAnsi="Arial" w:cs="Arial"/>
+          <w:sz w:val="20"/>
+          <w:szCs w:val="20"/>
+          <w:lang w:val="en-US"/>
+        </w:rPr>
+        <w:t xml:space="preserve">relevant to the </w:t>
+      </w:r>
+      <w:r>
+        <w:rPr>
+          <w:rFonts w:ascii="Arial" w:hAnsi="Arial" w:cs="Arial"/>
+          <w:sz w:val="20"/>
+          <w:szCs w:val="20"/>
+          <w:lang w:val="en-US"/>
+        </w:rPr>
+        <w:t>service and</w:t>
+      </w:r>
+      <w:r>
+        <w:rPr>
+          <w:rFonts w:ascii="Arial" w:hAnsi="Arial" w:cs="Arial"/>
+          <w:sz w:val="20"/>
+          <w:szCs w:val="20"/>
+          <w:lang w:val="en-US"/>
+        </w:rPr>
+        <w:t xml:space="preserve"> will contain </w:t>
       </w:r>
       <w:r>
         <w:rPr>
@@ -7498,81 +8344,7 @@
           <w:lang w:val="en-US"/>
         </w:rPr>
         <w:lastRenderedPageBreak/>
-        <w:t xml:space="preserve">be broken up and </w:t>
-      </w:r>
-      <w:proofErr w:type="gramStart"/>
-      <w:r>
-        <w:rPr>
-          <w:rFonts w:ascii="Arial" w:hAnsi="Arial" w:cs="Arial"/>
-          <w:sz w:val="20"/>
-          <w:szCs w:val="20"/>
-          <w:lang w:val="en-US"/>
-        </w:rPr>
-        <w:t>it’s</w:t>
-      </w:r>
-      <w:proofErr w:type="gramEnd"/>
-      <w:r>
-        <w:rPr>
-          <w:rFonts w:ascii="Arial" w:hAnsi="Arial" w:cs="Arial"/>
-          <w:sz w:val="20"/>
-          <w:szCs w:val="20"/>
-          <w:lang w:val="en-US"/>
-        </w:rPr>
-        <w:t xml:space="preserve"> dependencies to be examined. This package was useful is analy</w:t>
-      </w:r>
-      <w:r>
-        <w:rPr>
-          <w:rFonts w:ascii="Arial" w:hAnsi="Arial" w:cs="Arial"/>
-          <w:sz w:val="20"/>
-          <w:szCs w:val="20"/>
-          <w:lang w:val="en-US"/>
-        </w:rPr>
-        <w:t>z</w:t>
-      </w:r>
-      <w:r>
-        <w:rPr>
-          <w:rFonts w:ascii="Arial" w:hAnsi="Arial" w:cs="Arial"/>
-          <w:sz w:val="20"/>
-          <w:szCs w:val="20"/>
-          <w:lang w:val="en-US"/>
-        </w:rPr>
-        <w:t xml:space="preserve">ing the structure of a sentence and to check for specific details such as dates and quantities. Inauthentic reviews will typically lack any information that it </w:t>
-      </w:r>
-      <w:r>
-        <w:rPr>
-          <w:rFonts w:ascii="Arial" w:hAnsi="Arial" w:cs="Arial"/>
-          <w:sz w:val="20"/>
-          <w:szCs w:val="20"/>
-          <w:lang w:val="en-US"/>
-        </w:rPr>
-        <w:t xml:space="preserve">uniquely </w:t>
-      </w:r>
-      <w:r>
-        <w:rPr>
-          <w:rFonts w:ascii="Arial" w:hAnsi="Arial" w:cs="Arial"/>
-          <w:sz w:val="20"/>
-          <w:szCs w:val="20"/>
-          <w:lang w:val="en-US"/>
-        </w:rPr>
-        <w:t xml:space="preserve">relevant to the </w:t>
-      </w:r>
-      <w:r>
-        <w:rPr>
-          <w:rFonts w:ascii="Arial" w:hAnsi="Arial" w:cs="Arial"/>
-          <w:sz w:val="20"/>
-          <w:szCs w:val="20"/>
-          <w:lang w:val="en-US"/>
-        </w:rPr>
-        <w:t>service and</w:t>
-      </w:r>
-      <w:r>
-        <w:rPr>
-          <w:rFonts w:ascii="Arial" w:hAnsi="Arial" w:cs="Arial"/>
-          <w:sz w:val="20"/>
-          <w:szCs w:val="20"/>
-          <w:lang w:val="en-US"/>
-        </w:rPr>
-        <w:t xml:space="preserve"> will contain generic comments that suit any restaurant such as ‘Great service’ or ‘Good place for an occasion’. </w:t>
+        <w:t xml:space="preserve">generic comments that suit any restaurant such as ‘Great service’ or ‘Good place for an occasion’. </w:t>
       </w:r>
       <w:r>
         <w:rPr>
@@ -7924,7 +8696,7 @@
                     <pic:cNvPicPr/>
                   </pic:nvPicPr>
                   <pic:blipFill>
-                    <a:blip r:embed="rId21"/>
+                    <a:blip r:embed="rId22"/>
                     <a:stretch>
                       <a:fillRect/>
                     </a:stretch>
@@ -8075,11 +8847,10 @@
         <w:rPr>
           <w:noProof/>
         </w:rPr>
-        <w:lastRenderedPageBreak/>
         <w:drawing>
-          <wp:inline distT="0" distB="0" distL="0" distR="0" wp14:anchorId="07389F59" wp14:editId="195A3488">
-            <wp:extent cx="5731510" cy="3306445"/>
-            <wp:effectExtent l="0" t="0" r="2540" b="8255"/>
+          <wp:inline distT="0" distB="0" distL="0" distR="0" wp14:anchorId="07389F59" wp14:editId="39B47489">
+            <wp:extent cx="4359910" cy="2515184"/>
+            <wp:effectExtent l="0" t="0" r="2540" b="0"/>
             <wp:docPr id="1918390278" name="Picture 1"/>
             <wp:cNvGraphicFramePr>
               <a:graphicFrameLocks xmlns:a="http://schemas.openxmlformats.org/drawingml/2006/main" noChangeAspect="1"/>
@@ -8092,7 +8863,7 @@
                     <pic:cNvPicPr/>
                   </pic:nvPicPr>
                   <pic:blipFill>
-                    <a:blip r:embed="rId22"/>
+                    <a:blip r:embed="rId23"/>
                     <a:stretch>
                       <a:fillRect/>
                     </a:stretch>
@@ -8100,7 +8871,7 @@
                   <pic:spPr>
                     <a:xfrm>
                       <a:off x="0" y="0"/>
-                      <a:ext cx="5731510" cy="3306445"/>
+                      <a:ext cx="4371586" cy="2521920"/>
                     </a:xfrm>
                     <a:prstGeom prst="rect">
                       <a:avLst/>
@@ -8163,6 +8934,7 @@
           <w:rFonts w:ascii="Arial" w:hAnsi="Arial" w:cs="Arial"/>
           <w:lang w:val="en-US"/>
         </w:rPr>
+        <w:lastRenderedPageBreak/>
         <w:t>The c</w:t>
       </w:r>
       <w:r>
@@ -8379,21 +9151,7 @@
         <w:rPr>
           <w:rFonts w:ascii="Arial" w:hAnsi="Arial" w:cs="Arial"/>
         </w:rPr>
-        <w:t xml:space="preserve">This added 2 additional variables to the dataset; </w:t>
-      </w:r>
-      <w:proofErr w:type="spellStart"/>
-      <w:r>
-        <w:rPr>
-          <w:rFonts w:ascii="Arial" w:hAnsi="Arial" w:cs="Arial"/>
-        </w:rPr>
-        <w:t>vadar</w:t>
-      </w:r>
-      <w:proofErr w:type="spellEnd"/>
-      <w:r>
-        <w:rPr>
-          <w:rFonts w:ascii="Arial" w:hAnsi="Arial" w:cs="Arial"/>
-        </w:rPr>
-        <w:t xml:space="preserve"> compound which is a numerical variable indicating sentiment</w:t>
+        <w:t>This added 2 additional variables to the dataset; vadar compound which is a numerical variable indicating sentiment</w:t>
       </w:r>
       <w:r>
         <w:rPr>
@@ -8414,21 +9172,12 @@
         </w:rPr>
         <w:t xml:space="preserve"> second </w:t>
       </w:r>
-      <w:proofErr w:type="spellStart"/>
-      <w:r>
-        <w:rPr>
-          <w:rFonts w:ascii="Arial" w:hAnsi="Arial" w:cs="Arial"/>
-          <w:lang w:val="en-US"/>
-        </w:rPr>
-        <w:t>vadar</w:t>
-      </w:r>
-      <w:proofErr w:type="spellEnd"/>
-      <w:r>
-        <w:rPr>
-          <w:rFonts w:ascii="Arial" w:hAnsi="Arial" w:cs="Arial"/>
-          <w:lang w:val="en-US"/>
-        </w:rPr>
-        <w:t xml:space="preserve"> sentiment </w:t>
+      <w:r>
+        <w:rPr>
+          <w:rFonts w:ascii="Arial" w:hAnsi="Arial" w:cs="Arial"/>
+          <w:lang w:val="en-US"/>
+        </w:rPr>
+        <w:t xml:space="preserve">vadar sentiment </w:t>
       </w:r>
       <w:r>
         <w:rPr>
@@ -8485,7 +9234,6 @@
         <w:rPr>
           <w:noProof/>
         </w:rPr>
-        <w:lastRenderedPageBreak/>
         <w:drawing>
           <wp:inline distT="0" distB="0" distL="0" distR="0" wp14:anchorId="55B4DF0D" wp14:editId="7F04A90F">
             <wp:extent cx="4424356" cy="3732805"/>
@@ -8502,7 +9250,7 @@
                     <pic:cNvPicPr/>
                   </pic:nvPicPr>
                   <pic:blipFill>
-                    <a:blip r:embed="rId23"/>
+                    <a:blip r:embed="rId24"/>
                     <a:stretch>
                       <a:fillRect/>
                     </a:stretch>
@@ -8615,23 +9363,7 @@
           <w:rFonts w:ascii="Arial" w:hAnsi="Arial" w:cs="Arial"/>
           <w:lang w:val="en-US"/>
         </w:rPr>
-        <w:t xml:space="preserve">the </w:t>
-      </w:r>
-      <w:proofErr w:type="spellStart"/>
-      <w:r>
-        <w:rPr>
-          <w:rFonts w:ascii="Arial" w:hAnsi="Arial" w:cs="Arial"/>
-          <w:lang w:val="en-US"/>
-        </w:rPr>
-        <w:t>vadar</w:t>
-      </w:r>
-      <w:proofErr w:type="spellEnd"/>
-      <w:r>
-        <w:rPr>
-          <w:rFonts w:ascii="Arial" w:hAnsi="Arial" w:cs="Arial"/>
-          <w:lang w:val="en-US"/>
-        </w:rPr>
-        <w:t xml:space="preserve"> sentiment results showed 930 positive reviews, 62 negative </w:t>
+        <w:t xml:space="preserve">the vadar sentiment results showed 930 positive reviews, 62 negative </w:t>
       </w:r>
       <w:commentRangeStart w:id="6"/>
       <w:r>
@@ -8681,23 +9413,15 @@
           <w:rFonts w:ascii="Arial" w:hAnsi="Arial" w:cs="Arial"/>
           <w:lang w:val="en-US"/>
         </w:rPr>
-        <w:t xml:space="preserve">shows a single side to the data. The high count of positive reviews with a </w:t>
-      </w:r>
-      <w:proofErr w:type="spellStart"/>
-      <w:r>
-        <w:rPr>
-          <w:rFonts w:ascii="Arial" w:hAnsi="Arial" w:cs="Arial"/>
-          <w:lang w:val="en-US"/>
-        </w:rPr>
-        <w:t>vadar</w:t>
-      </w:r>
-      <w:proofErr w:type="spellEnd"/>
-      <w:r>
-        <w:rPr>
-          <w:rFonts w:ascii="Arial" w:hAnsi="Arial" w:cs="Arial"/>
-          <w:lang w:val="en-US"/>
-        </w:rPr>
-        <w:t xml:space="preserve"> sentiment score of </w:t>
+        <w:t xml:space="preserve">shows a single side to the data. </w:t>
+      </w:r>
+      <w:r>
+        <w:rPr>
+          <w:rFonts w:ascii="Arial" w:hAnsi="Arial" w:cs="Arial"/>
+          <w:lang w:val="en-US"/>
+        </w:rPr>
+        <w:lastRenderedPageBreak/>
+        <w:t xml:space="preserve">The high count of positive reviews with a vadar sentiment score of </w:t>
       </w:r>
       <w:r>
         <w:rPr>
@@ -8739,7 +9463,6 @@
         <w:rPr>
           <w:noProof/>
         </w:rPr>
-        <w:lastRenderedPageBreak/>
         <w:drawing>
           <wp:inline distT="0" distB="0" distL="0" distR="0" wp14:anchorId="65469B13" wp14:editId="15834EF2">
             <wp:extent cx="5731510" cy="2996565"/>
@@ -8756,7 +9479,7 @@
                     <pic:cNvPicPr/>
                   </pic:nvPicPr>
                   <pic:blipFill>
-                    <a:blip r:embed="rId28"/>
+                    <a:blip r:embed="rId29"/>
                     <a:stretch>
                       <a:fillRect/>
                     </a:stretch>
@@ -8924,7 +9647,7 @@
                     <pic:cNvPicPr/>
                   </pic:nvPicPr>
                   <pic:blipFill>
-                    <a:blip r:embed="rId29"/>
+                    <a:blip r:embed="rId30"/>
                     <a:stretch>
                       <a:fillRect/>
                     </a:stretch>
@@ -8964,15 +9687,16 @@
           <w:lang w:val="en-US"/>
         </w:rPr>
       </w:pPr>
-      <w:r>
-        <w:rPr>
-          <w:rFonts w:ascii="Arial" w:hAnsi="Arial" w:cs="Arial"/>
-          <w:b/>
-          <w:bCs/>
-          <w:lang w:val="en-US"/>
-        </w:rPr>
-        <w:t>Data processing consisted of:</w:t>
-      </w:r>
+    </w:p>
+    <w:p>
+      <w:pPr>
+        <w:rPr>
+          <w:rFonts w:ascii="Arial" w:hAnsi="Arial" w:cs="Arial"/>
+          <w:b/>
+          <w:bCs/>
+          <w:lang w:val="en-US"/>
+        </w:rPr>
+      </w:pPr>
     </w:p>
     <w:p>
       <w:pPr>
@@ -8994,12 +9718,9 @@
       </w:pPr>
       <w:r>
         <w:rPr>
-          <w:rFonts w:ascii="Arial" w:hAnsi="Arial" w:cs="Arial"/>
-          <w:b/>
-          <w:bCs/>
-          <w:lang w:val="en-US"/>
-        </w:rPr>
-        <w:t>Rule based classification:</w:t>
+          <w:rStyle w:val="Heading2Char"/>
+        </w:rPr>
+        <w:t>Rule based classification</w:t>
       </w:r>
     </w:p>
     <w:p>
@@ -9023,7 +9744,6 @@
           <w:rFonts w:ascii="Arial" w:hAnsi="Arial" w:cs="Arial"/>
           <w:lang w:val="en-US"/>
         </w:rPr>
-        <w:lastRenderedPageBreak/>
         <w:t xml:space="preserve">8 </w:t>
       </w:r>
       <w:r>
@@ -9101,29 +9821,7 @@
           <w:rFonts w:ascii="Arial" w:hAnsi="Arial" w:cs="Arial"/>
           <w:lang w:val="en-US"/>
         </w:rPr>
-        <w:t xml:space="preserve">None of the rules are individually exhaustive, rather each of them is an indicator that the review may need to be flagged </w:t>
-      </w:r>
-      <w:commentRangeStart w:id="7"/>
-      <w:r>
-        <w:rPr>
-          <w:rFonts w:ascii="Arial" w:hAnsi="Arial" w:cs="Arial"/>
-          <w:lang w:val="en-US"/>
-        </w:rPr>
-        <w:t>and</w:t>
-      </w:r>
-      <w:commentRangeEnd w:id="7"/>
-      <w:r>
-        <w:rPr>
-          <w:rStyle w:val="CommentReference"/>
-        </w:rPr>
-        <w:commentReference w:id="7"/>
-      </w:r>
-      <w:r>
-        <w:rPr>
-          <w:rFonts w:ascii="Arial" w:hAnsi="Arial" w:cs="Arial"/>
-          <w:lang w:val="en-US"/>
-        </w:rPr>
-        <w:t xml:space="preserve"> contains some of the common warning characteristics of an inauthentic review.</w:t>
+        <w:t>None of the rules are individually exhaustive, rather each of them is an indicator that the review may need to be flagged and contains some of the common warning characteristics of an inauthentic review.</w:t>
       </w:r>
       <w:r>
         <w:rPr>
@@ -9156,14 +9854,6 @@
     </w:p>
     <w:p>
       <w:pPr>
-        <w:rPr>
-          <w:rFonts w:ascii="Arial" w:hAnsi="Arial" w:cs="Arial"/>
-          <w:lang w:val="en-US"/>
-        </w:rPr>
-      </w:pPr>
-    </w:p>
-    <w:p>
-      <w:pPr>
         <w:jc w:val="center"/>
         <w:rPr>
           <w:rFonts w:ascii="Arial" w:hAnsi="Arial" w:cs="Arial"/>
@@ -9175,9 +9865,9 @@
           <w:noProof/>
         </w:rPr>
         <w:drawing>
-          <wp:inline distT="0" distB="0" distL="0" distR="0" wp14:anchorId="374BAFFC" wp14:editId="06DF7665">
-            <wp:extent cx="2989690" cy="6105867"/>
-            <wp:effectExtent l="0" t="0" r="1270" b="9525"/>
+          <wp:inline distT="0" distB="0" distL="0" distR="0" wp14:anchorId="374BAFFC" wp14:editId="75AC17B5">
+            <wp:extent cx="3087657" cy="5632354"/>
+            <wp:effectExtent l="0" t="0" r="0" b="6985"/>
             <wp:docPr id="966993055" name="Picture 1"/>
             <wp:cNvGraphicFramePr>
               <a:graphicFrameLocks xmlns:a="http://schemas.openxmlformats.org/drawingml/2006/main" noChangeAspect="1"/>
@@ -9190,7 +9880,7 @@
                     <pic:cNvPicPr/>
                   </pic:nvPicPr>
                   <pic:blipFill>
-                    <a:blip r:embed="rId30"/>
+                    <a:blip r:embed="rId31"/>
                     <a:stretch>
                       <a:fillRect/>
                     </a:stretch>
@@ -9198,7 +9888,7 @@
                   <pic:spPr>
                     <a:xfrm>
                       <a:off x="0" y="0"/>
-                      <a:ext cx="2997812" cy="6122455"/>
+                      <a:ext cx="3104646" cy="5663345"/>
                     </a:xfrm>
                     <a:prstGeom prst="rect">
                       <a:avLst/>
@@ -9395,23 +10085,7 @@
           <w:rFonts w:ascii="Arial" w:hAnsi="Arial" w:cs="Arial"/>
           <w:lang w:val="en-US"/>
         </w:rPr>
-        <w:t xml:space="preserve">ir average </w:t>
-      </w:r>
-      <w:proofErr w:type="spellStart"/>
-      <w:r>
-        <w:rPr>
-          <w:rFonts w:ascii="Arial" w:hAnsi="Arial" w:cs="Arial"/>
-          <w:lang w:val="en-US"/>
-        </w:rPr>
-        <w:t>vadar</w:t>
-      </w:r>
-      <w:proofErr w:type="spellEnd"/>
-      <w:r>
-        <w:rPr>
-          <w:rFonts w:ascii="Arial" w:hAnsi="Arial" w:cs="Arial"/>
-          <w:lang w:val="en-US"/>
-        </w:rPr>
-        <w:t xml:space="preserve"> compound result</w:t>
+        <w:t>ir average vadar compound result</w:t>
       </w:r>
       <w:r>
         <w:rPr>
@@ -9758,7 +10432,29 @@
           <w:rFonts w:ascii="Arial" w:hAnsi="Arial" w:cs="Arial"/>
           <w:lang w:val="en-US"/>
         </w:rPr>
-        <w:t xml:space="preserve">‘true’. </w:t>
+        <w:t>‘</w:t>
+      </w:r>
+      <w:commentRangeStart w:id="7"/>
+      <w:r>
+        <w:rPr>
+          <w:rFonts w:ascii="Arial" w:hAnsi="Arial" w:cs="Arial"/>
+          <w:lang w:val="en-US"/>
+        </w:rPr>
+        <w:t>true</w:t>
+      </w:r>
+      <w:commentRangeEnd w:id="7"/>
+      <w:r>
+        <w:rPr>
+          <w:rStyle w:val="CommentReference"/>
+        </w:rPr>
+        <w:commentReference w:id="7"/>
+      </w:r>
+      <w:r>
+        <w:rPr>
+          <w:rFonts w:ascii="Arial" w:hAnsi="Arial" w:cs="Arial"/>
+          <w:lang w:val="en-US"/>
+        </w:rPr>
+        <w:t xml:space="preserve">’. </w:t>
       </w:r>
     </w:p>
     <w:p>
@@ -11222,6 +11918,693 @@
     </w:p>
     <w:p>
       <w:pPr>
+        <w:pStyle w:val="Heading2"/>
+        <w:rPr>
+          <w:rFonts w:eastAsia="Times New Roman"/>
+          <w:lang w:eastAsia="en-IE"/>
+        </w:rPr>
+      </w:pPr>
+    </w:p>
+    <w:p>
+      <w:pPr>
+        <w:pStyle w:val="Heading2"/>
+        <w:rPr>
+          <w:rFonts w:eastAsia="Times New Roman"/>
+          <w:lang w:eastAsia="en-IE"/>
+        </w:rPr>
+      </w:pPr>
+      <w:r>
+        <w:rPr>
+          <w:rFonts w:eastAsia="Times New Roman"/>
+          <w:lang w:eastAsia="en-IE"/>
+        </w:rPr>
+        <w:t>Machine Learning</w:t>
+      </w:r>
+    </w:p>
+    <w:p>
+      <w:pPr>
+        <w:rPr>
+          <w:sz w:val="20"/>
+          <w:szCs w:val="20"/>
+          <w:lang w:eastAsia="en-IE"/>
+        </w:rPr>
+      </w:pPr>
+    </w:p>
+    <w:p>
+      <w:pPr>
+        <w:rPr>
+          <w:rFonts w:ascii="Arial" w:hAnsi="Arial" w:cs="Arial"/>
+          <w:sz w:val="20"/>
+          <w:szCs w:val="20"/>
+          <w:lang w:eastAsia="en-IE"/>
+        </w:rPr>
+      </w:pPr>
+      <w:r>
+        <w:rPr>
+          <w:rFonts w:ascii="Arial" w:hAnsi="Arial" w:cs="Arial"/>
+          <w:sz w:val="20"/>
+          <w:szCs w:val="20"/>
+          <w:lang w:eastAsia="en-IE"/>
+        </w:rPr>
+        <w:t>The dataset was further su</w:t>
+      </w:r>
+      <w:r>
+        <w:rPr>
+          <w:rFonts w:ascii="Arial" w:hAnsi="Arial" w:cs="Arial"/>
+          <w:sz w:val="20"/>
+          <w:szCs w:val="20"/>
+          <w:lang w:eastAsia="en-IE"/>
+        </w:rPr>
+        <w:t>bset for applying the machine learning to ensure only the relevant columns were included. Columns: ‘Name</w:t>
+      </w:r>
+      <w:r>
+        <w:rPr>
+          <w:rFonts w:ascii="Arial" w:hAnsi="Arial" w:cs="Arial"/>
+          <w:sz w:val="20"/>
+          <w:szCs w:val="20"/>
+          <w:lang w:eastAsia="en-IE"/>
+        </w:rPr>
+        <w:t>’, ‘rating’, ‘</w:t>
+      </w:r>
+      <w:proofErr w:type="spellStart"/>
+      <w:r>
+        <w:rPr>
+          <w:rFonts w:ascii="Arial" w:hAnsi="Arial" w:cs="Arial"/>
+          <w:sz w:val="20"/>
+          <w:szCs w:val="20"/>
+          <w:lang w:eastAsia="en-IE"/>
+        </w:rPr>
+        <w:t>author_id</w:t>
+      </w:r>
+      <w:proofErr w:type="spellEnd"/>
+      <w:r>
+        <w:rPr>
+          <w:rFonts w:ascii="Arial" w:hAnsi="Arial" w:cs="Arial"/>
+          <w:sz w:val="20"/>
+          <w:szCs w:val="20"/>
+          <w:lang w:eastAsia="en-IE"/>
+        </w:rPr>
+        <w:t>’, ‘label’, and ‘</w:t>
+      </w:r>
+      <w:proofErr w:type="spellStart"/>
+      <w:r>
+        <w:rPr>
+          <w:rFonts w:ascii="Arial" w:hAnsi="Arial" w:cs="Arial"/>
+          <w:sz w:val="20"/>
+          <w:szCs w:val="20"/>
+          <w:lang w:eastAsia="en-IE"/>
+        </w:rPr>
+        <w:t>review_text</w:t>
+      </w:r>
+      <w:proofErr w:type="spellEnd"/>
+      <w:r>
+        <w:rPr>
+          <w:rFonts w:ascii="Arial" w:hAnsi="Arial" w:cs="Arial"/>
+          <w:sz w:val="20"/>
+          <w:szCs w:val="20"/>
+          <w:lang w:eastAsia="en-IE"/>
+        </w:rPr>
+        <w:t xml:space="preserve">’ were saved as ‘dataset 3’. </w:t>
+      </w:r>
+      <w:r>
+        <w:rPr>
+          <w:rFonts w:ascii="Arial" w:hAnsi="Arial" w:cs="Arial"/>
+          <w:sz w:val="20"/>
+          <w:szCs w:val="20"/>
+          <w:lang w:eastAsia="en-IE"/>
+        </w:rPr>
+        <w:t xml:space="preserve"> An additional column called target, which will hold our target variable</w:t>
+      </w:r>
+      <w:r>
+        <w:rPr>
+          <w:rFonts w:ascii="Arial" w:hAnsi="Arial" w:cs="Arial"/>
+          <w:sz w:val="20"/>
+          <w:szCs w:val="20"/>
+          <w:lang w:eastAsia="en-IE"/>
+        </w:rPr>
+        <w:t xml:space="preserve"> was created. Inauthentic reviews will be assigned a 1, and authentic reviews will be assigned a 0. </w:t>
+      </w:r>
+      <w:r>
+        <w:rPr>
+          <w:rFonts w:ascii="Arial" w:hAnsi="Arial" w:cs="Arial"/>
+          <w:sz w:val="20"/>
+          <w:szCs w:val="20"/>
+          <w:lang w:eastAsia="en-IE"/>
+        </w:rPr>
+        <w:t xml:space="preserve"> The</w:t>
+      </w:r>
+      <w:r>
+        <w:rPr>
+          <w:rFonts w:ascii="Arial" w:hAnsi="Arial" w:cs="Arial"/>
+          <w:sz w:val="20"/>
+          <w:szCs w:val="20"/>
+          <w:lang w:eastAsia="en-IE"/>
+        </w:rPr>
+        <w:t xml:space="preserve"> ‘</w:t>
+      </w:r>
+      <w:proofErr w:type="spellStart"/>
+      <w:r>
+        <w:rPr>
+          <w:rFonts w:ascii="Arial" w:hAnsi="Arial" w:cs="Arial"/>
+          <w:sz w:val="20"/>
+          <w:szCs w:val="20"/>
+          <w:lang w:eastAsia="en-IE"/>
+        </w:rPr>
+        <w:t>review_text</w:t>
+      </w:r>
+      <w:proofErr w:type="spellEnd"/>
+      <w:r>
+        <w:rPr>
+          <w:rFonts w:ascii="Arial" w:hAnsi="Arial" w:cs="Arial"/>
+          <w:sz w:val="20"/>
+          <w:szCs w:val="20"/>
+          <w:lang w:eastAsia="en-IE"/>
+        </w:rPr>
+        <w:t>’ column</w:t>
+      </w:r>
+      <w:r>
+        <w:rPr>
+          <w:rFonts w:ascii="Arial" w:hAnsi="Arial" w:cs="Arial"/>
+          <w:sz w:val="20"/>
+          <w:szCs w:val="20"/>
+          <w:lang w:eastAsia="en-IE"/>
+        </w:rPr>
+        <w:t xml:space="preserve"> was </w:t>
+      </w:r>
+      <w:r>
+        <w:rPr>
+          <w:rFonts w:ascii="Arial" w:hAnsi="Arial" w:cs="Arial"/>
+          <w:sz w:val="20"/>
+          <w:szCs w:val="20"/>
+          <w:lang w:eastAsia="en-IE"/>
+        </w:rPr>
+        <w:t>split into the training and test datasets</w:t>
+      </w:r>
+      <w:r>
+        <w:rPr>
+          <w:rFonts w:ascii="Arial" w:hAnsi="Arial" w:cs="Arial"/>
+          <w:sz w:val="20"/>
+          <w:szCs w:val="20"/>
+          <w:lang w:eastAsia="en-IE"/>
+        </w:rPr>
+        <w:t xml:space="preserve"> with 30% being assigned to the test </w:t>
+      </w:r>
+      <w:proofErr w:type="spellStart"/>
+      <w:r>
+        <w:rPr>
+          <w:rFonts w:ascii="Arial" w:hAnsi="Arial" w:cs="Arial"/>
+          <w:sz w:val="20"/>
+          <w:szCs w:val="20"/>
+          <w:lang w:eastAsia="en-IE"/>
+        </w:rPr>
+        <w:t>datast</w:t>
+      </w:r>
+      <w:proofErr w:type="spellEnd"/>
+      <w:r>
+        <w:rPr>
+          <w:rFonts w:ascii="Arial" w:hAnsi="Arial" w:cs="Arial"/>
+          <w:sz w:val="20"/>
+          <w:szCs w:val="20"/>
+          <w:lang w:eastAsia="en-IE"/>
+        </w:rPr>
+        <w:t>.</w:t>
+      </w:r>
+      <w:r>
+        <w:rPr>
+          <w:rFonts w:ascii="Arial" w:hAnsi="Arial" w:cs="Arial"/>
+          <w:sz w:val="20"/>
+          <w:szCs w:val="20"/>
+          <w:lang w:eastAsia="en-IE"/>
+        </w:rPr>
+        <w:t xml:space="preserve"> </w:t>
+      </w:r>
+      <w:r>
+        <w:rPr>
+          <w:rFonts w:ascii="Arial" w:hAnsi="Arial" w:cs="Arial"/>
+          <w:sz w:val="20"/>
+          <w:szCs w:val="20"/>
+          <w:lang w:eastAsia="en-IE"/>
+        </w:rPr>
+        <w:t xml:space="preserve"> The model will be trained to predict the target value based on this column alone, </w:t>
+      </w:r>
+      <w:r>
+        <w:rPr>
+          <w:rFonts w:ascii="Arial" w:hAnsi="Arial" w:cs="Arial"/>
+          <w:sz w:val="20"/>
+          <w:szCs w:val="20"/>
+          <w:lang w:eastAsia="en-IE"/>
+        </w:rPr>
+        <w:t xml:space="preserve">identical to the </w:t>
+      </w:r>
+      <w:r>
+        <w:rPr>
+          <w:rFonts w:ascii="Arial" w:hAnsi="Arial" w:cs="Arial"/>
+          <w:sz w:val="20"/>
+          <w:szCs w:val="20"/>
+          <w:lang w:eastAsia="en-IE"/>
+        </w:rPr>
+        <w:t>rules-based</w:t>
+      </w:r>
+      <w:r>
+        <w:rPr>
+          <w:rFonts w:ascii="Arial" w:hAnsi="Arial" w:cs="Arial"/>
+          <w:sz w:val="20"/>
+          <w:szCs w:val="20"/>
+          <w:lang w:eastAsia="en-IE"/>
+        </w:rPr>
+        <w:t xml:space="preserve"> classification method.</w:t>
+      </w:r>
+      <w:r>
+        <w:rPr>
+          <w:rFonts w:ascii="Arial" w:hAnsi="Arial" w:cs="Arial"/>
+          <w:sz w:val="20"/>
+          <w:szCs w:val="20"/>
+          <w:lang w:eastAsia="en-IE"/>
+        </w:rPr>
+        <w:t xml:space="preserve"> </w:t>
+      </w:r>
+    </w:p>
+    <w:p>
+      <w:pPr>
+        <w:rPr>
+          <w:rFonts w:ascii="Arial" w:hAnsi="Arial" w:cs="Arial"/>
+          <w:sz w:val="20"/>
+          <w:szCs w:val="20"/>
+          <w:lang w:eastAsia="en-IE"/>
+        </w:rPr>
+      </w:pPr>
+      <w:r>
+        <w:rPr>
+          <w:rFonts w:ascii="Arial" w:hAnsi="Arial" w:cs="Arial"/>
+          <w:sz w:val="20"/>
+          <w:szCs w:val="20"/>
+          <w:lang w:eastAsia="en-IE"/>
+        </w:rPr>
+        <w:t>Both supervised and unsupervised machine learning approaches were undertaken.</w:t>
+      </w:r>
+    </w:p>
+    <w:p>
+      <w:pPr>
+        <w:pStyle w:val="Heading3"/>
+        <w:rPr>
+          <w:lang w:eastAsia="en-IE"/>
+        </w:rPr>
+      </w:pPr>
+      <w:r>
+        <w:rPr>
+          <w:lang w:eastAsia="en-IE"/>
+        </w:rPr>
+        <w:t xml:space="preserve">Supervised </w:t>
+      </w:r>
+      <w:r>
+        <w:rPr>
+          <w:lang w:eastAsia="en-IE"/>
+        </w:rPr>
+        <w:t xml:space="preserve">Learning </w:t>
+      </w:r>
+      <w:r>
+        <w:rPr>
+          <w:lang w:eastAsia="en-IE"/>
+        </w:rPr>
+        <w:t>Method</w:t>
+      </w:r>
+    </w:p>
+    <w:p>
+      <w:pPr>
+        <w:rPr>
+          <w:rFonts w:ascii="Arial" w:hAnsi="Arial" w:cs="Arial"/>
+          <w:sz w:val="20"/>
+          <w:szCs w:val="20"/>
+          <w:lang w:eastAsia="en-IE"/>
+        </w:rPr>
+      </w:pPr>
+      <w:r>
+        <w:rPr>
+          <w:rFonts w:ascii="Arial" w:hAnsi="Arial" w:cs="Arial"/>
+          <w:sz w:val="20"/>
+          <w:szCs w:val="20"/>
+          <w:lang w:eastAsia="en-IE"/>
+        </w:rPr>
+        <w:t xml:space="preserve">A </w:t>
+      </w:r>
+      <w:r>
+        <w:rPr>
+          <w:rFonts w:ascii="Arial" w:hAnsi="Arial" w:cs="Arial"/>
+          <w:sz w:val="20"/>
+          <w:szCs w:val="20"/>
+          <w:lang w:eastAsia="en-IE"/>
+        </w:rPr>
+        <w:t xml:space="preserve">dictionary </w:t>
+      </w:r>
+      <w:r>
+        <w:rPr>
+          <w:rFonts w:ascii="Arial" w:hAnsi="Arial" w:cs="Arial"/>
+          <w:sz w:val="20"/>
+          <w:szCs w:val="20"/>
+          <w:lang w:eastAsia="en-IE"/>
+        </w:rPr>
+        <w:t>of classifi</w:t>
+      </w:r>
+      <w:r>
+        <w:rPr>
+          <w:rFonts w:ascii="Arial" w:hAnsi="Arial" w:cs="Arial"/>
+          <w:sz w:val="20"/>
+          <w:szCs w:val="20"/>
+          <w:lang w:eastAsia="en-IE"/>
+        </w:rPr>
+        <w:t xml:space="preserve">cation </w:t>
+      </w:r>
+      <w:r>
+        <w:rPr>
+          <w:rFonts w:ascii="Arial" w:hAnsi="Arial" w:cs="Arial"/>
+          <w:sz w:val="20"/>
+          <w:szCs w:val="20"/>
+          <w:lang w:eastAsia="en-IE"/>
+        </w:rPr>
+        <w:t xml:space="preserve">models </w:t>
+      </w:r>
+      <w:proofErr w:type="gramStart"/>
+      <w:r>
+        <w:rPr>
+          <w:rFonts w:ascii="Arial" w:hAnsi="Arial" w:cs="Arial"/>
+          <w:sz w:val="20"/>
+          <w:szCs w:val="20"/>
+          <w:lang w:eastAsia="en-IE"/>
+        </w:rPr>
+        <w:t>were</w:t>
+      </w:r>
+      <w:proofErr w:type="gramEnd"/>
+      <w:r>
+        <w:rPr>
+          <w:rFonts w:ascii="Arial" w:hAnsi="Arial" w:cs="Arial"/>
+          <w:sz w:val="20"/>
+          <w:szCs w:val="20"/>
+          <w:lang w:eastAsia="en-IE"/>
+        </w:rPr>
+        <w:t xml:space="preserve"> created</w:t>
+      </w:r>
+      <w:r>
+        <w:rPr>
+          <w:rFonts w:ascii="Arial" w:hAnsi="Arial" w:cs="Arial"/>
+          <w:sz w:val="20"/>
+          <w:szCs w:val="20"/>
+          <w:lang w:eastAsia="en-IE"/>
+        </w:rPr>
+        <w:t xml:space="preserve"> included </w:t>
+      </w:r>
+      <w:proofErr w:type="spellStart"/>
+      <w:r>
+        <w:rPr>
+          <w:rFonts w:ascii="Arial" w:hAnsi="Arial" w:cs="Arial"/>
+          <w:sz w:val="20"/>
+          <w:szCs w:val="20"/>
+          <w:lang w:eastAsia="en-IE"/>
+        </w:rPr>
+        <w:t>XGB</w:t>
+      </w:r>
+      <w:r>
+        <w:rPr>
+          <w:rFonts w:ascii="Arial" w:hAnsi="Arial" w:cs="Arial"/>
+          <w:sz w:val="20"/>
+          <w:szCs w:val="20"/>
+          <w:lang w:eastAsia="en-IE"/>
+        </w:rPr>
+        <w:t>Classifer</w:t>
+      </w:r>
+      <w:proofErr w:type="spellEnd"/>
+      <w:r>
+        <w:rPr>
+          <w:rFonts w:ascii="Arial" w:hAnsi="Arial" w:cs="Arial"/>
+          <w:sz w:val="20"/>
+          <w:szCs w:val="20"/>
+          <w:lang w:eastAsia="en-IE"/>
+        </w:rPr>
+        <w:t xml:space="preserve">, </w:t>
+      </w:r>
+      <w:proofErr w:type="spellStart"/>
+      <w:r>
+        <w:rPr>
+          <w:rFonts w:ascii="Arial" w:hAnsi="Arial" w:cs="Arial"/>
+          <w:sz w:val="20"/>
+          <w:szCs w:val="20"/>
+          <w:lang w:eastAsia="en-IE"/>
+        </w:rPr>
+        <w:t>CatboostClassifier</w:t>
+      </w:r>
+      <w:proofErr w:type="spellEnd"/>
+      <w:r>
+        <w:rPr>
+          <w:rFonts w:ascii="Arial" w:hAnsi="Arial" w:cs="Arial"/>
+          <w:sz w:val="20"/>
+          <w:szCs w:val="20"/>
+          <w:lang w:eastAsia="en-IE"/>
+        </w:rPr>
+        <w:t xml:space="preserve">, </w:t>
+      </w:r>
+      <w:proofErr w:type="spellStart"/>
+      <w:r>
+        <w:rPr>
+          <w:rFonts w:ascii="Arial" w:hAnsi="Arial" w:cs="Arial"/>
+          <w:sz w:val="20"/>
+          <w:szCs w:val="20"/>
+          <w:lang w:eastAsia="en-IE"/>
+        </w:rPr>
+        <w:t>LinearSVC</w:t>
+      </w:r>
+      <w:proofErr w:type="spellEnd"/>
+      <w:r>
+        <w:rPr>
+          <w:rFonts w:ascii="Arial" w:hAnsi="Arial" w:cs="Arial"/>
+          <w:sz w:val="20"/>
+          <w:szCs w:val="20"/>
+          <w:lang w:eastAsia="en-IE"/>
+        </w:rPr>
+        <w:t>,</w:t>
+      </w:r>
+      <w:r>
+        <w:rPr>
+          <w:rFonts w:ascii="Arial" w:hAnsi="Arial" w:cs="Arial"/>
+          <w:sz w:val="20"/>
+          <w:szCs w:val="20"/>
+          <w:lang w:eastAsia="en-IE"/>
+        </w:rPr>
+        <w:t xml:space="preserve"> </w:t>
+      </w:r>
+      <w:proofErr w:type="spellStart"/>
+      <w:r>
+        <w:rPr>
+          <w:rFonts w:ascii="Arial" w:hAnsi="Arial" w:cs="Arial"/>
+          <w:sz w:val="20"/>
+          <w:szCs w:val="20"/>
+          <w:lang w:eastAsia="en-IE"/>
+        </w:rPr>
+        <w:t>MultinomialNB</w:t>
+      </w:r>
+      <w:proofErr w:type="spellEnd"/>
+      <w:r>
+        <w:rPr>
+          <w:rFonts w:ascii="Arial" w:hAnsi="Arial" w:cs="Arial"/>
+          <w:sz w:val="20"/>
+          <w:szCs w:val="20"/>
+          <w:lang w:eastAsia="en-IE"/>
+        </w:rPr>
+        <w:t xml:space="preserve">, </w:t>
+      </w:r>
+      <w:proofErr w:type="spellStart"/>
+      <w:r>
+        <w:rPr>
+          <w:rFonts w:ascii="Arial" w:hAnsi="Arial" w:cs="Arial"/>
+          <w:sz w:val="20"/>
+          <w:szCs w:val="20"/>
+          <w:lang w:eastAsia="en-IE"/>
+        </w:rPr>
+        <w:t>LGBMClassifier</w:t>
+      </w:r>
+      <w:proofErr w:type="spellEnd"/>
+      <w:r>
+        <w:rPr>
+          <w:rFonts w:ascii="Arial" w:hAnsi="Arial" w:cs="Arial"/>
+          <w:sz w:val="20"/>
+          <w:szCs w:val="20"/>
+          <w:lang w:eastAsia="en-IE"/>
+        </w:rPr>
+        <w:t xml:space="preserve">, </w:t>
+      </w:r>
+      <w:proofErr w:type="spellStart"/>
+      <w:r>
+        <w:rPr>
+          <w:rFonts w:ascii="Arial" w:hAnsi="Arial" w:cs="Arial"/>
+          <w:sz w:val="20"/>
+          <w:szCs w:val="20"/>
+          <w:lang w:eastAsia="en-IE"/>
+        </w:rPr>
+        <w:t>RandomForestClassifier</w:t>
+      </w:r>
+      <w:proofErr w:type="spellEnd"/>
+      <w:r>
+        <w:rPr>
+          <w:rFonts w:ascii="Arial" w:hAnsi="Arial" w:cs="Arial"/>
+          <w:sz w:val="20"/>
+          <w:szCs w:val="20"/>
+          <w:lang w:eastAsia="en-IE"/>
+        </w:rPr>
+        <w:t xml:space="preserve">, </w:t>
+      </w:r>
+      <w:proofErr w:type="spellStart"/>
+      <w:r>
+        <w:rPr>
+          <w:rFonts w:ascii="Arial" w:hAnsi="Arial" w:cs="Arial"/>
+          <w:sz w:val="20"/>
+          <w:szCs w:val="20"/>
+          <w:lang w:eastAsia="en-IE"/>
+        </w:rPr>
+        <w:t>DecisionTreeClassifier</w:t>
+      </w:r>
+      <w:proofErr w:type="spellEnd"/>
+      <w:r>
+        <w:rPr>
+          <w:rFonts w:ascii="Arial" w:hAnsi="Arial" w:cs="Arial"/>
+          <w:sz w:val="20"/>
+          <w:szCs w:val="20"/>
+          <w:lang w:eastAsia="en-IE"/>
+        </w:rPr>
+        <w:t xml:space="preserve">, </w:t>
+      </w:r>
+      <w:proofErr w:type="spellStart"/>
+      <w:r>
+        <w:rPr>
+          <w:rFonts w:ascii="Arial" w:hAnsi="Arial" w:cs="Arial"/>
+          <w:sz w:val="20"/>
+          <w:szCs w:val="20"/>
+          <w:lang w:eastAsia="en-IE"/>
+        </w:rPr>
+        <w:lastRenderedPageBreak/>
+        <w:t>ExtraTreeClassifier</w:t>
+      </w:r>
+      <w:proofErr w:type="spellEnd"/>
+      <w:r>
+        <w:rPr>
+          <w:rFonts w:ascii="Arial" w:hAnsi="Arial" w:cs="Arial"/>
+          <w:sz w:val="20"/>
+          <w:szCs w:val="20"/>
+          <w:lang w:eastAsia="en-IE"/>
+        </w:rPr>
+        <w:t xml:space="preserve">, </w:t>
+      </w:r>
+      <w:proofErr w:type="spellStart"/>
+      <w:r>
+        <w:rPr>
+          <w:rFonts w:ascii="Arial" w:hAnsi="Arial" w:cs="Arial"/>
+          <w:sz w:val="20"/>
+          <w:szCs w:val="20"/>
+          <w:lang w:eastAsia="en-IE"/>
+        </w:rPr>
+        <w:t>AdaBoostClassifier</w:t>
+      </w:r>
+      <w:proofErr w:type="spellEnd"/>
+      <w:r>
+        <w:rPr>
+          <w:rFonts w:ascii="Arial" w:hAnsi="Arial" w:cs="Arial"/>
+          <w:sz w:val="20"/>
+          <w:szCs w:val="20"/>
+          <w:lang w:eastAsia="en-IE"/>
+        </w:rPr>
+        <w:t xml:space="preserve">, </w:t>
+      </w:r>
+      <w:proofErr w:type="spellStart"/>
+      <w:r>
+        <w:rPr>
+          <w:rFonts w:ascii="Arial" w:hAnsi="Arial" w:cs="Arial"/>
+          <w:sz w:val="20"/>
+          <w:szCs w:val="20"/>
+          <w:lang w:eastAsia="en-IE"/>
+        </w:rPr>
+        <w:t>KNeighborsClassifier</w:t>
+      </w:r>
+      <w:proofErr w:type="spellEnd"/>
+      <w:r>
+        <w:rPr>
+          <w:rFonts w:ascii="Arial" w:hAnsi="Arial" w:cs="Arial"/>
+          <w:sz w:val="20"/>
+          <w:szCs w:val="20"/>
+          <w:lang w:eastAsia="en-IE"/>
+        </w:rPr>
+        <w:t xml:space="preserve">, </w:t>
+      </w:r>
+      <w:proofErr w:type="spellStart"/>
+      <w:r>
+        <w:rPr>
+          <w:rFonts w:ascii="Arial" w:hAnsi="Arial" w:cs="Arial"/>
+          <w:sz w:val="20"/>
+          <w:szCs w:val="20"/>
+          <w:lang w:eastAsia="en-IE"/>
+        </w:rPr>
+        <w:t>RidgeClassifier</w:t>
+      </w:r>
+      <w:proofErr w:type="spellEnd"/>
+      <w:r>
+        <w:rPr>
+          <w:rFonts w:ascii="Arial" w:hAnsi="Arial" w:cs="Arial"/>
+          <w:sz w:val="20"/>
+          <w:szCs w:val="20"/>
+          <w:lang w:eastAsia="en-IE"/>
+        </w:rPr>
+        <w:t xml:space="preserve">, </w:t>
+      </w:r>
+      <w:proofErr w:type="spellStart"/>
+      <w:r>
+        <w:rPr>
+          <w:rFonts w:ascii="Arial" w:hAnsi="Arial" w:cs="Arial"/>
+          <w:sz w:val="20"/>
+          <w:szCs w:val="20"/>
+          <w:lang w:eastAsia="en-IE"/>
+        </w:rPr>
+        <w:t>SGDClassifier</w:t>
+      </w:r>
+      <w:proofErr w:type="spellEnd"/>
+      <w:r>
+        <w:rPr>
+          <w:rFonts w:ascii="Arial" w:hAnsi="Arial" w:cs="Arial"/>
+          <w:sz w:val="20"/>
+          <w:szCs w:val="20"/>
+          <w:lang w:eastAsia="en-IE"/>
+        </w:rPr>
+        <w:t xml:space="preserve">, </w:t>
+      </w:r>
+      <w:proofErr w:type="spellStart"/>
+      <w:r>
+        <w:rPr>
+          <w:rFonts w:ascii="Arial" w:hAnsi="Arial" w:cs="Arial"/>
+          <w:sz w:val="20"/>
+          <w:szCs w:val="20"/>
+          <w:lang w:eastAsia="en-IE"/>
+        </w:rPr>
+        <w:t>BaggingClassifier</w:t>
+      </w:r>
+      <w:proofErr w:type="spellEnd"/>
+      <w:r>
+        <w:rPr>
+          <w:rFonts w:ascii="Arial" w:hAnsi="Arial" w:cs="Arial"/>
+          <w:sz w:val="20"/>
+          <w:szCs w:val="20"/>
+          <w:lang w:eastAsia="en-IE"/>
+        </w:rPr>
+        <w:t xml:space="preserve">, </w:t>
+      </w:r>
+      <w:proofErr w:type="spellStart"/>
+      <w:r>
+        <w:rPr>
+          <w:rFonts w:ascii="Arial" w:hAnsi="Arial" w:cs="Arial"/>
+          <w:sz w:val="20"/>
+          <w:szCs w:val="20"/>
+          <w:lang w:eastAsia="en-IE"/>
+        </w:rPr>
+        <w:t>BernoulliNB</w:t>
+      </w:r>
+      <w:proofErr w:type="spellEnd"/>
+    </w:p>
+    <w:p>
+      <w:pPr>
         <w:shd w:val="clear" w:color="auto" w:fill="FFFFFF"/>
         <w:spacing w:after="0" w:line="240" w:lineRule="auto"/>
         <w:rPr>
@@ -11239,31 +12622,16 @@
     </w:p>
     <w:p>
       <w:pPr>
-        <w:shd w:val="clear" w:color="auto" w:fill="FFFFFF"/>
-        <w:spacing w:after="0" w:line="240" w:lineRule="auto"/>
-        <w:rPr>
-          <w:rFonts w:ascii="Arial" w:eastAsia="Times New Roman" w:hAnsi="Arial" w:cs="Arial"/>
-          <w:b/>
-          <w:bCs/>
-          <w:color w:val="222222"/>
-          <w:kern w:val="0"/>
-          <w:sz w:val="18"/>
-          <w:szCs w:val="18"/>
-          <w:lang w:eastAsia="en-IE"/>
-          <w14:ligatures w14:val="none"/>
-        </w:rPr>
-      </w:pPr>
-      <w:r>
-        <w:rPr>
-          <w:rFonts w:ascii="Arial" w:eastAsia="Times New Roman" w:hAnsi="Arial" w:cs="Arial"/>
-          <w:b/>
-          <w:bCs/>
-          <w:color w:val="222222"/>
-          <w:kern w:val="0"/>
-          <w:sz w:val="18"/>
-          <w:szCs w:val="18"/>
-          <w:lang w:eastAsia="en-IE"/>
-          <w14:ligatures w14:val="none"/>
+        <w:pStyle w:val="Heading1"/>
+        <w:rPr>
+          <w:rFonts w:eastAsia="Times New Roman"/>
+          <w:lang w:eastAsia="en-IE"/>
+        </w:rPr>
+      </w:pPr>
+      <w:r>
+        <w:rPr>
+          <w:rFonts w:eastAsia="Times New Roman"/>
+          <w:lang w:eastAsia="en-IE"/>
         </w:rPr>
         <w:t>Conclusion</w:t>
       </w:r>
@@ -11722,14 +13090,11 @@
         <w:annotationRef/>
       </w:r>
       <w:r>
-        <w:t xml:space="preserve">Confirm </w:t>
-      </w:r>
-      <w:r>
-        <w:t>no's.</w:t>
+        <w:t>Confirm no's.</w:t>
       </w:r>
     </w:p>
   </w:comment>
-  <w:comment w:id="7" w:author="Quain, Teresa - Contractor {PEP}" w:date="2023-07-31T16:17:00Z" w:initials="QTC{">
+  <w:comment w:id="7" w:author="teresa quain" w:date="2023-08-20T18:59:00Z" w:initials="tq">
     <w:p>
       <w:pPr>
         <w:pStyle w:val="CommentText"/>
@@ -11741,7 +13106,15 @@
         <w:annotationRef/>
       </w:r>
       <w:r>
-        <w:t>Decision tree of checks-graphical</w:t>
+        <w:t xml:space="preserve">Insert results of </w:t>
+      </w:r>
+      <w:proofErr w:type="gramStart"/>
+      <w:r>
+        <w:t>rule based</w:t>
+      </w:r>
+      <w:proofErr w:type="gramEnd"/>
+      <w:r>
+        <w:t xml:space="preserve"> classification</w:t>
       </w:r>
     </w:p>
   </w:comment>
@@ -11752,7 +13125,7 @@
 <w15:commentsEx xmlns:wpc="http://schemas.microsoft.com/office/word/2010/wordprocessingCanvas" xmlns:cx="http://schemas.microsoft.com/office/drawing/2014/chartex" xmlns:cx1="http://schemas.microsoft.com/office/drawing/2015/9/8/chartex" xmlns:cx2="http://schemas.microsoft.com/office/drawing/2015/10/21/chartex" xmlns:cx3="http://schemas.microsoft.com/office/drawing/2016/5/9/chartex" xmlns:cx4="http://schemas.microsoft.com/office/drawing/2016/5/10/chartex" xmlns:cx5="http://schemas.microsoft.com/office/drawing/2016/5/11/chartex" xmlns:cx6="http://schemas.microsoft.com/office/drawing/2016/5/12/chartex" xmlns:cx7="http://schemas.microsoft.com/office/drawing/2016/5/13/chartex" xmlns:cx8="http://schemas.microsoft.com/office/drawing/2016/5/14/chartex" xmlns:mc="http://schemas.openxmlformats.org/markup-compatibility/2006" xmlns:aink="http://schemas.microsoft.com/office/drawing/2016/ink" xmlns:am3d="http://schemas.microsoft.com/office/drawing/2017/model3d" xmlns:o="urn:schemas-microsoft-com:office:office" xmlns:oel="http://schemas.microsoft.com/office/2019/extlst" xmlns:r="http://schemas.openxmlformats.org/officeDocument/2006/relationships" xmlns:m="http://schemas.openxmlformats.org/officeDocument/2006/math" xmlns:v="urn:schemas-microsoft-com:vml" xmlns:wp14="http://schemas.microsoft.com/office/word/2010/wordprocessingDrawing" xmlns:wp="http://schemas.openxmlformats.org/drawingml/2006/wordprocessingDrawing" xmlns:w10="urn:schemas-microsoft-com:office:word" xmlns:w="http://schemas.openxmlformats.org/wordprocessingml/2006/main" xmlns:w14="http://schemas.microsoft.com/office/word/2010/wordml" xmlns:w15="http://schemas.microsoft.com/office/word/2012/wordml" xmlns:w16cex="http://schemas.microsoft.com/office/word/2018/wordml/cex" xmlns:w16cid="http://schemas.microsoft.com/office/word/2016/wordml/cid" xmlns:w16="http://schemas.microsoft.com/office/word/2018/wordml" xmlns:w16sdtdh="http://schemas.microsoft.com/office/word/2020/wordml/sdtdatahash" xmlns:w16se="http://schemas.microsoft.com/office/word/2015/wordml/symex" xmlns:wpg="http://schemas.microsoft.com/office/word/2010/wordprocessingGroup" xmlns:wpi="http://schemas.microsoft.com/office/word/2010/wordprocessingInk" xmlns:wne="http://schemas.microsoft.com/office/word/2006/wordml" xmlns:wps="http://schemas.microsoft.com/office/word/2010/wordprocessingShape" mc:Ignorable="w14 w15 w16se w16cid w16 w16cex w16sdtdh wp14">
   <w15:commentEx w15:paraId="617EA6C5" w15:done="0"/>
   <w15:commentEx w15:paraId="5E551024" w15:done="0"/>
-  <w15:commentEx w15:paraId="6822F490" w15:done="0"/>
+  <w15:commentEx w15:paraId="0384CD53" w15:done="0"/>
 </w15:commentsEx>
 </file>
 
@@ -11760,7 +13133,7 @@
 <w16cex:commentsExtensible xmlns:wpc="http://schemas.microsoft.com/office/word/2010/wordprocessingCanvas" xmlns:cx="http://schemas.microsoft.com/office/drawing/2014/chartex" xmlns:cx1="http://schemas.microsoft.com/office/drawing/2015/9/8/chartex" xmlns:cx2="http://schemas.microsoft.com/office/drawing/2015/10/21/chartex" xmlns:cx3="http://schemas.microsoft.com/office/drawing/2016/5/9/chartex" xmlns:cx4="http://schemas.microsoft.com/office/drawing/2016/5/10/chartex" xmlns:cx5="http://schemas.microsoft.com/office/drawing/2016/5/11/chartex" xmlns:cx6="http://schemas.microsoft.com/office/drawing/2016/5/12/chartex" xmlns:cx7="http://schemas.microsoft.com/office/drawing/2016/5/13/chartex" xmlns:cx8="http://schemas.microsoft.com/office/drawing/2016/5/14/chartex" xmlns:cr="http://schemas.microsoft.com/office/comments/2020/reactions" xmlns:mc="http://schemas.openxmlformats.org/markup-compatibility/2006" xmlns:aink="http://schemas.microsoft.com/office/drawing/2016/ink" xmlns:am3d="http://schemas.microsoft.com/office/drawing/2017/model3d" xmlns:o="urn:schemas-microsoft-com:office:office" xmlns:oel="http://schemas.microsoft.com/office/2019/extlst" xmlns:r="http://schemas.openxmlformats.org/officeDocument/2006/relationships" xmlns:m="http://schemas.openxmlformats.org/officeDocument/2006/math" xmlns:v="urn:schemas-microsoft-com:vml" xmlns:wp14="http://schemas.microsoft.com/office/word/2010/wordprocessingDrawing" xmlns:wp="http://schemas.openxmlformats.org/drawingml/2006/wordprocessingDrawing" xmlns:w10="urn:schemas-microsoft-com:office:word" xmlns:w="http://schemas.openxmlformats.org/wordprocessingml/2006/main" xmlns:w14="http://schemas.microsoft.com/office/word/2010/wordml" xmlns:w15="http://schemas.microsoft.com/office/word/2012/wordml" xmlns:w16cex="http://schemas.microsoft.com/office/word/2018/wordml/cex" xmlns:w16cid="http://schemas.microsoft.com/office/word/2016/wordml/cid" xmlns:w16="http://schemas.microsoft.com/office/word/2018/wordml" xmlns:w16sdtdh="http://schemas.microsoft.com/office/word/2020/wordml/sdtdatahash" xmlns:w16se="http://schemas.microsoft.com/office/word/2015/wordml/symex" xmlns:wpg="http://schemas.microsoft.com/office/word/2010/wordprocessingGroup" xmlns:wpi="http://schemas.microsoft.com/office/word/2010/wordprocessingInk" xmlns:wne="http://schemas.microsoft.com/office/word/2006/wordml" xmlns:wps="http://schemas.microsoft.com/office/word/2010/wordprocessingShape" mc:Ignorable="w14 w15 w16se w16cid w16 w16cex w16sdtdh cr wp14">
   <w16cex:commentExtensible w16cex:durableId="28725D0C" w16cex:dateUtc="2023-07-31T15:17:00Z"/>
   <w16cex:commentExtensible w16cex:durableId="2872276E" w16cex:dateUtc="2023-07-31T11:28:00Z"/>
-  <w16cex:commentExtensible w16cex:durableId="28725D1C" w16cex:dateUtc="2023-07-31T15:17:00Z"/>
+  <w16cex:commentExtensible w16cex:durableId="288CE107" w16cex:dateUtc="2023-08-20T17:59:00Z"/>
 </w16cex:commentsExtensible>
 </file>
 
@@ -11768,7 +13141,7 @@
 <w16cid:commentsIds xmlns:wpc="http://schemas.microsoft.com/office/word/2010/wordprocessingCanvas" xmlns:cx="http://schemas.microsoft.com/office/drawing/2014/chartex" xmlns:cx1="http://schemas.microsoft.com/office/drawing/2015/9/8/chartex" xmlns:cx2="http://schemas.microsoft.com/office/drawing/2015/10/21/chartex" xmlns:cx3="http://schemas.microsoft.com/office/drawing/2016/5/9/chartex" xmlns:cx4="http://schemas.microsoft.com/office/drawing/2016/5/10/chartex" xmlns:cx5="http://schemas.microsoft.com/office/drawing/2016/5/11/chartex" xmlns:cx6="http://schemas.microsoft.com/office/drawing/2016/5/12/chartex" xmlns:cx7="http://schemas.microsoft.com/office/drawing/2016/5/13/chartex" xmlns:cx8="http://schemas.microsoft.com/office/drawing/2016/5/14/chartex" xmlns:mc="http://schemas.openxmlformats.org/markup-compatibility/2006" xmlns:aink="http://schemas.microsoft.com/office/drawing/2016/ink" xmlns:am3d="http://schemas.microsoft.com/office/drawing/2017/model3d" xmlns:o="urn:schemas-microsoft-com:office:office" xmlns:oel="http://schemas.microsoft.com/office/2019/extlst" xmlns:r="http://schemas.openxmlformats.org/officeDocument/2006/relationships" xmlns:m="http://schemas.openxmlformats.org/officeDocument/2006/math" xmlns:v="urn:schemas-microsoft-com:vml" xmlns:wp14="http://schemas.microsoft.com/office/word/2010/wordprocessingDrawing" xmlns:wp="http://schemas.openxmlformats.org/drawingml/2006/wordprocessingDrawing" xmlns:w10="urn:schemas-microsoft-com:office:word" xmlns:w="http://schemas.openxmlformats.org/wordprocessingml/2006/main" xmlns:w14="http://schemas.microsoft.com/office/word/2010/wordml" xmlns:w15="http://schemas.microsoft.com/office/word/2012/wordml" xmlns:w16cex="http://schemas.microsoft.com/office/word/2018/wordml/cex" xmlns:w16cid="http://schemas.microsoft.com/office/word/2016/wordml/cid" xmlns:w16="http://schemas.microsoft.com/office/word/2018/wordml" xmlns:w16sdtdh="http://schemas.microsoft.com/office/word/2020/wordml/sdtdatahash" xmlns:w16se="http://schemas.microsoft.com/office/word/2015/wordml/symex" xmlns:wpg="http://schemas.microsoft.com/office/word/2010/wordprocessingGroup" xmlns:wpi="http://schemas.microsoft.com/office/word/2010/wordprocessingInk" xmlns:wne="http://schemas.microsoft.com/office/word/2006/wordml" xmlns:wps="http://schemas.microsoft.com/office/word/2010/wordprocessingShape" mc:Ignorable="w14 w15 w16se w16cid w16 w16cex w16sdtdh wp14">
   <w16cid:commentId w16cid:paraId="617EA6C5" w16cid:durableId="28725D0C"/>
   <w16cid:commentId w16cid:paraId="5E551024" w16cid:durableId="2872276E"/>
-  <w16cid:commentId w16cid:paraId="6822F490" w16cid:durableId="28725D1C"/>
+  <w16cid:commentId w16cid:paraId="0384CD53" w16cid:durableId="288CE107"/>
 </w16cid:commentsIds>
 </file>
 
@@ -13190,6 +14563,9 @@
 <w15:people xmlns:wpc="http://schemas.microsoft.com/office/word/2010/wordprocessingCanvas" xmlns:cx="http://schemas.microsoft.com/office/drawing/2014/chartex" xmlns:cx1="http://schemas.microsoft.com/office/drawing/2015/9/8/chartex" xmlns:cx2="http://schemas.microsoft.com/office/drawing/2015/10/21/chartex" xmlns:cx3="http://schemas.microsoft.com/office/drawing/2016/5/9/chartex" xmlns:cx4="http://schemas.microsoft.com/office/drawing/2016/5/10/chartex" xmlns:cx5="http://schemas.microsoft.com/office/drawing/2016/5/11/chartex" xmlns:cx6="http://schemas.microsoft.com/office/drawing/2016/5/12/chartex" xmlns:cx7="http://schemas.microsoft.com/office/drawing/2016/5/13/chartex" xmlns:cx8="http://schemas.microsoft.com/office/drawing/2016/5/14/chartex" xmlns:mc="http://schemas.openxmlformats.org/markup-compatibility/2006" xmlns:aink="http://schemas.microsoft.com/office/drawing/2016/ink" xmlns:am3d="http://schemas.microsoft.com/office/drawing/2017/model3d" xmlns:o="urn:schemas-microsoft-com:office:office" xmlns:oel="http://schemas.microsoft.com/office/2019/extlst" xmlns:r="http://schemas.openxmlformats.org/officeDocument/2006/relationships" xmlns:m="http://schemas.openxmlformats.org/officeDocument/2006/math" xmlns:v="urn:schemas-microsoft-com:vml" xmlns:wp14="http://schemas.microsoft.com/office/word/2010/wordprocessingDrawing" xmlns:wp="http://schemas.openxmlformats.org/drawingml/2006/wordprocessingDrawing" xmlns:w10="urn:schemas-microsoft-com:office:word" xmlns:w="http://schemas.openxmlformats.org/wordprocessingml/2006/main" xmlns:w14="http://schemas.microsoft.com/office/word/2010/wordml" xmlns:w15="http://schemas.microsoft.com/office/word/2012/wordml" xmlns:w16cex="http://schemas.microsoft.com/office/word/2018/wordml/cex" xmlns:w16cid="http://schemas.microsoft.com/office/word/2016/wordml/cid" xmlns:w16="http://schemas.microsoft.com/office/word/2018/wordml" xmlns:w16sdtdh="http://schemas.microsoft.com/office/word/2020/wordml/sdtdatahash" xmlns:w16se="http://schemas.microsoft.com/office/word/2015/wordml/symex" xmlns:wpg="http://schemas.microsoft.com/office/word/2010/wordprocessingGroup" xmlns:wpi="http://schemas.microsoft.com/office/word/2010/wordprocessingInk" xmlns:wne="http://schemas.microsoft.com/office/word/2006/wordml" xmlns:wps="http://schemas.microsoft.com/office/word/2010/wordprocessingShape" mc:Ignorable="w14 w15 w16se w16cid w16 w16cex w16sdtdh wp14">
   <w15:person w15:author="Quain, Teresa - Contractor {PEP}">
     <w15:presenceInfo w15:providerId="AD" w15:userId="S::Teresa.Quain.Contractor@pepsico.com::93b4f02e-0bc3-4984-b21f-0da0b0cdc372"/>
+  </w15:person>
+  <w15:person w15:author="teresa quain">
+    <w15:presenceInfo w15:providerId="Windows Live" w15:userId="2e8e8b470168b563"/>
   </w15:person>
 </w15:people>
 </file>
@@ -13644,6 +15020,28 @@
       <w:szCs w:val="26"/>
     </w:rPr>
   </w:style>
+  <w:style w:type="paragraph" w:styleId="Heading3">
+    <w:name w:val="heading 3"/>
+    <w:basedOn w:val="Normal"/>
+    <w:next w:val="Normal"/>
+    <w:link w:val="Heading3Char"/>
+    <w:uiPriority w:val="9"/>
+    <w:unhideWhenUsed/>
+    <w:qFormat/>
+    <w:rsid w:val="00D91724"/>
+    <w:pPr>
+      <w:keepNext/>
+      <w:keepLines/>
+      <w:spacing w:before="40" w:after="0"/>
+      <w:outlineLvl w:val="2"/>
+    </w:pPr>
+    <w:rPr>
+      <w:rFonts w:asciiTheme="majorHAnsi" w:eastAsiaTheme="majorEastAsia" w:hAnsiTheme="majorHAnsi" w:cstheme="majorBidi"/>
+      <w:color w:val="1F3763" w:themeColor="accent1" w:themeShade="7F"/>
+      <w:sz w:val="24"/>
+      <w:szCs w:val="24"/>
+    </w:rPr>
+  </w:style>
   <w:style w:type="character" w:default="1" w:styleId="DefaultParagraphFont">
     <w:name w:val="Default Paragraph Font"/>
     <w:uiPriority w:val="1"/>
@@ -14018,6 +15416,19 @@
     <w:basedOn w:val="DefaultParagraphFont"/>
     <w:rsid w:val="00CF0141"/>
   </w:style>
+  <w:style w:type="character" w:customStyle="1" w:styleId="Heading3Char">
+    <w:name w:val="Heading 3 Char"/>
+    <w:basedOn w:val="DefaultParagraphFont"/>
+    <w:link w:val="Heading3"/>
+    <w:uiPriority w:val="9"/>
+    <w:rsid w:val="00D91724"/>
+    <w:rPr>
+      <w:rFonts w:asciiTheme="majorHAnsi" w:eastAsiaTheme="majorEastAsia" w:hAnsiTheme="majorHAnsi" w:cstheme="majorBidi"/>
+      <w:color w:val="1F3763" w:themeColor="accent1" w:themeShade="7F"/>
+      <w:sz w:val="24"/>
+      <w:szCs w:val="24"/>
+    </w:rPr>
+  </w:style>
 </w:styles>
 </file>
 

</xml_diff>